<commit_message>
Aggiornamento relazione e codice
</commit_message>
<xml_diff>
--- a/RelazioneProgettoPub.docx
+++ b/RelazioneProgettoPub.docx
@@ -1,6 +1,6 @@
 
 <file path=word/document.xml><?xml version="1.0" encoding="utf-8"?>
-<w:document xmlns:wpc="http://schemas.microsoft.com/office/word/2010/wordprocessingCanvas" xmlns:cx="http://schemas.microsoft.com/office/drawing/2014/chartex" xmlns:cx1="http://schemas.microsoft.com/office/drawing/2015/9/8/chartex" xmlns:cx2="http://schemas.microsoft.com/office/drawing/2015/10/21/chartex" xmlns:cx3="http://schemas.microsoft.com/office/drawing/2016/5/9/chartex" xmlns:cx4="http://schemas.microsoft.com/office/drawing/2016/5/10/chartex" xmlns:cx5="http://schemas.microsoft.com/office/drawing/2016/5/11/chartex" xmlns:cx6="http://schemas.microsoft.com/office/drawing/2016/5/12/chartex" xmlns:cx7="http://schemas.microsoft.com/office/drawing/2016/5/13/chartex" xmlns:cx8="http://schemas.microsoft.com/office/drawing/2016/5/14/chartex" xmlns:mc="http://schemas.openxmlformats.org/markup-compatibility/2006" xmlns:aink="http://schemas.microsoft.com/office/drawing/2016/ink" xmlns:am3d="http://schemas.microsoft.com/office/drawing/2017/model3d" xmlns:o="urn:schemas-microsoft-com:office:office" xmlns:oel="http://schemas.microsoft.com/office/2019/extlst" xmlns:r="http://schemas.openxmlformats.org/officeDocument/2006/relationships" xmlns:m="http://schemas.openxmlformats.org/officeDocument/2006/math" xmlns:v="urn:schemas-microsoft-com:vml" xmlns:wp14="http://schemas.microsoft.com/office/word/2010/wordprocessingDrawing" xmlns:wp="http://schemas.openxmlformats.org/drawingml/2006/wordprocessingDrawing" xmlns:w10="urn:schemas-microsoft-com:office:word" xmlns:w="http://schemas.openxmlformats.org/wordprocessingml/2006/main" xmlns:w14="http://schemas.microsoft.com/office/word/2010/wordml" xmlns:w15="http://schemas.microsoft.com/office/word/2012/wordml" xmlns:w16cex="http://schemas.microsoft.com/office/word/2018/wordml/cex" xmlns:w16cid="http://schemas.microsoft.com/office/word/2016/wordml/cid" xmlns:w16="http://schemas.microsoft.com/office/word/2018/wordml" xmlns:w16du="http://schemas.microsoft.com/office/word/2023/wordml/word16du" xmlns:w16sdtdh="http://schemas.microsoft.com/office/word/2020/wordml/sdtdatahash" xmlns:w16sdtfl="http://schemas.microsoft.com/office/word/2024/wordml/sdtformatlock" xmlns:w16se="http://schemas.microsoft.com/office/word/2015/wordml/symex" xmlns:wpg="http://schemas.microsoft.com/office/word/2010/wordprocessingGroup" xmlns:wpi="http://schemas.microsoft.com/office/word/2010/wordprocessingInk" xmlns:wne="http://schemas.microsoft.com/office/word/2006/wordml" xmlns:wps="http://schemas.microsoft.com/office/word/2010/wordprocessingShape" mc:Ignorable="w14 w15 w16se w16cid w16 w16cex w16sdtdh w16sdtfl w16du wp14">
+<w:document xmlns:wpc="http://schemas.microsoft.com/office/word/2010/wordprocessingCanvas" xmlns:cx="http://schemas.microsoft.com/office/drawing/2014/chartex" xmlns:cx1="http://schemas.microsoft.com/office/drawing/2015/9/8/chartex" xmlns:cx2="http://schemas.microsoft.com/office/drawing/2015/10/21/chartex" xmlns:cx3="http://schemas.microsoft.com/office/drawing/2016/5/9/chartex" xmlns:cx4="http://schemas.microsoft.com/office/drawing/2016/5/10/chartex" xmlns:cx5="http://schemas.microsoft.com/office/drawing/2016/5/11/chartex" xmlns:cx6="http://schemas.microsoft.com/office/drawing/2016/5/12/chartex" xmlns:cx7="http://schemas.microsoft.com/office/drawing/2016/5/13/chartex" xmlns:cx8="http://schemas.microsoft.com/office/drawing/2016/5/14/chartex" xmlns:mc="http://schemas.openxmlformats.org/markup-compatibility/2006" xmlns:aink="http://schemas.microsoft.com/office/drawing/2016/ink" xmlns:am3d="http://schemas.microsoft.com/office/drawing/2017/model3d" xmlns:o="urn:schemas-microsoft-com:office:office" xmlns:r="http://schemas.openxmlformats.org/officeDocument/2006/relationships" xmlns:m="http://schemas.openxmlformats.org/officeDocument/2006/math" xmlns:v="urn:schemas-microsoft-com:vml" xmlns:wp14="http://schemas.microsoft.com/office/word/2010/wordprocessingDrawing" xmlns:wp="http://schemas.openxmlformats.org/drawingml/2006/wordprocessingDrawing" xmlns:w10="urn:schemas-microsoft-com:office:word" xmlns:w="http://schemas.openxmlformats.org/wordprocessingml/2006/main" xmlns:w14="http://schemas.microsoft.com/office/word/2010/wordml" xmlns:w15="http://schemas.microsoft.com/office/word/2012/wordml" xmlns:w16cex="http://schemas.microsoft.com/office/word/2018/wordml/cex" xmlns:w16cid="http://schemas.microsoft.com/office/word/2016/wordml/cid" xmlns:w16="http://schemas.microsoft.com/office/word/2018/wordml" xmlns:w16sdtdh="http://schemas.microsoft.com/office/word/2020/wordml/sdtdatahash" xmlns:w16se="http://schemas.microsoft.com/office/word/2015/wordml/symex" xmlns:wpg="http://schemas.microsoft.com/office/word/2010/wordprocessingGroup" xmlns:wpi="http://schemas.microsoft.com/office/word/2010/wordprocessingInk" xmlns:wne="http://schemas.microsoft.com/office/word/2006/wordml" xmlns:wps="http://schemas.microsoft.com/office/word/2010/wordprocessingShape" mc:Ignorable="w14 w15 w16se w16cid w16 w16cex w16sdtdh wp14">
   <w:body>
     <w:sdt>
       <w:sdtPr>
@@ -154,13 +154,14 @@
                                       <w:docPart w:val="DAA24C5AA61D4B2FAC100502AC0DCDF4"/>
                                     </w:placeholder>
                                     <w:dataBinding w:prefixMappings="xmlns:ns0='http://schemas.microsoft.com/office/2006/coverPageProps' " w:xpath="/ns0:CoverPageProperties[1]/ns0:PublishDate[1]" w:storeItemID="{55AF091B-3C7A-41E3-B477-F2FDAA23CFDA}"/>
-                                    <w:date w:fullDate="2024-04-01T00:00:00Z">
+                                    <w:date w:fullDate="2025-04-01T00:00:00Z">
                                       <w:dateFormat w:val="dd/MM/yyyy"/>
                                       <w:lid w:val="it-IT"/>
                                       <w:storeMappedDataAs w:val="dateTime"/>
                                       <w:calendar w:val="gregorian"/>
                                     </w:date>
                                   </w:sdtPr>
+                                  <w:sdtEndPr/>
                                   <w:sdtContent>
                                     <w:p>
                                       <w:pPr>
@@ -178,7 +179,15 @@
                                           <w:sz w:val="28"/>
                                           <w:szCs w:val="28"/>
                                         </w:rPr>
-                                        <w:t>01/04/2024</w:t>
+                                        <w:t>01/04/202</w:t>
+                                      </w:r>
+                                      <w:r>
+                                        <w:rPr>
+                                          <w:color w:val="FFFFFF" w:themeColor="background1"/>
+                                          <w:sz w:val="28"/>
+                                          <w:szCs w:val="28"/>
+                                        </w:rPr>
+                                        <w:t>5</w:t>
                                       </w:r>
                                     </w:p>
                                   </w:sdtContent>
@@ -3439,7 +3448,7 @@
               </mc:Choice>
               <mc:Fallback>
                 <w:pict>
-                  <v:group w14:anchorId="1D6D6A26" id="Gruppo 2" o:spid="_x0000_s1026" style="position:absolute;margin-left:0;margin-top:0;width:172.8pt;height:718.55pt;z-index:-251655168;mso-width-percent:330;mso-height-percent:950;mso-left-percent:40;mso-position-horizontal-relative:page;mso-position-vertical:center;mso-position-vertical-relative:page;mso-width-percent:330;mso-height-percent:950;mso-left-percent:40" coordsize="21945,91257" o:gfxdata="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">
+                  <v:group w14:anchorId="1D6D6A26" id="Gruppo 2" o:spid="_x0000_s1026" style="position:absolute;margin-left:0;margin-top:0;width:172.8pt;height:718.55pt;z-index:-251655168;mso-width-percent:330;mso-height-percent:950;mso-left-percent:40;mso-position-horizontal-relative:page;mso-position-vertical:center;mso-position-vertical-relative:page;mso-width-percent:330;mso-height-percent:950;mso-left-percent:40" coordsize="21945,91257" o:gfxdata="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">
                     <v:rect id="Rettangolo 3" o:spid="_x0000_s1027" style="position:absolute;width:1945;height:91257;visibility:visible;mso-wrap-style:square;v-text-anchor:middle" o:gfxdata="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" fillcolor="#44546a [3215]" stroked="f" strokeweight="1pt"/>
                     <v:shapetype id="_x0000_t15" coordsize="21600,21600" o:spt="15" adj="16200" path="m@0,l,,,21600@0,21600,21600,10800xe">
                       <v:stroke joinstyle="miter"/>
@@ -3469,13 +3478,14 @@
                                 <w:docPart w:val="DAA24C5AA61D4B2FAC100502AC0DCDF4"/>
                               </w:placeholder>
                               <w:dataBinding w:prefixMappings="xmlns:ns0='http://schemas.microsoft.com/office/2006/coverPageProps' " w:xpath="/ns0:CoverPageProperties[1]/ns0:PublishDate[1]" w:storeItemID="{55AF091B-3C7A-41E3-B477-F2FDAA23CFDA}"/>
-                              <w:date w:fullDate="2024-04-01T00:00:00Z">
+                              <w:date w:fullDate="2025-04-01T00:00:00Z">
                                 <w:dateFormat w:val="dd/MM/yyyy"/>
                                 <w:lid w:val="it-IT"/>
                                 <w:storeMappedDataAs w:val="dateTime"/>
                                 <w:calendar w:val="gregorian"/>
                               </w:date>
                             </w:sdtPr>
+                            <w:sdtEndPr/>
                             <w:sdtContent>
                               <w:p>
                                 <w:pPr>
@@ -3493,7 +3503,15 @@
                                     <w:sz w:val="28"/>
                                     <w:szCs w:val="28"/>
                                   </w:rPr>
-                                  <w:t>01/04/2024</w:t>
+                                  <w:t>01/04/202</w:t>
+                                </w:r>
+                                <w:r>
+                                  <w:rPr>
+                                    <w:color w:val="FFFFFF" w:themeColor="background1"/>
+                                    <w:sz w:val="28"/>
+                                    <w:szCs w:val="28"/>
+                                  </w:rPr>
+                                  <w:t>5</w:t>
                                 </w:r>
                               </w:p>
                             </w:sdtContent>
@@ -3694,6 +3712,7 @@
                                     <w:dataBinding w:prefixMappings="xmlns:ns0='http://purl.org/dc/elements/1.1/' xmlns:ns1='http://schemas.openxmlformats.org/package/2006/metadata/core-properties' " w:xpath="/ns1:coreProperties[1]/ns0:title[1]" w:storeItemID="{6C3C8BC8-F283-45AE-878A-BAB7291924A1}"/>
                                     <w:text/>
                                   </w:sdtPr>
+                                  <w:sdtEndPr/>
                                   <w:sdtContent>
                                     <w:r>
                                       <w:rPr>
@@ -3742,6 +3761,7 @@
                                     <w:dataBinding w:prefixMappings="xmlns:ns0='http://purl.org/dc/elements/1.1/' xmlns:ns1='http://schemas.openxmlformats.org/package/2006/metadata/core-properties' " w:xpath="/ns1:coreProperties[1]/ns0:subject[1]" w:storeItemID="{6C3C8BC8-F283-45AE-878A-BAB7291924A1}"/>
                                     <w:text/>
                                   </w:sdtPr>
+                                  <w:sdtEndPr/>
                                   <w:sdtContent>
                                     <w:r>
                                       <w:rPr>
@@ -3781,7 +3801,7 @@
                     <v:stroke joinstyle="miter"/>
                     <v:path gradientshapeok="t" o:connecttype="rect"/>
                   </v:shapetype>
-                  <v:shape id="Casella di testo 34" o:spid="_x0000_s1055" type="#_x0000_t202" style="position:absolute;margin-left:242.95pt;margin-top:147.7pt;width:297.55pt;height:32.75pt;z-index:251662336;visibility:visible;mso-wrap-style:square;mso-width-percent:0;mso-height-percent:0;mso-wrap-distance-left:9pt;mso-wrap-distance-top:0;mso-wrap-distance-right:9pt;mso-wrap-distance-bottom:0;mso-position-horizontal:absolute;mso-position-horizontal-relative:page;mso-position-vertical:absolute;mso-position-vertical-relative:page;mso-width-percent:0;mso-height-percent:0;mso-width-relative:page;mso-height-relative:margin;v-text-anchor:top" o:gfxdata="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" filled="f" stroked="f" strokeweight=".5pt">
+                  <v:shape id="Casella di testo 34" o:spid="_x0000_s1055" type="#_x0000_t202" style="position:absolute;margin-left:242.95pt;margin-top:147.7pt;width:297.55pt;height:32.75pt;z-index:251662336;visibility:visible;mso-wrap-style:square;mso-width-percent:0;mso-height-percent:0;mso-wrap-distance-left:9pt;mso-wrap-distance-top:0;mso-wrap-distance-right:9pt;mso-wrap-distance-bottom:0;mso-position-horizontal:absolute;mso-position-horizontal-relative:page;mso-position-vertical:absolute;mso-position-vertical-relative:page;mso-width-percent:0;mso-height-percent:0;mso-width-relative:page;mso-height-relative:margin;v-text-anchor:top" o:gfxdata="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" filled="f" stroked="f" strokeweight=".5pt">
                     <v:textbox inset="0,0,0,0">
                       <w:txbxContent>
                         <w:p>
@@ -3810,6 +3830,7 @@
                               <w:dataBinding w:prefixMappings="xmlns:ns0='http://purl.org/dc/elements/1.1/' xmlns:ns1='http://schemas.openxmlformats.org/package/2006/metadata/core-properties' " w:xpath="/ns1:coreProperties[1]/ns0:title[1]" w:storeItemID="{6C3C8BC8-F283-45AE-878A-BAB7291924A1}"/>
                               <w:text/>
                             </w:sdtPr>
+                            <w:sdtEndPr/>
                             <w:sdtContent>
                               <w:r>
                                 <w:rPr>
@@ -3858,6 +3879,7 @@
                               <w:dataBinding w:prefixMappings="xmlns:ns0='http://purl.org/dc/elements/1.1/' xmlns:ns1='http://schemas.openxmlformats.org/package/2006/metadata/core-properties' " w:xpath="/ns1:coreProperties[1]/ns0:subject[1]" w:storeItemID="{6C3C8BC8-F283-45AE-878A-BAB7291924A1}"/>
                               <w:text/>
                             </w:sdtPr>
+                            <w:sdtEndPr/>
                             <w:sdtContent>
                               <w:r>
                                 <w:rPr>
@@ -3990,7 +4012,7 @@
               </mc:Choice>
               <mc:Fallback>
                 <w:pict>
-                  <v:shape w14:anchorId="05D6C9C3" id="Casella di testo 2" o:spid="_x0000_s1056" type="#_x0000_t202" style="position:absolute;margin-left:157.1pt;margin-top:220.5pt;width:322.2pt;height:120.75pt;z-index:251664384;visibility:visible;mso-wrap-style:square;mso-width-percent:0;mso-height-percent:0;mso-wrap-distance-left:9pt;mso-wrap-distance-top:3.6pt;mso-wrap-distance-right:9pt;mso-wrap-distance-bottom:3.6pt;mso-position-horizontal:absolute;mso-position-horizontal-relative:margin;mso-position-vertical:absolute;mso-position-vertical-relative:text;mso-width-percent:0;mso-height-percent:0;mso-width-relative:margin;mso-height-relative:margin;v-text-anchor:top" o:gfxdata="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">
+                  <v:shape w14:anchorId="05D6C9C3" id="Casella di testo 2" o:spid="_x0000_s1056" type="#_x0000_t202" style="position:absolute;margin-left:157.1pt;margin-top:220.5pt;width:322.2pt;height:120.75pt;z-index:251664384;visibility:visible;mso-wrap-style:square;mso-width-percent:0;mso-height-percent:0;mso-wrap-distance-left:9pt;mso-wrap-distance-top:3.6pt;mso-wrap-distance-right:9pt;mso-wrap-distance-bottom:3.6pt;mso-position-horizontal:absolute;mso-position-horizontal-relative:margin;mso-position-vertical:absolute;mso-position-vertical-relative:text;mso-width-percent:0;mso-height-percent:0;mso-width-relative:margin;mso-height-relative:margin;v-text-anchor:top" o:gfxdata="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">
                     <v:textbox>
                       <w:txbxContent>
                         <w:p>
@@ -4063,6 +4085,765 @@
           <w:sz w:val="24"/>
           <w:szCs w:val="24"/>
         </w:rPr>
+      </w:pPr>
+      <w:r>
+        <w:rPr>
+          <w:b/>
+          <w:bCs/>
+          <w:sz w:val="24"/>
+          <w:szCs w:val="24"/>
+        </w:rPr>
+        <w:lastRenderedPageBreak/>
+        <w:t>Descrizione</w:t>
+      </w:r>
+    </w:p>
+    <w:p>
+      <w:pPr>
+        <w:tabs>
+          <w:tab w:val="left" w:pos="3090"/>
+        </w:tabs>
+        <w:rPr>
+          <w:sz w:val="24"/>
+          <w:szCs w:val="24"/>
+        </w:rPr>
+      </w:pPr>
+    </w:p>
+    <w:p>
+      <w:pPr>
+        <w:tabs>
+          <w:tab w:val="left" w:pos="3090"/>
+        </w:tabs>
+        <w:rPr>
+          <w:sz w:val="24"/>
+          <w:szCs w:val="24"/>
+        </w:rPr>
+      </w:pPr>
+    </w:p>
+    <w:p>
+      <w:pPr>
+        <w:tabs>
+          <w:tab w:val="left" w:pos="3090"/>
+        </w:tabs>
+        <w:rPr>
+          <w:sz w:val="24"/>
+          <w:szCs w:val="24"/>
+        </w:rPr>
+      </w:pPr>
+      <w:r>
+        <w:rPr>
+          <w:sz w:val="24"/>
+          <w:szCs w:val="24"/>
+        </w:rPr>
+        <w:t xml:space="preserve">REQUISITI: </w:t>
+      </w:r>
+    </w:p>
+    <w:p>
+      <w:pPr>
+        <w:tabs>
+          <w:tab w:val="left" w:pos="3090"/>
+        </w:tabs>
+        <w:rPr>
+          <w:sz w:val="24"/>
+          <w:szCs w:val="24"/>
+        </w:rPr>
+      </w:pPr>
+    </w:p>
+    <w:tbl>
+      <w:tblPr>
+        <w:tblStyle w:val="Grigliatabella"/>
+        <w:tblW w:w="0" w:type="auto"/>
+        <w:tblLook w:val="04A0" w:firstRow="1" w:lastRow="0" w:firstColumn="1" w:lastColumn="0" w:noHBand="0" w:noVBand="1"/>
+      </w:tblPr>
+      <w:tblGrid>
+        <w:gridCol w:w="1838"/>
+        <w:gridCol w:w="7790"/>
+      </w:tblGrid>
+      <w:tr>
+        <w:tc>
+          <w:tcPr>
+            <w:tcW w:w="1838" w:type="dxa"/>
+          </w:tcPr>
+          <w:p>
+            <w:pPr>
+              <w:tabs>
+                <w:tab w:val="left" w:pos="3090"/>
+              </w:tabs>
+              <w:rPr>
+                <w:sz w:val="24"/>
+                <w:szCs w:val="24"/>
+              </w:rPr>
+            </w:pPr>
+            <w:r>
+              <w:rPr>
+                <w:sz w:val="24"/>
+                <w:szCs w:val="24"/>
+              </w:rPr>
+              <w:t>Completamento</w:t>
+            </w:r>
+          </w:p>
+        </w:tc>
+        <w:tc>
+          <w:tcPr>
+            <w:tcW w:w="7790" w:type="dxa"/>
+          </w:tcPr>
+          <w:p>
+            <w:pPr>
+              <w:tabs>
+                <w:tab w:val="left" w:pos="3090"/>
+              </w:tabs>
+              <w:jc w:val="center"/>
+              <w:rPr>
+                <w:sz w:val="24"/>
+                <w:szCs w:val="24"/>
+              </w:rPr>
+            </w:pPr>
+            <w:r>
+              <w:rPr>
+                <w:sz w:val="24"/>
+                <w:szCs w:val="24"/>
+              </w:rPr>
+              <w:t>SERVER</w:t>
+            </w:r>
+          </w:p>
+        </w:tc>
+      </w:tr>
+      <w:tr>
+        <w:tc>
+          <w:tcPr>
+            <w:tcW w:w="1838" w:type="dxa"/>
+          </w:tcPr>
+          <w:p>
+            <w:pPr>
+              <w:tabs>
+                <w:tab w:val="left" w:pos="3090"/>
+              </w:tabs>
+              <w:rPr>
+                <w:sz w:val="24"/>
+                <w:szCs w:val="24"/>
+              </w:rPr>
+            </w:pPr>
+          </w:p>
+        </w:tc>
+        <w:tc>
+          <w:tcPr>
+            <w:tcW w:w="7790" w:type="dxa"/>
+          </w:tcPr>
+          <w:p>
+            <w:pPr>
+              <w:tabs>
+                <w:tab w:val="left" w:pos="3090"/>
+              </w:tabs>
+              <w:rPr>
+                <w:sz w:val="24"/>
+                <w:szCs w:val="24"/>
+              </w:rPr>
+            </w:pPr>
+            <w:r>
+              <w:rPr>
+                <w:sz w:val="24"/>
+                <w:szCs w:val="24"/>
+              </w:rPr>
+              <w:t>Lettura e organizzazione file CSV</w:t>
+            </w:r>
+          </w:p>
+        </w:tc>
+      </w:tr>
+      <w:tr>
+        <w:tc>
+          <w:tcPr>
+            <w:tcW w:w="1838" w:type="dxa"/>
+          </w:tcPr>
+          <w:p>
+            <w:pPr>
+              <w:tabs>
+                <w:tab w:val="left" w:pos="3090"/>
+              </w:tabs>
+              <w:rPr>
+                <w:sz w:val="24"/>
+                <w:szCs w:val="24"/>
+              </w:rPr>
+            </w:pPr>
+          </w:p>
+        </w:tc>
+        <w:tc>
+          <w:tcPr>
+            <w:tcW w:w="7790" w:type="dxa"/>
+          </w:tcPr>
+          <w:p>
+            <w:pPr>
+              <w:tabs>
+                <w:tab w:val="left" w:pos="3090"/>
+              </w:tabs>
+              <w:rPr>
+                <w:sz w:val="24"/>
+                <w:szCs w:val="24"/>
+              </w:rPr>
+            </w:pPr>
+            <w:r>
+              <w:rPr>
+                <w:sz w:val="24"/>
+                <w:szCs w:val="24"/>
+              </w:rPr>
+              <w:t xml:space="preserve">Comunicazione tramite </w:t>
+            </w:r>
+            <w:proofErr w:type="spellStart"/>
+            <w:r>
+              <w:rPr>
+                <w:sz w:val="24"/>
+                <w:szCs w:val="24"/>
+              </w:rPr>
+              <w:t>socket</w:t>
+            </w:r>
+            <w:proofErr w:type="spellEnd"/>
+            <w:r>
+              <w:rPr>
+                <w:sz w:val="24"/>
+                <w:szCs w:val="24"/>
+              </w:rPr>
+              <w:t xml:space="preserve"> per client remoti</w:t>
+            </w:r>
+          </w:p>
+        </w:tc>
+      </w:tr>
+      <w:tr>
+        <w:tc>
+          <w:tcPr>
+            <w:tcW w:w="1838" w:type="dxa"/>
+          </w:tcPr>
+          <w:p>
+            <w:pPr>
+              <w:tabs>
+                <w:tab w:val="left" w:pos="3090"/>
+              </w:tabs>
+              <w:rPr>
+                <w:sz w:val="24"/>
+                <w:szCs w:val="24"/>
+              </w:rPr>
+            </w:pPr>
+          </w:p>
+        </w:tc>
+        <w:tc>
+          <w:tcPr>
+            <w:tcW w:w="7790" w:type="dxa"/>
+          </w:tcPr>
+          <w:p>
+            <w:pPr>
+              <w:tabs>
+                <w:tab w:val="left" w:pos="3090"/>
+              </w:tabs>
+              <w:rPr>
+                <w:sz w:val="24"/>
+                <w:szCs w:val="24"/>
+              </w:rPr>
+            </w:pPr>
+            <w:r>
+              <w:rPr>
+                <w:sz w:val="24"/>
+                <w:szCs w:val="24"/>
+              </w:rPr>
+              <w:t>Gestione errori e richieste non valide o malformate</w:t>
+            </w:r>
+          </w:p>
+        </w:tc>
+      </w:tr>
+      <w:tr>
+        <w:tc>
+          <w:tcPr>
+            <w:tcW w:w="1838" w:type="dxa"/>
+          </w:tcPr>
+          <w:p>
+            <w:pPr>
+              <w:tabs>
+                <w:tab w:val="left" w:pos="3090"/>
+              </w:tabs>
+              <w:rPr>
+                <w:sz w:val="24"/>
+                <w:szCs w:val="24"/>
+              </w:rPr>
+            </w:pPr>
+          </w:p>
+        </w:tc>
+        <w:tc>
+          <w:tcPr>
+            <w:tcW w:w="7790" w:type="dxa"/>
+          </w:tcPr>
+          <w:p>
+            <w:pPr>
+              <w:tabs>
+                <w:tab w:val="left" w:pos="3090"/>
+              </w:tabs>
+              <w:jc w:val="center"/>
+              <w:rPr>
+                <w:sz w:val="24"/>
+                <w:szCs w:val="24"/>
+              </w:rPr>
+            </w:pPr>
+            <w:r>
+              <w:rPr>
+                <w:sz w:val="24"/>
+                <w:szCs w:val="24"/>
+              </w:rPr>
+              <w:t>CLIENT</w:t>
+            </w:r>
+          </w:p>
+        </w:tc>
+      </w:tr>
+      <w:tr>
+        <w:tc>
+          <w:tcPr>
+            <w:tcW w:w="1838" w:type="dxa"/>
+          </w:tcPr>
+          <w:p>
+            <w:pPr>
+              <w:tabs>
+                <w:tab w:val="left" w:pos="3090"/>
+              </w:tabs>
+              <w:rPr>
+                <w:sz w:val="24"/>
+                <w:szCs w:val="24"/>
+              </w:rPr>
+            </w:pPr>
+          </w:p>
+        </w:tc>
+        <w:tc>
+          <w:tcPr>
+            <w:tcW w:w="7790" w:type="dxa"/>
+          </w:tcPr>
+          <w:p>
+            <w:pPr>
+              <w:tabs>
+                <w:tab w:val="left" w:pos="3090"/>
+              </w:tabs>
+              <w:rPr>
+                <w:sz w:val="24"/>
+                <w:szCs w:val="24"/>
+              </w:rPr>
+            </w:pPr>
+            <w:r>
+              <w:rPr>
+                <w:sz w:val="24"/>
+                <w:szCs w:val="24"/>
+              </w:rPr>
+              <w:t>Invio richieste specifiche (</w:t>
+            </w:r>
+            <w:proofErr w:type="spellStart"/>
+            <w:r>
+              <w:rPr>
+                <w:sz w:val="24"/>
+                <w:szCs w:val="24"/>
+              </w:rPr>
+              <w:t>righa</w:t>
+            </w:r>
+            <w:proofErr w:type="spellEnd"/>
+            <w:r>
+              <w:rPr>
+                <w:sz w:val="24"/>
+                <w:szCs w:val="24"/>
+              </w:rPr>
+              <w:t xml:space="preserve"> specifica, colonna specifica)</w:t>
+            </w:r>
+          </w:p>
+        </w:tc>
+      </w:tr>
+      <w:tr>
+        <w:tc>
+          <w:tcPr>
+            <w:tcW w:w="1838" w:type="dxa"/>
+          </w:tcPr>
+          <w:p>
+            <w:pPr>
+              <w:tabs>
+                <w:tab w:val="left" w:pos="3090"/>
+              </w:tabs>
+              <w:rPr>
+                <w:sz w:val="24"/>
+                <w:szCs w:val="24"/>
+              </w:rPr>
+            </w:pPr>
+          </w:p>
+        </w:tc>
+        <w:tc>
+          <w:tcPr>
+            <w:tcW w:w="7790" w:type="dxa"/>
+          </w:tcPr>
+          <w:p>
+            <w:pPr>
+              <w:tabs>
+                <w:tab w:val="left" w:pos="3090"/>
+              </w:tabs>
+              <w:rPr>
+                <w:sz w:val="24"/>
+                <w:szCs w:val="24"/>
+              </w:rPr>
+            </w:pPr>
+            <w:proofErr w:type="spellStart"/>
+            <w:r>
+              <w:rPr>
+                <w:sz w:val="24"/>
+                <w:szCs w:val="24"/>
+              </w:rPr>
+              <w:t>Disply</w:t>
+            </w:r>
+            <w:proofErr w:type="spellEnd"/>
+            <w:r>
+              <w:rPr>
+                <w:sz w:val="24"/>
+                <w:szCs w:val="24"/>
+              </w:rPr>
+              <w:t xml:space="preserve"> dei dati in modo leggibile</w:t>
+            </w:r>
+          </w:p>
+        </w:tc>
+      </w:tr>
+      <w:tr>
+        <w:tc>
+          <w:tcPr>
+            <w:tcW w:w="1838" w:type="dxa"/>
+          </w:tcPr>
+          <w:p>
+            <w:pPr>
+              <w:tabs>
+                <w:tab w:val="left" w:pos="3090"/>
+              </w:tabs>
+              <w:rPr>
+                <w:sz w:val="24"/>
+                <w:szCs w:val="24"/>
+              </w:rPr>
+            </w:pPr>
+          </w:p>
+        </w:tc>
+        <w:tc>
+          <w:tcPr>
+            <w:tcW w:w="7790" w:type="dxa"/>
+          </w:tcPr>
+          <w:p>
+            <w:pPr>
+              <w:tabs>
+                <w:tab w:val="left" w:pos="3090"/>
+              </w:tabs>
+              <w:jc w:val="center"/>
+              <w:rPr>
+                <w:sz w:val="24"/>
+                <w:szCs w:val="24"/>
+              </w:rPr>
+            </w:pPr>
+            <w:r>
+              <w:rPr>
+                <w:sz w:val="24"/>
+                <w:szCs w:val="24"/>
+              </w:rPr>
+              <w:t>COMUNICAZIONE</w:t>
+            </w:r>
+          </w:p>
+        </w:tc>
+      </w:tr>
+      <w:tr>
+        <w:tc>
+          <w:tcPr>
+            <w:tcW w:w="1838" w:type="dxa"/>
+          </w:tcPr>
+          <w:p>
+            <w:pPr>
+              <w:tabs>
+                <w:tab w:val="left" w:pos="3090"/>
+              </w:tabs>
+              <w:rPr>
+                <w:sz w:val="24"/>
+                <w:szCs w:val="24"/>
+              </w:rPr>
+            </w:pPr>
+          </w:p>
+        </w:tc>
+        <w:tc>
+          <w:tcPr>
+            <w:tcW w:w="7790" w:type="dxa"/>
+          </w:tcPr>
+          <w:p>
+            <w:pPr>
+              <w:tabs>
+                <w:tab w:val="left" w:pos="3090"/>
+              </w:tabs>
+              <w:rPr>
+                <w:sz w:val="24"/>
+                <w:szCs w:val="24"/>
+              </w:rPr>
+            </w:pPr>
+          </w:p>
+        </w:tc>
+      </w:tr>
+      <w:tr>
+        <w:tc>
+          <w:tcPr>
+            <w:tcW w:w="1838" w:type="dxa"/>
+          </w:tcPr>
+          <w:p>
+            <w:pPr>
+              <w:tabs>
+                <w:tab w:val="left" w:pos="3090"/>
+              </w:tabs>
+              <w:rPr>
+                <w:sz w:val="24"/>
+                <w:szCs w:val="24"/>
+              </w:rPr>
+            </w:pPr>
+          </w:p>
+        </w:tc>
+        <w:tc>
+          <w:tcPr>
+            <w:tcW w:w="7790" w:type="dxa"/>
+          </w:tcPr>
+          <w:p>
+            <w:pPr>
+              <w:tabs>
+                <w:tab w:val="left" w:pos="3090"/>
+              </w:tabs>
+              <w:rPr>
+                <w:sz w:val="24"/>
+                <w:szCs w:val="24"/>
+              </w:rPr>
+            </w:pPr>
+          </w:p>
+        </w:tc>
+      </w:tr>
+      <w:tr>
+        <w:tc>
+          <w:tcPr>
+            <w:tcW w:w="1838" w:type="dxa"/>
+          </w:tcPr>
+          <w:p>
+            <w:pPr>
+              <w:tabs>
+                <w:tab w:val="left" w:pos="3090"/>
+              </w:tabs>
+              <w:rPr>
+                <w:sz w:val="24"/>
+                <w:szCs w:val="24"/>
+              </w:rPr>
+            </w:pPr>
+          </w:p>
+        </w:tc>
+        <w:tc>
+          <w:tcPr>
+            <w:tcW w:w="7790" w:type="dxa"/>
+          </w:tcPr>
+          <w:p>
+            <w:pPr>
+              <w:tabs>
+                <w:tab w:val="left" w:pos="3090"/>
+              </w:tabs>
+              <w:rPr>
+                <w:sz w:val="24"/>
+                <w:szCs w:val="24"/>
+              </w:rPr>
+            </w:pPr>
+          </w:p>
+        </w:tc>
+      </w:tr>
+      <w:tr>
+        <w:tc>
+          <w:tcPr>
+            <w:tcW w:w="1838" w:type="dxa"/>
+          </w:tcPr>
+          <w:p>
+            <w:pPr>
+              <w:tabs>
+                <w:tab w:val="left" w:pos="3090"/>
+              </w:tabs>
+              <w:rPr>
+                <w:sz w:val="24"/>
+                <w:szCs w:val="24"/>
+              </w:rPr>
+            </w:pPr>
+          </w:p>
+        </w:tc>
+        <w:tc>
+          <w:tcPr>
+            <w:tcW w:w="7790" w:type="dxa"/>
+          </w:tcPr>
+          <w:p>
+            <w:pPr>
+              <w:tabs>
+                <w:tab w:val="left" w:pos="3090"/>
+              </w:tabs>
+              <w:rPr>
+                <w:sz w:val="24"/>
+                <w:szCs w:val="24"/>
+              </w:rPr>
+            </w:pPr>
+          </w:p>
+        </w:tc>
+      </w:tr>
+      <w:tr>
+        <w:tc>
+          <w:tcPr>
+            <w:tcW w:w="1838" w:type="dxa"/>
+          </w:tcPr>
+          <w:p>
+            <w:pPr>
+              <w:tabs>
+                <w:tab w:val="left" w:pos="3090"/>
+              </w:tabs>
+              <w:rPr>
+                <w:sz w:val="24"/>
+                <w:szCs w:val="24"/>
+              </w:rPr>
+            </w:pPr>
+          </w:p>
+        </w:tc>
+        <w:tc>
+          <w:tcPr>
+            <w:tcW w:w="7790" w:type="dxa"/>
+          </w:tcPr>
+          <w:p>
+            <w:pPr>
+              <w:tabs>
+                <w:tab w:val="left" w:pos="3090"/>
+              </w:tabs>
+              <w:rPr>
+                <w:sz w:val="24"/>
+                <w:szCs w:val="24"/>
+              </w:rPr>
+            </w:pPr>
+          </w:p>
+        </w:tc>
+      </w:tr>
+      <w:tr>
+        <w:tc>
+          <w:tcPr>
+            <w:tcW w:w="1838" w:type="dxa"/>
+          </w:tcPr>
+          <w:p>
+            <w:pPr>
+              <w:tabs>
+                <w:tab w:val="left" w:pos="3090"/>
+              </w:tabs>
+              <w:rPr>
+                <w:sz w:val="24"/>
+                <w:szCs w:val="24"/>
+              </w:rPr>
+            </w:pPr>
+          </w:p>
+        </w:tc>
+        <w:tc>
+          <w:tcPr>
+            <w:tcW w:w="7790" w:type="dxa"/>
+          </w:tcPr>
+          <w:p>
+            <w:pPr>
+              <w:tabs>
+                <w:tab w:val="left" w:pos="3090"/>
+              </w:tabs>
+              <w:rPr>
+                <w:sz w:val="24"/>
+                <w:szCs w:val="24"/>
+              </w:rPr>
+            </w:pPr>
+          </w:p>
+        </w:tc>
+      </w:tr>
+    </w:tbl>
+    <w:p>
+      <w:pPr>
+        <w:tabs>
+          <w:tab w:val="left" w:pos="3090"/>
+        </w:tabs>
+        <w:rPr>
+          <w:sz w:val="24"/>
+          <w:szCs w:val="24"/>
+        </w:rPr>
+      </w:pPr>
+    </w:p>
+    <w:p>
+      <w:pPr>
+        <w:rPr>
+          <w:sz w:val="24"/>
+          <w:szCs w:val="24"/>
+        </w:rPr>
+      </w:pPr>
+      <w:r>
+        <w:rPr>
+          <w:sz w:val="24"/>
+          <w:szCs w:val="24"/>
+        </w:rPr>
+        <w:t>REQUISITI TECNICI:</w:t>
+      </w:r>
+    </w:p>
+    <w:p>
+      <w:pPr>
+        <w:rPr>
+          <w:sz w:val="24"/>
+          <w:szCs w:val="24"/>
+        </w:rPr>
+      </w:pPr>
+      <w:r>
+        <w:rPr>
+          <w:sz w:val="24"/>
+          <w:szCs w:val="24"/>
+        </w:rPr>
+        <w:t xml:space="preserve">Per la comunicazione uso i </w:t>
+      </w:r>
+      <w:proofErr w:type="spellStart"/>
+      <w:r>
+        <w:rPr>
+          <w:sz w:val="24"/>
+          <w:szCs w:val="24"/>
+        </w:rPr>
+        <w:t>socket</w:t>
+      </w:r>
+      <w:proofErr w:type="spellEnd"/>
+      <w:r>
+        <w:rPr>
+          <w:sz w:val="24"/>
+          <w:szCs w:val="24"/>
+        </w:rPr>
+        <w:t xml:space="preserve"> di java.</w:t>
+      </w:r>
+    </w:p>
+    <w:p>
+      <w:pPr>
+        <w:rPr>
+          <w:sz w:val="24"/>
+          <w:szCs w:val="24"/>
+        </w:rPr>
+      </w:pPr>
+      <w:r>
+        <w:rPr>
+          <w:sz w:val="24"/>
+          <w:szCs w:val="24"/>
+        </w:rPr>
+        <w:t xml:space="preserve">Gestione di </w:t>
+      </w:r>
+      <w:proofErr w:type="spellStart"/>
+      <w:r>
+        <w:rPr>
+          <w:sz w:val="24"/>
+          <w:szCs w:val="24"/>
+        </w:rPr>
+        <w:t>piu</w:t>
+      </w:r>
+      <w:proofErr w:type="spellEnd"/>
+      <w:r>
+        <w:rPr>
+          <w:sz w:val="24"/>
+          <w:szCs w:val="24"/>
+        </w:rPr>
+        <w:t xml:space="preserve"> client contemporaneamente</w:t>
+      </w:r>
+    </w:p>
+    <w:p>
+      <w:pPr>
+        <w:rPr>
+          <w:sz w:val="24"/>
+          <w:szCs w:val="24"/>
+        </w:rPr>
+      </w:pPr>
+    </w:p>
+    <w:p>
+      <w:pPr>
+        <w:rPr>
+          <w:sz w:val="24"/>
+          <w:szCs w:val="24"/>
+        </w:rPr>
         <w:sectPr>
           <w:headerReference w:type="default" r:id="rId12"/>
           <w:footerReference w:type="default" r:id="rId13"/>
@@ -4080,16 +4861,6 @@
           <w:docGrid w:linePitch="360"/>
         </w:sectPr>
       </w:pPr>
-      <w:r>
-        <w:rPr>
-          <w:b/>
-          <w:bCs/>
-          <w:sz w:val="24"/>
-          <w:szCs w:val="24"/>
-        </w:rPr>
-        <w:lastRenderedPageBreak/>
-        <w:t>P</w:t>
-      </w:r>
     </w:p>
     <w:p>
       <w:pPr>
@@ -4360,6 +5131,7 @@
           <w:showingPlcHdr/>
           <w:picture/>
         </w:sdtPr>
+        <w:sdtEndPr/>
         <w:sdtContent>
           <w:r>
             <w:rPr>
@@ -4545,7 +5317,7 @@
 </file>
 
 <file path=word/endnotes.xml><?xml version="1.0" encoding="utf-8"?>
-<w:endnotes xmlns:wpc="http://schemas.microsoft.com/office/word/2010/wordprocessingCanvas" xmlns:cx="http://schemas.microsoft.com/office/drawing/2014/chartex" xmlns:cx1="http://schemas.microsoft.com/office/drawing/2015/9/8/chartex" xmlns:cx2="http://schemas.microsoft.com/office/drawing/2015/10/21/chartex" xmlns:cx3="http://schemas.microsoft.com/office/drawing/2016/5/9/chartex" xmlns:cx4="http://schemas.microsoft.com/office/drawing/2016/5/10/chartex" xmlns:cx5="http://schemas.microsoft.com/office/drawing/2016/5/11/chartex" xmlns:cx6="http://schemas.microsoft.com/office/drawing/2016/5/12/chartex" xmlns:cx7="http://schemas.microsoft.com/office/drawing/2016/5/13/chartex" xmlns:cx8="http://schemas.microsoft.com/office/drawing/2016/5/14/chartex" xmlns:mc="http://schemas.openxmlformats.org/markup-compatibility/2006" xmlns:aink="http://schemas.microsoft.com/office/drawing/2016/ink" xmlns:am3d="http://schemas.microsoft.com/office/drawing/2017/model3d" xmlns:o="urn:schemas-microsoft-com:office:office" xmlns:oel="http://schemas.microsoft.com/office/2019/extlst" xmlns:r="http://schemas.openxmlformats.org/officeDocument/2006/relationships" xmlns:m="http://schemas.openxmlformats.org/officeDocument/2006/math" xmlns:v="urn:schemas-microsoft-com:vml" xmlns:wp14="http://schemas.microsoft.com/office/word/2010/wordprocessingDrawing" xmlns:wp="http://schemas.openxmlformats.org/drawingml/2006/wordprocessingDrawing" xmlns:w10="urn:schemas-microsoft-com:office:word" xmlns:w="http://schemas.openxmlformats.org/wordprocessingml/2006/main" xmlns:w14="http://schemas.microsoft.com/office/word/2010/wordml" xmlns:w15="http://schemas.microsoft.com/office/word/2012/wordml" xmlns:w16cex="http://schemas.microsoft.com/office/word/2018/wordml/cex" xmlns:w16cid="http://schemas.microsoft.com/office/word/2016/wordml/cid" xmlns:w16="http://schemas.microsoft.com/office/word/2018/wordml" xmlns:w16du="http://schemas.microsoft.com/office/word/2023/wordml/word16du" xmlns:w16sdtdh="http://schemas.microsoft.com/office/word/2020/wordml/sdtdatahash" xmlns:w16sdtfl="http://schemas.microsoft.com/office/word/2024/wordml/sdtformatlock" xmlns:w16se="http://schemas.microsoft.com/office/word/2015/wordml/symex" xmlns:wpg="http://schemas.microsoft.com/office/word/2010/wordprocessingGroup" xmlns:wpi="http://schemas.microsoft.com/office/word/2010/wordprocessingInk" xmlns:wne="http://schemas.microsoft.com/office/word/2006/wordml" xmlns:wps="http://schemas.microsoft.com/office/word/2010/wordprocessingShape" mc:Ignorable="w14 w15 w16se w16cid w16 w16cex w16sdtdh w16sdtfl w16du wp14">
+<w:endnotes xmlns:wpc="http://schemas.microsoft.com/office/word/2010/wordprocessingCanvas" xmlns:cx="http://schemas.microsoft.com/office/drawing/2014/chartex" xmlns:cx1="http://schemas.microsoft.com/office/drawing/2015/9/8/chartex" xmlns:cx2="http://schemas.microsoft.com/office/drawing/2015/10/21/chartex" xmlns:cx3="http://schemas.microsoft.com/office/drawing/2016/5/9/chartex" xmlns:cx4="http://schemas.microsoft.com/office/drawing/2016/5/10/chartex" xmlns:cx5="http://schemas.microsoft.com/office/drawing/2016/5/11/chartex" xmlns:cx6="http://schemas.microsoft.com/office/drawing/2016/5/12/chartex" xmlns:cx7="http://schemas.microsoft.com/office/drawing/2016/5/13/chartex" xmlns:cx8="http://schemas.microsoft.com/office/drawing/2016/5/14/chartex" xmlns:mc="http://schemas.openxmlformats.org/markup-compatibility/2006" xmlns:aink="http://schemas.microsoft.com/office/drawing/2016/ink" xmlns:am3d="http://schemas.microsoft.com/office/drawing/2017/model3d" xmlns:o="urn:schemas-microsoft-com:office:office" xmlns:r="http://schemas.openxmlformats.org/officeDocument/2006/relationships" xmlns:m="http://schemas.openxmlformats.org/officeDocument/2006/math" xmlns:v="urn:schemas-microsoft-com:vml" xmlns:wp14="http://schemas.microsoft.com/office/word/2010/wordprocessingDrawing" xmlns:wp="http://schemas.openxmlformats.org/drawingml/2006/wordprocessingDrawing" xmlns:w10="urn:schemas-microsoft-com:office:word" xmlns:w="http://schemas.openxmlformats.org/wordprocessingml/2006/main" xmlns:w14="http://schemas.microsoft.com/office/word/2010/wordml" xmlns:w15="http://schemas.microsoft.com/office/word/2012/wordml" xmlns:w16cex="http://schemas.microsoft.com/office/word/2018/wordml/cex" xmlns:w16cid="http://schemas.microsoft.com/office/word/2016/wordml/cid" xmlns:w16="http://schemas.microsoft.com/office/word/2018/wordml" xmlns:w16sdtdh="http://schemas.microsoft.com/office/word/2020/wordml/sdtdatahash" xmlns:w16se="http://schemas.microsoft.com/office/word/2015/wordml/symex" xmlns:wpg="http://schemas.microsoft.com/office/word/2010/wordprocessingGroup" xmlns:wpi="http://schemas.microsoft.com/office/word/2010/wordprocessingInk" xmlns:wne="http://schemas.microsoft.com/office/word/2006/wordml" xmlns:wps="http://schemas.microsoft.com/office/word/2010/wordprocessingShape" mc:Ignorable="w14 w15 w16se w16cid w16 w16cex w16sdtdh wp14">
   <w:endnote w:type="separator" w:id="-1">
     <w:p>
       <w:pPr>
@@ -4570,7 +5342,7 @@
 </file>
 
 <file path=word/footer1.xml><?xml version="1.0" encoding="utf-8"?>
-<w:ftr xmlns:wpc="http://schemas.microsoft.com/office/word/2010/wordprocessingCanvas" xmlns:cx="http://schemas.microsoft.com/office/drawing/2014/chartex" xmlns:cx1="http://schemas.microsoft.com/office/drawing/2015/9/8/chartex" xmlns:cx2="http://schemas.microsoft.com/office/drawing/2015/10/21/chartex" xmlns:cx3="http://schemas.microsoft.com/office/drawing/2016/5/9/chartex" xmlns:cx4="http://schemas.microsoft.com/office/drawing/2016/5/10/chartex" xmlns:cx5="http://schemas.microsoft.com/office/drawing/2016/5/11/chartex" xmlns:cx6="http://schemas.microsoft.com/office/drawing/2016/5/12/chartex" xmlns:cx7="http://schemas.microsoft.com/office/drawing/2016/5/13/chartex" xmlns:cx8="http://schemas.microsoft.com/office/drawing/2016/5/14/chartex" xmlns:mc="http://schemas.openxmlformats.org/markup-compatibility/2006" xmlns:aink="http://schemas.microsoft.com/office/drawing/2016/ink" xmlns:am3d="http://schemas.microsoft.com/office/drawing/2017/model3d" xmlns:o="urn:schemas-microsoft-com:office:office" xmlns:oel="http://schemas.microsoft.com/office/2019/extlst" xmlns:r="http://schemas.openxmlformats.org/officeDocument/2006/relationships" xmlns:m="http://schemas.openxmlformats.org/officeDocument/2006/math" xmlns:v="urn:schemas-microsoft-com:vml" xmlns:wp14="http://schemas.microsoft.com/office/word/2010/wordprocessingDrawing" xmlns:wp="http://schemas.openxmlformats.org/drawingml/2006/wordprocessingDrawing" xmlns:w10="urn:schemas-microsoft-com:office:word" xmlns:w="http://schemas.openxmlformats.org/wordprocessingml/2006/main" xmlns:w14="http://schemas.microsoft.com/office/word/2010/wordml" xmlns:w15="http://schemas.microsoft.com/office/word/2012/wordml" xmlns:w16cex="http://schemas.microsoft.com/office/word/2018/wordml/cex" xmlns:w16cid="http://schemas.microsoft.com/office/word/2016/wordml/cid" xmlns:w16="http://schemas.microsoft.com/office/word/2018/wordml" xmlns:w16du="http://schemas.microsoft.com/office/word/2023/wordml/word16du" xmlns:w16sdtdh="http://schemas.microsoft.com/office/word/2020/wordml/sdtdatahash" xmlns:w16sdtfl="http://schemas.microsoft.com/office/word/2024/wordml/sdtformatlock" xmlns:w16se="http://schemas.microsoft.com/office/word/2015/wordml/symex" xmlns:wpg="http://schemas.microsoft.com/office/word/2010/wordprocessingGroup" xmlns:wpi="http://schemas.microsoft.com/office/word/2010/wordprocessingInk" xmlns:wne="http://schemas.microsoft.com/office/word/2006/wordml" xmlns:wps="http://schemas.microsoft.com/office/word/2010/wordprocessingShape" mc:Ignorable="w14 w15 w16se w16cid w16 w16cex w16sdtdh w16sdtfl w16du wp14">
+<w:ftr xmlns:wpc="http://schemas.microsoft.com/office/word/2010/wordprocessingCanvas" xmlns:cx="http://schemas.microsoft.com/office/drawing/2014/chartex" xmlns:cx1="http://schemas.microsoft.com/office/drawing/2015/9/8/chartex" xmlns:cx2="http://schemas.microsoft.com/office/drawing/2015/10/21/chartex" xmlns:cx3="http://schemas.microsoft.com/office/drawing/2016/5/9/chartex" xmlns:cx4="http://schemas.microsoft.com/office/drawing/2016/5/10/chartex" xmlns:cx5="http://schemas.microsoft.com/office/drawing/2016/5/11/chartex" xmlns:cx6="http://schemas.microsoft.com/office/drawing/2016/5/12/chartex" xmlns:cx7="http://schemas.microsoft.com/office/drawing/2016/5/13/chartex" xmlns:cx8="http://schemas.microsoft.com/office/drawing/2016/5/14/chartex" xmlns:mc="http://schemas.openxmlformats.org/markup-compatibility/2006" xmlns:aink="http://schemas.microsoft.com/office/drawing/2016/ink" xmlns:am3d="http://schemas.microsoft.com/office/drawing/2017/model3d" xmlns:o="urn:schemas-microsoft-com:office:office" xmlns:r="http://schemas.openxmlformats.org/officeDocument/2006/relationships" xmlns:m="http://schemas.openxmlformats.org/officeDocument/2006/math" xmlns:v="urn:schemas-microsoft-com:vml" xmlns:wp14="http://schemas.microsoft.com/office/word/2010/wordprocessingDrawing" xmlns:wp="http://schemas.openxmlformats.org/drawingml/2006/wordprocessingDrawing" xmlns:w10="urn:schemas-microsoft-com:office:word" xmlns:w="http://schemas.openxmlformats.org/wordprocessingml/2006/main" xmlns:w14="http://schemas.microsoft.com/office/word/2010/wordml" xmlns:w15="http://schemas.microsoft.com/office/word/2012/wordml" xmlns:w16cex="http://schemas.microsoft.com/office/word/2018/wordml/cex" xmlns:w16cid="http://schemas.microsoft.com/office/word/2016/wordml/cid" xmlns:w16="http://schemas.microsoft.com/office/word/2018/wordml" xmlns:w16sdtdh="http://schemas.microsoft.com/office/word/2020/wordml/sdtdatahash" xmlns:w16se="http://schemas.microsoft.com/office/word/2015/wordml/symex" xmlns:wpg="http://schemas.microsoft.com/office/word/2010/wordprocessingGroup" xmlns:wpi="http://schemas.microsoft.com/office/word/2010/wordprocessingInk" xmlns:wne="http://schemas.microsoft.com/office/word/2006/wordml" xmlns:wps="http://schemas.microsoft.com/office/word/2010/wordprocessingShape" mc:Ignorable="w14 w15 w16se w16cid w16 w16cex w16sdtdh wp14">
   <w:sdt>
     <w:sdtPr>
       <w:id w:val="168377464"/>
@@ -4579,6 +5351,7 @@
         <w:docPartUnique/>
       </w:docPartObj>
     </w:sdtPr>
+    <w:sdtEndPr/>
     <w:sdtContent>
       <w:p>
         <w:pPr>
@@ -4615,7 +5388,7 @@
 </file>
 
 <file path=word/footnotes.xml><?xml version="1.0" encoding="utf-8"?>
-<w:footnotes xmlns:wpc="http://schemas.microsoft.com/office/word/2010/wordprocessingCanvas" xmlns:cx="http://schemas.microsoft.com/office/drawing/2014/chartex" xmlns:cx1="http://schemas.microsoft.com/office/drawing/2015/9/8/chartex" xmlns:cx2="http://schemas.microsoft.com/office/drawing/2015/10/21/chartex" xmlns:cx3="http://schemas.microsoft.com/office/drawing/2016/5/9/chartex" xmlns:cx4="http://schemas.microsoft.com/office/drawing/2016/5/10/chartex" xmlns:cx5="http://schemas.microsoft.com/office/drawing/2016/5/11/chartex" xmlns:cx6="http://schemas.microsoft.com/office/drawing/2016/5/12/chartex" xmlns:cx7="http://schemas.microsoft.com/office/drawing/2016/5/13/chartex" xmlns:cx8="http://schemas.microsoft.com/office/drawing/2016/5/14/chartex" xmlns:mc="http://schemas.openxmlformats.org/markup-compatibility/2006" xmlns:aink="http://schemas.microsoft.com/office/drawing/2016/ink" xmlns:am3d="http://schemas.microsoft.com/office/drawing/2017/model3d" xmlns:o="urn:schemas-microsoft-com:office:office" xmlns:oel="http://schemas.microsoft.com/office/2019/extlst" xmlns:r="http://schemas.openxmlformats.org/officeDocument/2006/relationships" xmlns:m="http://schemas.openxmlformats.org/officeDocument/2006/math" xmlns:v="urn:schemas-microsoft-com:vml" xmlns:wp14="http://schemas.microsoft.com/office/word/2010/wordprocessingDrawing" xmlns:wp="http://schemas.openxmlformats.org/drawingml/2006/wordprocessingDrawing" xmlns:w10="urn:schemas-microsoft-com:office:word" xmlns:w="http://schemas.openxmlformats.org/wordprocessingml/2006/main" xmlns:w14="http://schemas.microsoft.com/office/word/2010/wordml" xmlns:w15="http://schemas.microsoft.com/office/word/2012/wordml" xmlns:w16cex="http://schemas.microsoft.com/office/word/2018/wordml/cex" xmlns:w16cid="http://schemas.microsoft.com/office/word/2016/wordml/cid" xmlns:w16="http://schemas.microsoft.com/office/word/2018/wordml" xmlns:w16du="http://schemas.microsoft.com/office/word/2023/wordml/word16du" xmlns:w16sdtdh="http://schemas.microsoft.com/office/word/2020/wordml/sdtdatahash" xmlns:w16sdtfl="http://schemas.microsoft.com/office/word/2024/wordml/sdtformatlock" xmlns:w16se="http://schemas.microsoft.com/office/word/2015/wordml/symex" xmlns:wpg="http://schemas.microsoft.com/office/word/2010/wordprocessingGroup" xmlns:wpi="http://schemas.microsoft.com/office/word/2010/wordprocessingInk" xmlns:wne="http://schemas.microsoft.com/office/word/2006/wordml" xmlns:wps="http://schemas.microsoft.com/office/word/2010/wordprocessingShape" mc:Ignorable="w14 w15 w16se w16cid w16 w16cex w16sdtdh w16sdtfl w16du wp14">
+<w:footnotes xmlns:wpc="http://schemas.microsoft.com/office/word/2010/wordprocessingCanvas" xmlns:cx="http://schemas.microsoft.com/office/drawing/2014/chartex" xmlns:cx1="http://schemas.microsoft.com/office/drawing/2015/9/8/chartex" xmlns:cx2="http://schemas.microsoft.com/office/drawing/2015/10/21/chartex" xmlns:cx3="http://schemas.microsoft.com/office/drawing/2016/5/9/chartex" xmlns:cx4="http://schemas.microsoft.com/office/drawing/2016/5/10/chartex" xmlns:cx5="http://schemas.microsoft.com/office/drawing/2016/5/11/chartex" xmlns:cx6="http://schemas.microsoft.com/office/drawing/2016/5/12/chartex" xmlns:cx7="http://schemas.microsoft.com/office/drawing/2016/5/13/chartex" xmlns:cx8="http://schemas.microsoft.com/office/drawing/2016/5/14/chartex" xmlns:mc="http://schemas.openxmlformats.org/markup-compatibility/2006" xmlns:aink="http://schemas.microsoft.com/office/drawing/2016/ink" xmlns:am3d="http://schemas.microsoft.com/office/drawing/2017/model3d" xmlns:o="urn:schemas-microsoft-com:office:office" xmlns:r="http://schemas.openxmlformats.org/officeDocument/2006/relationships" xmlns:m="http://schemas.openxmlformats.org/officeDocument/2006/math" xmlns:v="urn:schemas-microsoft-com:vml" xmlns:wp14="http://schemas.microsoft.com/office/word/2010/wordprocessingDrawing" xmlns:wp="http://schemas.openxmlformats.org/drawingml/2006/wordprocessingDrawing" xmlns:w10="urn:schemas-microsoft-com:office:word" xmlns:w="http://schemas.openxmlformats.org/wordprocessingml/2006/main" xmlns:w14="http://schemas.microsoft.com/office/word/2010/wordml" xmlns:w15="http://schemas.microsoft.com/office/word/2012/wordml" xmlns:w16cex="http://schemas.microsoft.com/office/word/2018/wordml/cex" xmlns:w16cid="http://schemas.microsoft.com/office/word/2016/wordml/cid" xmlns:w16="http://schemas.microsoft.com/office/word/2018/wordml" xmlns:w16sdtdh="http://schemas.microsoft.com/office/word/2020/wordml/sdtdatahash" xmlns:w16se="http://schemas.microsoft.com/office/word/2015/wordml/symex" xmlns:wpg="http://schemas.microsoft.com/office/word/2010/wordprocessingGroup" xmlns:wpi="http://schemas.microsoft.com/office/word/2010/wordprocessingInk" xmlns:wne="http://schemas.microsoft.com/office/word/2006/wordml" xmlns:wps="http://schemas.microsoft.com/office/word/2010/wordprocessingShape" mc:Ignorable="w14 w15 w16se w16cid w16 w16cex w16sdtdh wp14">
   <w:footnote w:type="separator" w:id="-1">
     <w:p>
       <w:pPr>
@@ -4640,7 +5413,7 @@
 </file>
 
 <file path=word/header1.xml><?xml version="1.0" encoding="utf-8"?>
-<w:hdr xmlns:wpc="http://schemas.microsoft.com/office/word/2010/wordprocessingCanvas" xmlns:cx="http://schemas.microsoft.com/office/drawing/2014/chartex" xmlns:cx1="http://schemas.microsoft.com/office/drawing/2015/9/8/chartex" xmlns:cx2="http://schemas.microsoft.com/office/drawing/2015/10/21/chartex" xmlns:cx3="http://schemas.microsoft.com/office/drawing/2016/5/9/chartex" xmlns:cx4="http://schemas.microsoft.com/office/drawing/2016/5/10/chartex" xmlns:cx5="http://schemas.microsoft.com/office/drawing/2016/5/11/chartex" xmlns:cx6="http://schemas.microsoft.com/office/drawing/2016/5/12/chartex" xmlns:cx7="http://schemas.microsoft.com/office/drawing/2016/5/13/chartex" xmlns:cx8="http://schemas.microsoft.com/office/drawing/2016/5/14/chartex" xmlns:mc="http://schemas.openxmlformats.org/markup-compatibility/2006" xmlns:aink="http://schemas.microsoft.com/office/drawing/2016/ink" xmlns:am3d="http://schemas.microsoft.com/office/drawing/2017/model3d" xmlns:o="urn:schemas-microsoft-com:office:office" xmlns:oel="http://schemas.microsoft.com/office/2019/extlst" xmlns:r="http://schemas.openxmlformats.org/officeDocument/2006/relationships" xmlns:m="http://schemas.openxmlformats.org/officeDocument/2006/math" xmlns:v="urn:schemas-microsoft-com:vml" xmlns:wp14="http://schemas.microsoft.com/office/word/2010/wordprocessingDrawing" xmlns:wp="http://schemas.openxmlformats.org/drawingml/2006/wordprocessingDrawing" xmlns:w10="urn:schemas-microsoft-com:office:word" xmlns:w="http://schemas.openxmlformats.org/wordprocessingml/2006/main" xmlns:w14="http://schemas.microsoft.com/office/word/2010/wordml" xmlns:w15="http://schemas.microsoft.com/office/word/2012/wordml" xmlns:w16cex="http://schemas.microsoft.com/office/word/2018/wordml/cex" xmlns:w16cid="http://schemas.microsoft.com/office/word/2016/wordml/cid" xmlns:w16="http://schemas.microsoft.com/office/word/2018/wordml" xmlns:w16du="http://schemas.microsoft.com/office/word/2023/wordml/word16du" xmlns:w16sdtdh="http://schemas.microsoft.com/office/word/2020/wordml/sdtdatahash" xmlns:w16sdtfl="http://schemas.microsoft.com/office/word/2024/wordml/sdtformatlock" xmlns:w16se="http://schemas.microsoft.com/office/word/2015/wordml/symex" xmlns:wpg="http://schemas.microsoft.com/office/word/2010/wordprocessingGroup" xmlns:wpi="http://schemas.microsoft.com/office/word/2010/wordprocessingInk" xmlns:wne="http://schemas.microsoft.com/office/word/2006/wordml" xmlns:wps="http://schemas.microsoft.com/office/word/2010/wordprocessingShape" mc:Ignorable="w14 w15 w16se w16cid w16 w16cex w16sdtdh w16sdtfl w16du wp14">
+<w:hdr xmlns:wpc="http://schemas.microsoft.com/office/word/2010/wordprocessingCanvas" xmlns:cx="http://schemas.microsoft.com/office/drawing/2014/chartex" xmlns:cx1="http://schemas.microsoft.com/office/drawing/2015/9/8/chartex" xmlns:cx2="http://schemas.microsoft.com/office/drawing/2015/10/21/chartex" xmlns:cx3="http://schemas.microsoft.com/office/drawing/2016/5/9/chartex" xmlns:cx4="http://schemas.microsoft.com/office/drawing/2016/5/10/chartex" xmlns:cx5="http://schemas.microsoft.com/office/drawing/2016/5/11/chartex" xmlns:cx6="http://schemas.microsoft.com/office/drawing/2016/5/12/chartex" xmlns:cx7="http://schemas.microsoft.com/office/drawing/2016/5/13/chartex" xmlns:cx8="http://schemas.microsoft.com/office/drawing/2016/5/14/chartex" xmlns:mc="http://schemas.openxmlformats.org/markup-compatibility/2006" xmlns:aink="http://schemas.microsoft.com/office/drawing/2016/ink" xmlns:am3d="http://schemas.microsoft.com/office/drawing/2017/model3d" xmlns:o="urn:schemas-microsoft-com:office:office" xmlns:r="http://schemas.openxmlformats.org/officeDocument/2006/relationships" xmlns:m="http://schemas.openxmlformats.org/officeDocument/2006/math" xmlns:v="urn:schemas-microsoft-com:vml" xmlns:wp14="http://schemas.microsoft.com/office/word/2010/wordprocessingDrawing" xmlns:wp="http://schemas.openxmlformats.org/drawingml/2006/wordprocessingDrawing" xmlns:w10="urn:schemas-microsoft-com:office:word" xmlns:w="http://schemas.openxmlformats.org/wordprocessingml/2006/main" xmlns:w14="http://schemas.microsoft.com/office/word/2010/wordml" xmlns:w15="http://schemas.microsoft.com/office/word/2012/wordml" xmlns:w16cex="http://schemas.microsoft.com/office/word/2018/wordml/cex" xmlns:w16cid="http://schemas.microsoft.com/office/word/2016/wordml/cid" xmlns:w16="http://schemas.microsoft.com/office/word/2018/wordml" xmlns:w16sdtdh="http://schemas.microsoft.com/office/word/2020/wordml/sdtdatahash" xmlns:w16se="http://schemas.microsoft.com/office/word/2015/wordml/symex" xmlns:wpg="http://schemas.microsoft.com/office/word/2010/wordprocessingGroup" xmlns:wpi="http://schemas.microsoft.com/office/word/2010/wordprocessingInk" xmlns:wne="http://schemas.microsoft.com/office/word/2006/wordml" xmlns:wps="http://schemas.microsoft.com/office/word/2010/wordprocessingShape" mc:Ignorable="w14 w15 w16se w16cid w16 w16cex w16sdtdh wp14">
   <w:p>
     <w:pPr>
       <w:pStyle w:val="Intestazione"/>
@@ -4724,6 +5497,7 @@
                             <w:dataBinding w:prefixMappings="xmlns:ns0='http://purl.org/dc/elements/1.1/' xmlns:ns1='http://schemas.openxmlformats.org/package/2006/metadata/core-properties' " w:xpath="/ns1:coreProperties[1]/ns0:title[1]" w:storeItemID="{6C3C8BC8-F283-45AE-878A-BAB7291924A1}"/>
                             <w:text/>
                           </w:sdtPr>
+                          <w:sdtEndPr/>
                           <w:sdtContent>
                             <w:p>
                               <w:pPr>
@@ -4766,7 +5540,7 @@
         </mc:Choice>
         <mc:Fallback>
           <w:pict>
-            <v:rect w14:anchorId="20476EA3" id="Rettangolo 197" o:spid="_x0000_s1057" style="position:absolute;margin-left:0;margin-top:0;width:468.5pt;height:21.3pt;z-index:-251657216;visibility:visible;mso-wrap-style:square;mso-width-percent:1000;mso-height-percent:27;mso-top-percent:45;mso-wrap-distance-left:9.35pt;mso-wrap-distance-top:0;mso-wrap-distance-right:9.35pt;mso-wrap-distance-bottom:0;mso-position-horizontal:center;mso-position-horizontal-relative:margin;mso-position-vertical-relative:page;mso-width-percent:1000;mso-height-percent:27;mso-top-percent:45;mso-width-relative:margin;mso-height-relative:page;v-text-anchor:middle" o:gfxdata="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" o:allowoverlap="f" fillcolor="#5b9bd5 [3204]" stroked="f" strokeweight="1pt">
+            <v:rect w14:anchorId="20476EA3" id="Rettangolo 197" o:spid="_x0000_s1057" style="position:absolute;margin-left:0;margin-top:0;width:468.5pt;height:21.3pt;z-index:-251657216;visibility:visible;mso-wrap-style:square;mso-width-percent:1000;mso-height-percent:27;mso-top-percent:45;mso-wrap-distance-left:9.35pt;mso-wrap-distance-top:0;mso-wrap-distance-right:9.35pt;mso-wrap-distance-bottom:0;mso-position-horizontal:center;mso-position-horizontal-relative:margin;mso-position-vertical-relative:page;mso-width-percent:1000;mso-height-percent:27;mso-top-percent:45;mso-width-relative:margin;mso-height-relative:page;v-text-anchor:middle" o:gfxdata="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" o:allowoverlap="f" fillcolor="#5b9bd5 [3204]" stroked="f" strokeweight="1pt">
               <v:textbox style="mso-fit-shape-to-text:t">
                 <w:txbxContent>
                   <w:sdt>
@@ -4781,6 +5555,7 @@
                       <w:dataBinding w:prefixMappings="xmlns:ns0='http://purl.org/dc/elements/1.1/' xmlns:ns1='http://schemas.openxmlformats.org/package/2006/metadata/core-properties' " w:xpath="/ns1:coreProperties[1]/ns0:title[1]" w:storeItemID="{6C3C8BC8-F283-45AE-878A-BAB7291924A1}"/>
                       <w:text/>
                     </w:sdtPr>
+                    <w:sdtEndPr/>
                     <w:sdtContent>
                       <w:p>
                         <w:pPr>
@@ -4814,7 +5589,7 @@
 </file>
 
 <file path=word/numbering.xml><?xml version="1.0" encoding="utf-8"?>
-<w:numbering xmlns:wpc="http://schemas.microsoft.com/office/word/2010/wordprocessingCanvas" xmlns:cx="http://schemas.microsoft.com/office/drawing/2014/chartex" xmlns:cx1="http://schemas.microsoft.com/office/drawing/2015/9/8/chartex" xmlns:cx2="http://schemas.microsoft.com/office/drawing/2015/10/21/chartex" xmlns:cx3="http://schemas.microsoft.com/office/drawing/2016/5/9/chartex" xmlns:cx4="http://schemas.microsoft.com/office/drawing/2016/5/10/chartex" xmlns:cx5="http://schemas.microsoft.com/office/drawing/2016/5/11/chartex" xmlns:cx6="http://schemas.microsoft.com/office/drawing/2016/5/12/chartex" xmlns:cx7="http://schemas.microsoft.com/office/drawing/2016/5/13/chartex" xmlns:cx8="http://schemas.microsoft.com/office/drawing/2016/5/14/chartex" xmlns:mc="http://schemas.openxmlformats.org/markup-compatibility/2006" xmlns:aink="http://schemas.microsoft.com/office/drawing/2016/ink" xmlns:am3d="http://schemas.microsoft.com/office/drawing/2017/model3d" xmlns:o="urn:schemas-microsoft-com:office:office" xmlns:oel="http://schemas.microsoft.com/office/2019/extlst" xmlns:r="http://schemas.openxmlformats.org/officeDocument/2006/relationships" xmlns:m="http://schemas.openxmlformats.org/officeDocument/2006/math" xmlns:v="urn:schemas-microsoft-com:vml" xmlns:wp14="http://schemas.microsoft.com/office/word/2010/wordprocessingDrawing" xmlns:wp="http://schemas.openxmlformats.org/drawingml/2006/wordprocessingDrawing" xmlns:w10="urn:schemas-microsoft-com:office:word" xmlns:w="http://schemas.openxmlformats.org/wordprocessingml/2006/main" xmlns:w14="http://schemas.microsoft.com/office/word/2010/wordml" xmlns:w15="http://schemas.microsoft.com/office/word/2012/wordml" xmlns:w16cex="http://schemas.microsoft.com/office/word/2018/wordml/cex" xmlns:w16cid="http://schemas.microsoft.com/office/word/2016/wordml/cid" xmlns:w16="http://schemas.microsoft.com/office/word/2018/wordml" xmlns:w16du="http://schemas.microsoft.com/office/word/2023/wordml/word16du" xmlns:w16sdtdh="http://schemas.microsoft.com/office/word/2020/wordml/sdtdatahash" xmlns:w16sdtfl="http://schemas.microsoft.com/office/word/2024/wordml/sdtformatlock" xmlns:w16se="http://schemas.microsoft.com/office/word/2015/wordml/symex" xmlns:wpg="http://schemas.microsoft.com/office/word/2010/wordprocessingGroup" xmlns:wpi="http://schemas.microsoft.com/office/word/2010/wordprocessingInk" xmlns:wne="http://schemas.microsoft.com/office/word/2006/wordml" xmlns:wps="http://schemas.microsoft.com/office/word/2010/wordprocessingShape" mc:Ignorable="w14 w15 w16se w16cid w16 w16cex w16sdtdh w16sdtfl w16du wp14">
+<w:numbering xmlns:wpc="http://schemas.microsoft.com/office/word/2010/wordprocessingCanvas" xmlns:cx="http://schemas.microsoft.com/office/drawing/2014/chartex" xmlns:cx1="http://schemas.microsoft.com/office/drawing/2015/9/8/chartex" xmlns:cx2="http://schemas.microsoft.com/office/drawing/2015/10/21/chartex" xmlns:cx3="http://schemas.microsoft.com/office/drawing/2016/5/9/chartex" xmlns:cx4="http://schemas.microsoft.com/office/drawing/2016/5/10/chartex" xmlns:cx5="http://schemas.microsoft.com/office/drawing/2016/5/11/chartex" xmlns:cx6="http://schemas.microsoft.com/office/drawing/2016/5/12/chartex" xmlns:cx7="http://schemas.microsoft.com/office/drawing/2016/5/13/chartex" xmlns:cx8="http://schemas.microsoft.com/office/drawing/2016/5/14/chartex" xmlns:mc="http://schemas.openxmlformats.org/markup-compatibility/2006" xmlns:aink="http://schemas.microsoft.com/office/drawing/2016/ink" xmlns:am3d="http://schemas.microsoft.com/office/drawing/2017/model3d" xmlns:o="urn:schemas-microsoft-com:office:office" xmlns:r="http://schemas.openxmlformats.org/officeDocument/2006/relationships" xmlns:m="http://schemas.openxmlformats.org/officeDocument/2006/math" xmlns:v="urn:schemas-microsoft-com:vml" xmlns:wp14="http://schemas.microsoft.com/office/word/2010/wordprocessingDrawing" xmlns:wp="http://schemas.openxmlformats.org/drawingml/2006/wordprocessingDrawing" xmlns:w10="urn:schemas-microsoft-com:office:word" xmlns:w="http://schemas.openxmlformats.org/wordprocessingml/2006/main" xmlns:w14="http://schemas.microsoft.com/office/word/2010/wordml" xmlns:w15="http://schemas.microsoft.com/office/word/2012/wordml" xmlns:w16cex="http://schemas.microsoft.com/office/word/2018/wordml/cex" xmlns:w16cid="http://schemas.microsoft.com/office/word/2016/wordml/cid" xmlns:w16="http://schemas.microsoft.com/office/word/2018/wordml" xmlns:w16sdtdh="http://schemas.microsoft.com/office/word/2020/wordml/sdtdatahash" xmlns:w16se="http://schemas.microsoft.com/office/word/2015/wordml/symex" xmlns:wpg="http://schemas.microsoft.com/office/word/2010/wordprocessingGroup" xmlns:wpi="http://schemas.microsoft.com/office/word/2010/wordprocessingInk" xmlns:wne="http://schemas.microsoft.com/office/word/2006/wordml" xmlns:wps="http://schemas.microsoft.com/office/word/2010/wordprocessingShape" mc:Ignorable="w14 w15 w16se w16cid w16 w16cex w16sdtdh wp14">
   <w:abstractNum w:abstractNumId="0" w15:restartNumberingAfterBreak="0">
     <w:nsid w:val="1139709B"/>
     <w:multiLevelType w:val="hybridMultilevel"/>
@@ -4928,14 +5703,14 @@
       </w:rPr>
     </w:lvl>
   </w:abstractNum>
-  <w:num w:numId="1" w16cid:durableId="1379165990">
+  <w:num w:numId="1">
     <w:abstractNumId w:val="0"/>
   </w:num>
 </w:numbering>
 </file>
 
 <file path=word/styles.xml><?xml version="1.0" encoding="utf-8"?>
-<w:styles xmlns:mc="http://schemas.openxmlformats.org/markup-compatibility/2006" xmlns:r="http://schemas.openxmlformats.org/officeDocument/2006/relationships" xmlns:w="http://schemas.openxmlformats.org/wordprocessingml/2006/main" xmlns:w14="http://schemas.microsoft.com/office/word/2010/wordml" xmlns:w15="http://schemas.microsoft.com/office/word/2012/wordml" xmlns:w16cex="http://schemas.microsoft.com/office/word/2018/wordml/cex" xmlns:w16cid="http://schemas.microsoft.com/office/word/2016/wordml/cid" xmlns:w16="http://schemas.microsoft.com/office/word/2018/wordml" xmlns:w16du="http://schemas.microsoft.com/office/word/2023/wordml/word16du" xmlns:w16sdtdh="http://schemas.microsoft.com/office/word/2020/wordml/sdtdatahash" xmlns:w16sdtfl="http://schemas.microsoft.com/office/word/2024/wordml/sdtformatlock" xmlns:w16se="http://schemas.microsoft.com/office/word/2015/wordml/symex" mc:Ignorable="w14 w15 w16se w16cid w16 w16cex w16sdtdh w16sdtfl w16du">
+<w:styles xmlns:mc="http://schemas.openxmlformats.org/markup-compatibility/2006" xmlns:r="http://schemas.openxmlformats.org/officeDocument/2006/relationships" xmlns:w="http://schemas.openxmlformats.org/wordprocessingml/2006/main" xmlns:w14="http://schemas.microsoft.com/office/word/2010/wordml" xmlns:w15="http://schemas.microsoft.com/office/word/2012/wordml" xmlns:w16cex="http://schemas.microsoft.com/office/word/2018/wordml/cex" xmlns:w16cid="http://schemas.microsoft.com/office/word/2016/wordml/cid" xmlns:w16="http://schemas.microsoft.com/office/word/2018/wordml" xmlns:w16sdtdh="http://schemas.microsoft.com/office/word/2020/wordml/sdtdatahash" xmlns:w16se="http://schemas.microsoft.com/office/word/2015/wordml/symex" mc:Ignorable="w14 w15 w16se w16cid w16 w16cex w16sdtdh">
   <w:docDefaults>
     <w:rPrDefault>
       <w:rPr>
@@ -5571,7 +6346,7 @@
 </file>
 
 <file path=word/glossary/document.xml><?xml version="1.0" encoding="utf-8"?>
-<w:glossaryDocument xmlns:wpc="http://schemas.microsoft.com/office/word/2010/wordprocessingCanvas" xmlns:cx="http://schemas.microsoft.com/office/drawing/2014/chartex" xmlns:cx1="http://schemas.microsoft.com/office/drawing/2015/9/8/chartex" xmlns:cx2="http://schemas.microsoft.com/office/drawing/2015/10/21/chartex" xmlns:cx3="http://schemas.microsoft.com/office/drawing/2016/5/9/chartex" xmlns:cx4="http://schemas.microsoft.com/office/drawing/2016/5/10/chartex" xmlns:cx5="http://schemas.microsoft.com/office/drawing/2016/5/11/chartex" xmlns:cx6="http://schemas.microsoft.com/office/drawing/2016/5/12/chartex" xmlns:cx7="http://schemas.microsoft.com/office/drawing/2016/5/13/chartex" xmlns:cx8="http://schemas.microsoft.com/office/drawing/2016/5/14/chartex" xmlns:mc="http://schemas.openxmlformats.org/markup-compatibility/2006" xmlns:aink="http://schemas.microsoft.com/office/drawing/2016/ink" xmlns:am3d="http://schemas.microsoft.com/office/drawing/2017/model3d" xmlns:o="urn:schemas-microsoft-com:office:office" xmlns:oel="http://schemas.microsoft.com/office/2019/extlst" xmlns:r="http://schemas.openxmlformats.org/officeDocument/2006/relationships" xmlns:m="http://schemas.openxmlformats.org/officeDocument/2006/math" xmlns:v="urn:schemas-microsoft-com:vml" xmlns:wp14="http://schemas.microsoft.com/office/word/2010/wordprocessingDrawing" xmlns:wp="http://schemas.openxmlformats.org/drawingml/2006/wordprocessingDrawing" xmlns:w10="urn:schemas-microsoft-com:office:word" xmlns:w="http://schemas.openxmlformats.org/wordprocessingml/2006/main" xmlns:w14="http://schemas.microsoft.com/office/word/2010/wordml" xmlns:w15="http://schemas.microsoft.com/office/word/2012/wordml" xmlns:w16cex="http://schemas.microsoft.com/office/word/2018/wordml/cex" xmlns:w16cid="http://schemas.microsoft.com/office/word/2016/wordml/cid" xmlns:w16="http://schemas.microsoft.com/office/word/2018/wordml" xmlns:w16du="http://schemas.microsoft.com/office/word/2023/wordml/word16du" xmlns:w16sdtdh="http://schemas.microsoft.com/office/word/2020/wordml/sdtdatahash" xmlns:w16sdtfl="http://schemas.microsoft.com/office/word/2024/wordml/sdtformatlock" xmlns:w16se="http://schemas.microsoft.com/office/word/2015/wordml/symex" xmlns:wpg="http://schemas.microsoft.com/office/word/2010/wordprocessingGroup" xmlns:wpi="http://schemas.microsoft.com/office/word/2010/wordprocessingInk" xmlns:wne="http://schemas.microsoft.com/office/word/2006/wordml" xmlns:wps="http://schemas.microsoft.com/office/word/2010/wordprocessingShape" mc:Ignorable="w14 w15 w16se w16cid w16 w16cex w16sdtdh w16sdtfl w16du wp14">
+<w:glossaryDocument xmlns:wpc="http://schemas.microsoft.com/office/word/2010/wordprocessingCanvas" xmlns:cx="http://schemas.microsoft.com/office/drawing/2014/chartex" xmlns:cx1="http://schemas.microsoft.com/office/drawing/2015/9/8/chartex" xmlns:cx2="http://schemas.microsoft.com/office/drawing/2015/10/21/chartex" xmlns:cx3="http://schemas.microsoft.com/office/drawing/2016/5/9/chartex" xmlns:cx4="http://schemas.microsoft.com/office/drawing/2016/5/10/chartex" xmlns:cx5="http://schemas.microsoft.com/office/drawing/2016/5/11/chartex" xmlns:cx6="http://schemas.microsoft.com/office/drawing/2016/5/12/chartex" xmlns:cx7="http://schemas.microsoft.com/office/drawing/2016/5/13/chartex" xmlns:cx8="http://schemas.microsoft.com/office/drawing/2016/5/14/chartex" xmlns:mc="http://schemas.openxmlformats.org/markup-compatibility/2006" xmlns:aink="http://schemas.microsoft.com/office/drawing/2016/ink" xmlns:am3d="http://schemas.microsoft.com/office/drawing/2017/model3d" xmlns:o="urn:schemas-microsoft-com:office:office" xmlns:r="http://schemas.openxmlformats.org/officeDocument/2006/relationships" xmlns:m="http://schemas.openxmlformats.org/officeDocument/2006/math" xmlns:v="urn:schemas-microsoft-com:vml" xmlns:wp14="http://schemas.microsoft.com/office/word/2010/wordprocessingDrawing" xmlns:wp="http://schemas.openxmlformats.org/drawingml/2006/wordprocessingDrawing" xmlns:w10="urn:schemas-microsoft-com:office:word" xmlns:w="http://schemas.openxmlformats.org/wordprocessingml/2006/main" xmlns:w14="http://schemas.microsoft.com/office/word/2010/wordml" xmlns:w15="http://schemas.microsoft.com/office/word/2012/wordml" xmlns:w16cex="http://schemas.microsoft.com/office/word/2018/wordml/cex" xmlns:w16cid="http://schemas.microsoft.com/office/word/2016/wordml/cid" xmlns:w16="http://schemas.microsoft.com/office/word/2018/wordml" xmlns:w16sdtdh="http://schemas.microsoft.com/office/word/2020/wordml/sdtdatahash" xmlns:w16se="http://schemas.microsoft.com/office/word/2015/wordml/symex" xmlns:wpg="http://schemas.microsoft.com/office/word/2010/wordprocessingGroup" xmlns:wpi="http://schemas.microsoft.com/office/word/2010/wordprocessingInk" xmlns:wne="http://schemas.microsoft.com/office/word/2006/wordml" xmlns:wps="http://schemas.microsoft.com/office/word/2010/wordprocessingShape" mc:Ignorable="w14 w15 w16se w16cid w16 w16cex w16sdtdh wp14">
   <w:docParts>
     <w:docPart>
       <w:docPartPr>
@@ -5609,7 +6384,7 @@
 </file>
 
 <file path=word/glossary/fontTable.xml><?xml version="1.0" encoding="utf-8"?>
-<w:fonts xmlns:mc="http://schemas.openxmlformats.org/markup-compatibility/2006" xmlns:r="http://schemas.openxmlformats.org/officeDocument/2006/relationships" xmlns:w="http://schemas.openxmlformats.org/wordprocessingml/2006/main" xmlns:w14="http://schemas.microsoft.com/office/word/2010/wordml" xmlns:w15="http://schemas.microsoft.com/office/word/2012/wordml" xmlns:w16cex="http://schemas.microsoft.com/office/word/2018/wordml/cex" xmlns:w16cid="http://schemas.microsoft.com/office/word/2016/wordml/cid" xmlns:w16="http://schemas.microsoft.com/office/word/2018/wordml" xmlns:w16du="http://schemas.microsoft.com/office/word/2023/wordml/word16du" xmlns:w16sdtdh="http://schemas.microsoft.com/office/word/2020/wordml/sdtdatahash" xmlns:w16sdtfl="http://schemas.microsoft.com/office/word/2024/wordml/sdtformatlock" xmlns:w16se="http://schemas.microsoft.com/office/word/2015/wordml/symex" mc:Ignorable="w14 w15 w16se w16cid w16 w16cex w16sdtdh w16sdtfl w16du">
+<w:fonts xmlns:mc="http://schemas.openxmlformats.org/markup-compatibility/2006" xmlns:r="http://schemas.openxmlformats.org/officeDocument/2006/relationships" xmlns:w="http://schemas.openxmlformats.org/wordprocessingml/2006/main" xmlns:w14="http://schemas.microsoft.com/office/word/2010/wordml" xmlns:w15="http://schemas.microsoft.com/office/word/2012/wordml" xmlns:w16cex="http://schemas.microsoft.com/office/word/2018/wordml/cex" xmlns:w16cid="http://schemas.microsoft.com/office/word/2016/wordml/cid" xmlns:w16="http://schemas.microsoft.com/office/word/2018/wordml" xmlns:w16sdtdh="http://schemas.microsoft.com/office/word/2020/wordml/sdtdatahash" xmlns:w16se="http://schemas.microsoft.com/office/word/2015/wordml/symex" mc:Ignorable="w14 w15 w16se w16cid w16 w16cex w16sdtdh">
   <w:font w:name="Calibri">
     <w:panose1 w:val="020F0502020204030204"/>
     <w:charset w:val="00"/>
@@ -5659,23 +6434,11 @@
     <w:pitch w:val="variable"/>
     <w:sig w:usb0="E4002EFF" w:usb1="C200247B" w:usb2="00000009" w:usb3="00000000" w:csb0="000001FF" w:csb1="00000000"/>
   </w:font>
-  <w:font w:name="Aptos">
-    <w:charset w:val="00"/>
-    <w:family w:val="swiss"/>
-    <w:pitch w:val="variable"/>
-    <w:sig w:usb0="20000287" w:usb1="00000003" w:usb2="00000000" w:usb3="00000000" w:csb0="0000019F" w:csb1="00000000"/>
-  </w:font>
-  <w:font w:name="Aptos Display">
-    <w:charset w:val="00"/>
-    <w:family w:val="swiss"/>
-    <w:pitch w:val="variable"/>
-    <w:sig w:usb0="20000287" w:usb1="00000003" w:usb2="00000000" w:usb3="00000000" w:csb0="0000019F" w:csb1="00000000"/>
-  </w:font>
 </w:fonts>
 </file>
 
 <file path=word/glossary/settings.xml><?xml version="1.0" encoding="utf-8"?>
-<w:settings xmlns:mc="http://schemas.openxmlformats.org/markup-compatibility/2006" xmlns:o="urn:schemas-microsoft-com:office:office" xmlns:r="http://schemas.openxmlformats.org/officeDocument/2006/relationships" xmlns:m="http://schemas.openxmlformats.org/officeDocument/2006/math" xmlns:v="urn:schemas-microsoft-com:vml" xmlns:w10="urn:schemas-microsoft-com:office:word" xmlns:w="http://schemas.openxmlformats.org/wordprocessingml/2006/main" xmlns:w14="http://schemas.microsoft.com/office/word/2010/wordml" xmlns:w15="http://schemas.microsoft.com/office/word/2012/wordml" xmlns:w16cex="http://schemas.microsoft.com/office/word/2018/wordml/cex" xmlns:w16cid="http://schemas.microsoft.com/office/word/2016/wordml/cid" xmlns:w16="http://schemas.microsoft.com/office/word/2018/wordml" xmlns:w16du="http://schemas.microsoft.com/office/word/2023/wordml/word16du" xmlns:w16sdtdh="http://schemas.microsoft.com/office/word/2020/wordml/sdtdatahash" xmlns:w16sdtfl="http://schemas.microsoft.com/office/word/2024/wordml/sdtformatlock" xmlns:w16se="http://schemas.microsoft.com/office/word/2015/wordml/symex" xmlns:sl="http://schemas.openxmlformats.org/schemaLibrary/2006/main" mc:Ignorable="w14 w15 w16se w16cid w16 w16cex w16sdtdh w16sdtfl w16du">
+<w:settings xmlns:mc="http://schemas.openxmlformats.org/markup-compatibility/2006" xmlns:o="urn:schemas-microsoft-com:office:office" xmlns:r="http://schemas.openxmlformats.org/officeDocument/2006/relationships" xmlns:m="http://schemas.openxmlformats.org/officeDocument/2006/math" xmlns:v="urn:schemas-microsoft-com:vml" xmlns:w10="urn:schemas-microsoft-com:office:word" xmlns:w="http://schemas.openxmlformats.org/wordprocessingml/2006/main" xmlns:w14="http://schemas.microsoft.com/office/word/2010/wordml" xmlns:w15="http://schemas.microsoft.com/office/word/2012/wordml" xmlns:w16cex="http://schemas.microsoft.com/office/word/2018/wordml/cex" xmlns:w16cid="http://schemas.microsoft.com/office/word/2016/wordml/cid" xmlns:w16="http://schemas.microsoft.com/office/word/2018/wordml" xmlns:w16sdtdh="http://schemas.microsoft.com/office/word/2020/wordml/sdtdatahash" xmlns:w16se="http://schemas.microsoft.com/office/word/2015/wordml/symex" xmlns:sl="http://schemas.openxmlformats.org/schemaLibrary/2006/main" mc:Ignorable="w14 w15 w16se w16cid w16 w16cex w16sdtdh">
   <w:view w:val="normal"/>
   <w:defaultTabStop w:val="708"/>
   <w:hyphenationZone w:val="283"/>
@@ -5695,6 +6458,7 @@
     <w:rsid w:val="00547F2B"/>
     <w:rsid w:val="005F24BA"/>
     <w:rsid w:val="0069510A"/>
+    <w:rsid w:val="00A747D4"/>
   </w:rsids>
   <m:mathPr>
     <m:mathFont m:val="Cambria Math"/>
@@ -5718,7 +6482,7 @@
 </file>
 
 <file path=word/glossary/styles.xml><?xml version="1.0" encoding="utf-8"?>
-<w:styles xmlns:mc="http://schemas.openxmlformats.org/markup-compatibility/2006" xmlns:r="http://schemas.openxmlformats.org/officeDocument/2006/relationships" xmlns:w="http://schemas.openxmlformats.org/wordprocessingml/2006/main" xmlns:w14="http://schemas.microsoft.com/office/word/2010/wordml" xmlns:w15="http://schemas.microsoft.com/office/word/2012/wordml" xmlns:w16cex="http://schemas.microsoft.com/office/word/2018/wordml/cex" xmlns:w16cid="http://schemas.microsoft.com/office/word/2016/wordml/cid" xmlns:w16="http://schemas.microsoft.com/office/word/2018/wordml" xmlns:w16du="http://schemas.microsoft.com/office/word/2023/wordml/word16du" xmlns:w16sdtdh="http://schemas.microsoft.com/office/word/2020/wordml/sdtdatahash" xmlns:w16sdtfl="http://schemas.microsoft.com/office/word/2024/wordml/sdtformatlock" xmlns:w16se="http://schemas.microsoft.com/office/word/2015/wordml/symex" mc:Ignorable="w14 w15 w16se w16cid w16 w16cex w16sdtdh w16sdtfl w16du">
+<w:styles xmlns:mc="http://schemas.openxmlformats.org/markup-compatibility/2006" xmlns:r="http://schemas.openxmlformats.org/officeDocument/2006/relationships" xmlns:w="http://schemas.openxmlformats.org/wordprocessingml/2006/main" xmlns:w14="http://schemas.microsoft.com/office/word/2010/wordml" xmlns:w15="http://schemas.microsoft.com/office/word/2012/wordml" xmlns:w16cex="http://schemas.microsoft.com/office/word/2018/wordml/cex" xmlns:w16cid="http://schemas.microsoft.com/office/word/2016/wordml/cid" xmlns:w16="http://schemas.microsoft.com/office/word/2018/wordml" xmlns:w16sdtdh="http://schemas.microsoft.com/office/word/2020/wordml/sdtdatahash" xmlns:w16se="http://schemas.microsoft.com/office/word/2015/wordml/symex" mc:Ignorable="w14 w15 w16se w16cid w16 w16cex w16sdtdh">
   <w:docDefaults>
     <w:rPrDefault>
       <w:rPr>
@@ -6155,37 +6919,14 @@
       <w:color w:val="808080"/>
     </w:rPr>
   </w:style>
-  <w:style w:type="paragraph" w:customStyle="1" w:styleId="1B652EF246D346DA95CDC680400C7D2A">
-    <w:name w:val="1B652EF246D346DA95CDC680400C7D2A"/>
-  </w:style>
-  <w:style w:type="paragraph" w:customStyle="1" w:styleId="FBFDE8E8678B4F73BB9B67D20E07831E">
-    <w:name w:val="FBFDE8E8678B4F73BB9B67D20E07831E"/>
-  </w:style>
-  <w:style w:type="paragraph" w:customStyle="1" w:styleId="E50EFCE42D8B437489C3DD0062A88C67">
-    <w:name w:val="E50EFCE42D8B437489C3DD0062A88C67"/>
-  </w:style>
-  <w:style w:type="paragraph" w:customStyle="1" w:styleId="EB4D478960B34667A6094E185471B334">
-    <w:name w:val="EB4D478960B34667A6094E185471B334"/>
-  </w:style>
-  <w:style w:type="paragraph" w:customStyle="1" w:styleId="C87DBBDDB8E344E2953FD10DFC68B556">
-    <w:name w:val="C87DBBDDB8E344E2953FD10DFC68B556"/>
-  </w:style>
   <w:style w:type="paragraph" w:customStyle="1" w:styleId="DAA24C5AA61D4B2FAC100502AC0DCDF4">
     <w:name w:val="DAA24C5AA61D4B2FAC100502AC0DCDF4"/>
-  </w:style>
-  <w:style w:type="paragraph" w:customStyle="1" w:styleId="C2B96081884F407BB9BA3DB13153948A">
-    <w:name w:val="C2B96081884F407BB9BA3DB13153948A"/>
-    <w:rsid w:val="005F24BA"/>
-  </w:style>
-  <w:style w:type="paragraph" w:customStyle="1" w:styleId="4F77CBDA093642BC87154ADBB38043CF">
-    <w:name w:val="4F77CBDA093642BC87154ADBB38043CF"/>
-    <w:rsid w:val="005F24BA"/>
   </w:style>
 </w:styles>
 </file>
 
 <file path=word/glossary/webSettings.xml><?xml version="1.0" encoding="utf-8"?>
-<w:webSettings xmlns:mc="http://schemas.openxmlformats.org/markup-compatibility/2006" xmlns:r="http://schemas.openxmlformats.org/officeDocument/2006/relationships" xmlns:w="http://schemas.openxmlformats.org/wordprocessingml/2006/main" xmlns:w14="http://schemas.microsoft.com/office/word/2010/wordml" xmlns:w15="http://schemas.microsoft.com/office/word/2012/wordml" xmlns:w16cex="http://schemas.microsoft.com/office/word/2018/wordml/cex" xmlns:w16cid="http://schemas.microsoft.com/office/word/2016/wordml/cid" xmlns:w16="http://schemas.microsoft.com/office/word/2018/wordml" xmlns:w16du="http://schemas.microsoft.com/office/word/2023/wordml/word16du" xmlns:w16sdtdh="http://schemas.microsoft.com/office/word/2020/wordml/sdtdatahash" xmlns:w16sdtfl="http://schemas.microsoft.com/office/word/2024/wordml/sdtformatlock" xmlns:w16se="http://schemas.microsoft.com/office/word/2015/wordml/symex" mc:Ignorable="w14 w15 w16se w16cid w16 w16cex w16sdtdh w16sdtfl w16du">
+<w:webSettings xmlns:mc="http://schemas.openxmlformats.org/markup-compatibility/2006" xmlns:r="http://schemas.openxmlformats.org/officeDocument/2006/relationships" xmlns:w="http://schemas.openxmlformats.org/wordprocessingml/2006/main" xmlns:w14="http://schemas.microsoft.com/office/word/2010/wordml" xmlns:w15="http://schemas.microsoft.com/office/word/2012/wordml" xmlns:w16cex="http://schemas.microsoft.com/office/word/2018/wordml/cex" xmlns:w16cid="http://schemas.microsoft.com/office/word/2016/wordml/cid" xmlns:w16="http://schemas.microsoft.com/office/word/2018/wordml" xmlns:w16sdtdh="http://schemas.microsoft.com/office/word/2020/wordml/sdtdatahash" xmlns:w16se="http://schemas.microsoft.com/office/word/2015/wordml/symex" mc:Ignorable="w14 w15 w16se w16cid w16 w16cex w16sdtdh">
   <w:optimizeForBrowser/>
   <w:allowPNG/>
 </w:webSettings>
@@ -6454,7 +7195,7 @@
 
 <file path=customXml/item1.xml><?xml version="1.0" encoding="utf-8"?>
 <CoverPageProperties xmlns="http://schemas.microsoft.com/office/2006/coverPageProps">
-  <PublishDate>2024-04-01T00:00:00</PublishDate>
+  <PublishDate>2025-04-01T00:00:00</PublishDate>
   <Abstract/>
   <CompanyAddress/>
   <CompanyPhone/>
@@ -6464,27 +7205,6 @@
 </file>
 
 <file path=customXml/item2.xml><?xml version="1.0" encoding="utf-8"?>
-<b:Sources xmlns:b="http://schemas.openxmlformats.org/officeDocument/2006/bibliography" xmlns="http://schemas.openxmlformats.org/officeDocument/2006/bibliography" SelectedStyle="\APASixthEditionOfficeOnline.xsl" StyleName="APA" Version="6"/>
-</file>
-
-<file path=customXml/item3.xml><?xml version="1.0" encoding="utf-8"?>
-<p:properties xmlns:p="http://schemas.microsoft.com/office/2006/metadata/properties" xmlns:xsi="http://www.w3.org/2001/XMLSchema-instance" xmlns:pc="http://schemas.microsoft.com/office/infopath/2007/PartnerControls">
-  <documentManagement>
-    <_activity xmlns="0b9532c9-1e24-469a-832f-3278c74fab6b" xsi:nil="true"/>
-  </documentManagement>
-</p:properties>
-</file>
-
-<file path=customXml/item4.xml><?xml version="1.0" encoding="utf-8"?>
-<?mso-contentType ?>
-<FormTemplates xmlns="http://schemas.microsoft.com/sharepoint/v3/contenttype/forms">
-  <Display>DocumentLibraryForm</Display>
-  <Edit>DocumentLibraryForm</Edit>
-  <New>DocumentLibraryForm</New>
-</FormTemplates>
-</file>
-
-<file path=customXml/item5.xml><?xml version="1.0" encoding="utf-8"?>
 <ct:contentTypeSchema xmlns:ct="http://schemas.microsoft.com/office/2006/metadata/contentType" xmlns:ma="http://schemas.microsoft.com/office/2006/metadata/properties/metaAttributes" ct:_="" ma:_="" ma:contentTypeName="Documento" ma:contentTypeID="0x010100F73838D4B7842D42BB734E0D1005856A" ma:contentTypeVersion="13" ma:contentTypeDescription="Creare un nuovo documento." ma:contentTypeScope="" ma:versionID="bd17359d994b2800bc6b229e241fddfa">
   <xsd:schema xmlns:xsd="http://www.w3.org/2001/XMLSchema" xmlns:xs="http://www.w3.org/2001/XMLSchema" xmlns:p="http://schemas.microsoft.com/office/2006/metadata/properties" xmlns:ns3="0b9532c9-1e24-469a-832f-3278c74fab6b" xmlns:ns4="3a15e6af-edf4-4a69-b856-39593768b579" targetNamespace="http://schemas.microsoft.com/office/2006/metadata/properties" ma:root="true" ma:fieldsID="6ac6e9d3bbbab8f1dbdcca136c4980a2" ns3:_="" ns4:_="">
     <xsd:import namespace="0b9532c9-1e24-469a-832f-3278c74fab6b"/>
@@ -6705,6 +7425,27 @@
 </ct:contentTypeSchema>
 </file>
 
+<file path=customXml/item3.xml><?xml version="1.0" encoding="utf-8"?>
+<?mso-contentType ?>
+<FormTemplates xmlns="http://schemas.microsoft.com/sharepoint/v3/contenttype/forms">
+  <Display>DocumentLibraryForm</Display>
+  <Edit>DocumentLibraryForm</Edit>
+  <New>DocumentLibraryForm</New>
+</FormTemplates>
+</file>
+
+<file path=customXml/item4.xml><?xml version="1.0" encoding="utf-8"?>
+<p:properties xmlns:p="http://schemas.microsoft.com/office/2006/metadata/properties" xmlns:xsi="http://www.w3.org/2001/XMLSchema-instance" xmlns:pc="http://schemas.microsoft.com/office/infopath/2007/PartnerControls">
+  <documentManagement>
+    <_activity xmlns="0b9532c9-1e24-469a-832f-3278c74fab6b" xsi:nil="true"/>
+  </documentManagement>
+</p:properties>
+</file>
+
+<file path=customXml/item5.xml><?xml version="1.0" encoding="utf-8"?>
+<b:Sources xmlns:b="http://schemas.openxmlformats.org/officeDocument/2006/bibliography" xmlns="http://schemas.openxmlformats.org/officeDocument/2006/bibliography" SelectedStyle="\APASixthEditionOfficeOnline.xsl" StyleName="APA" Version="6"/>
+</file>
+
 <file path=customXml/itemProps1.xml><?xml version="1.0" encoding="utf-8"?>
 <ds:datastoreItem xmlns:ds="http://schemas.openxmlformats.org/officeDocument/2006/customXml" ds:itemID="{55AF091B-3C7A-41E3-B477-F2FDAA23CFDA}">
   <ds:schemaRefs>
@@ -6714,32 +7455,6 @@
 </file>
 
 <file path=customXml/itemProps2.xml><?xml version="1.0" encoding="utf-8"?>
-<ds:datastoreItem xmlns:ds="http://schemas.openxmlformats.org/officeDocument/2006/customXml" ds:itemID="{40EEBCA7-855A-4262-8E9D-6532002A3A4B}">
-  <ds:schemaRefs>
-    <ds:schemaRef ds:uri="http://schemas.openxmlformats.org/officeDocument/2006/bibliography"/>
-  </ds:schemaRefs>
-</ds:datastoreItem>
-</file>
-
-<file path=customXml/itemProps3.xml><?xml version="1.0" encoding="utf-8"?>
-<ds:datastoreItem xmlns:ds="http://schemas.openxmlformats.org/officeDocument/2006/customXml" ds:itemID="{D4F77D8F-721E-4BB1-A571-22A0CF696178}">
-  <ds:schemaRefs>
-    <ds:schemaRef ds:uri="http://schemas.microsoft.com/office/2006/metadata/properties"/>
-    <ds:schemaRef ds:uri="http://schemas.microsoft.com/office/infopath/2007/PartnerControls"/>
-    <ds:schemaRef ds:uri="0b9532c9-1e24-469a-832f-3278c74fab6b"/>
-  </ds:schemaRefs>
-</ds:datastoreItem>
-</file>
-
-<file path=customXml/itemProps4.xml><?xml version="1.0" encoding="utf-8"?>
-<ds:datastoreItem xmlns:ds="http://schemas.openxmlformats.org/officeDocument/2006/customXml" ds:itemID="{9F2C9777-03A9-4B14-97C7-4E4A30E1481E}">
-  <ds:schemaRefs>
-    <ds:schemaRef ds:uri="http://schemas.microsoft.com/sharepoint/v3/contenttype/forms"/>
-  </ds:schemaRefs>
-</ds:datastoreItem>
-</file>
-
-<file path=customXml/itemProps5.xml><?xml version="1.0" encoding="utf-8"?>
 <ds:datastoreItem xmlns:ds="http://schemas.openxmlformats.org/officeDocument/2006/customXml" ds:itemID="{7496675B-915E-4EDA-8604-3BF6DA0F2F41}">
   <ds:schemaRefs>
     <ds:schemaRef ds:uri="http://schemas.microsoft.com/office/2006/metadata/contentType"/>
@@ -6756,4 +7471,30 @@
     <ds:schemaRef ds:uri="http://schemas.microsoft.com/internal/obd"/>
   </ds:schemaRefs>
 </ds:datastoreItem>
+</file>
+
+<file path=customXml/itemProps3.xml><?xml version="1.0" encoding="utf-8"?>
+<ds:datastoreItem xmlns:ds="http://schemas.openxmlformats.org/officeDocument/2006/customXml" ds:itemID="{9F2C9777-03A9-4B14-97C7-4E4A30E1481E}">
+  <ds:schemaRefs>
+    <ds:schemaRef ds:uri="http://schemas.microsoft.com/sharepoint/v3/contenttype/forms"/>
+  </ds:schemaRefs>
+</ds:datastoreItem>
+</file>
+
+<file path=customXml/itemProps4.xml><?xml version="1.0" encoding="utf-8"?>
+<ds:datastoreItem xmlns:ds="http://schemas.openxmlformats.org/officeDocument/2006/customXml" ds:itemID="{D4F77D8F-721E-4BB1-A571-22A0CF696178}">
+  <ds:schemaRefs>
+    <ds:schemaRef ds:uri="http://schemas.microsoft.com/office/2006/metadata/properties"/>
+    <ds:schemaRef ds:uri="http://schemas.microsoft.com/office/infopath/2007/PartnerControls"/>
+    <ds:schemaRef ds:uri="0b9532c9-1e24-469a-832f-3278c74fab6b"/>
+  </ds:schemaRefs>
+</ds:datastoreItem>
+</file>
+
+<file path=customXml/itemProps5.xml><?xml version="1.0" encoding="utf-8"?>
+<ds:datastoreItem xmlns:ds="http://schemas.openxmlformats.org/officeDocument/2006/customXml" ds:itemID="{40EEBCA7-855A-4262-8E9D-6532002A3A4B}">
+  <ds:schemaRefs>
+    <ds:schemaRef ds:uri="http://schemas.openxmlformats.org/officeDocument/2006/bibliography"/>
+  </ds:schemaRefs>
+</ds:datastoreItem>
 </file>
</xml_diff>

<commit_message>
Aggiornamento file README.MD, RelazioneProgettoPub.docx, PubECircolari
</commit_message>
<xml_diff>
--- a/RelazioneProgettoPub.docx
+++ b/RelazioneProgettoPub.docx
@@ -1,6 +1,6 @@
 
 <file path=word/document.xml><?xml version="1.0" encoding="utf-8"?>
-<w:document xmlns:wpc="http://schemas.microsoft.com/office/word/2010/wordprocessingCanvas" xmlns:cx="http://schemas.microsoft.com/office/drawing/2014/chartex" xmlns:cx1="http://schemas.microsoft.com/office/drawing/2015/9/8/chartex" xmlns:cx2="http://schemas.microsoft.com/office/drawing/2015/10/21/chartex" xmlns:cx3="http://schemas.microsoft.com/office/drawing/2016/5/9/chartex" xmlns:cx4="http://schemas.microsoft.com/office/drawing/2016/5/10/chartex" xmlns:cx5="http://schemas.microsoft.com/office/drawing/2016/5/11/chartex" xmlns:cx6="http://schemas.microsoft.com/office/drawing/2016/5/12/chartex" xmlns:cx7="http://schemas.microsoft.com/office/drawing/2016/5/13/chartex" xmlns:cx8="http://schemas.microsoft.com/office/drawing/2016/5/14/chartex" xmlns:mc="http://schemas.openxmlformats.org/markup-compatibility/2006" xmlns:aink="http://schemas.microsoft.com/office/drawing/2016/ink" xmlns:am3d="http://schemas.microsoft.com/office/drawing/2017/model3d" xmlns:o="urn:schemas-microsoft-com:office:office" xmlns:r="http://schemas.openxmlformats.org/officeDocument/2006/relationships" xmlns:m="http://schemas.openxmlformats.org/officeDocument/2006/math" xmlns:v="urn:schemas-microsoft-com:vml" xmlns:wp14="http://schemas.microsoft.com/office/word/2010/wordprocessingDrawing" xmlns:wp="http://schemas.openxmlformats.org/drawingml/2006/wordprocessingDrawing" xmlns:w10="urn:schemas-microsoft-com:office:word" xmlns:w="http://schemas.openxmlformats.org/wordprocessingml/2006/main" xmlns:w14="http://schemas.microsoft.com/office/word/2010/wordml" xmlns:w15="http://schemas.microsoft.com/office/word/2012/wordml" xmlns:w16cex="http://schemas.microsoft.com/office/word/2018/wordml/cex" xmlns:w16cid="http://schemas.microsoft.com/office/word/2016/wordml/cid" xmlns:w16="http://schemas.microsoft.com/office/word/2018/wordml" xmlns:w16sdtdh="http://schemas.microsoft.com/office/word/2020/wordml/sdtdatahash" xmlns:w16se="http://schemas.microsoft.com/office/word/2015/wordml/symex" xmlns:wpg="http://schemas.microsoft.com/office/word/2010/wordprocessingGroup" xmlns:wpi="http://schemas.microsoft.com/office/word/2010/wordprocessingInk" xmlns:wne="http://schemas.microsoft.com/office/word/2006/wordml" xmlns:wps="http://schemas.microsoft.com/office/word/2010/wordprocessingShape" mc:Ignorable="w14 w15 w16se w16cid w16 w16cex w16sdtdh wp14">
+<w:document xmlns:wpc="http://schemas.microsoft.com/office/word/2010/wordprocessingCanvas" xmlns:cx="http://schemas.microsoft.com/office/drawing/2014/chartex" xmlns:cx1="http://schemas.microsoft.com/office/drawing/2015/9/8/chartex" xmlns:cx2="http://schemas.microsoft.com/office/drawing/2015/10/21/chartex" xmlns:cx3="http://schemas.microsoft.com/office/drawing/2016/5/9/chartex" xmlns:cx4="http://schemas.microsoft.com/office/drawing/2016/5/10/chartex" xmlns:cx5="http://schemas.microsoft.com/office/drawing/2016/5/11/chartex" xmlns:cx6="http://schemas.microsoft.com/office/drawing/2016/5/12/chartex" xmlns:cx7="http://schemas.microsoft.com/office/drawing/2016/5/13/chartex" xmlns:cx8="http://schemas.microsoft.com/office/drawing/2016/5/14/chartex" xmlns:mc="http://schemas.openxmlformats.org/markup-compatibility/2006" xmlns:aink="http://schemas.microsoft.com/office/drawing/2016/ink" xmlns:am3d="http://schemas.microsoft.com/office/drawing/2017/model3d" xmlns:o="urn:schemas-microsoft-com:office:office" xmlns:oel="http://schemas.microsoft.com/office/2019/extlst" xmlns:r="http://schemas.openxmlformats.org/officeDocument/2006/relationships" xmlns:m="http://schemas.openxmlformats.org/officeDocument/2006/math" xmlns:v="urn:schemas-microsoft-com:vml" xmlns:wp14="http://schemas.microsoft.com/office/word/2010/wordprocessingDrawing" xmlns:wp="http://schemas.openxmlformats.org/drawingml/2006/wordprocessingDrawing" xmlns:w10="urn:schemas-microsoft-com:office:word" xmlns:w="http://schemas.openxmlformats.org/wordprocessingml/2006/main" xmlns:w14="http://schemas.microsoft.com/office/word/2010/wordml" xmlns:w15="http://schemas.microsoft.com/office/word/2012/wordml" xmlns:w16cex="http://schemas.microsoft.com/office/word/2018/wordml/cex" xmlns:w16cid="http://schemas.microsoft.com/office/word/2016/wordml/cid" xmlns:w16="http://schemas.microsoft.com/office/word/2018/wordml" xmlns:w16du="http://schemas.microsoft.com/office/word/2023/wordml/word16du" xmlns:w16sdtdh="http://schemas.microsoft.com/office/word/2020/wordml/sdtdatahash" xmlns:w16sdtfl="http://schemas.microsoft.com/office/word/2024/wordml/sdtformatlock" xmlns:w16se="http://schemas.microsoft.com/office/word/2015/wordml/symex" xmlns:wpg="http://schemas.microsoft.com/office/word/2010/wordprocessingGroup" xmlns:wpi="http://schemas.microsoft.com/office/word/2010/wordprocessingInk" xmlns:wne="http://schemas.microsoft.com/office/word/2006/wordml" xmlns:wps="http://schemas.microsoft.com/office/word/2010/wordprocessingShape" mc:Ignorable="w14 w15 w16se w16cid w16 w16cex w16sdtdh w16sdtfl w16du wp14">
   <w:body>
     <w:sdt>
       <w:sdtPr>
@@ -161,7 +161,6 @@
                                       <w:calendar w:val="gregorian"/>
                                     </w:date>
                                   </w:sdtPr>
-                                  <w:sdtEndPr/>
                                   <w:sdtContent>
                                     <w:p>
                                       <w:pPr>
@@ -3448,7 +3447,7 @@
               </mc:Choice>
               <mc:Fallback>
                 <w:pict>
-                  <v:group w14:anchorId="1D6D6A26" id="Gruppo 2" o:spid="_x0000_s1026" style="position:absolute;margin-left:0;margin-top:0;width:172.8pt;height:718.55pt;z-index:-251655168;mso-width-percent:330;mso-height-percent:950;mso-left-percent:40;mso-position-horizontal-relative:page;mso-position-vertical:center;mso-position-vertical-relative:page;mso-width-percent:330;mso-height-percent:950;mso-left-percent:40" coordsize="21945,91257" o:gfxdata="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">
+                  <v:group w14:anchorId="1D6D6A26" id="Gruppo 2" o:spid="_x0000_s1026" style="position:absolute;margin-left:0;margin-top:0;width:172.8pt;height:718.55pt;z-index:-251655168;mso-width-percent:330;mso-height-percent:950;mso-left-percent:40;mso-position-horizontal-relative:page;mso-position-vertical:center;mso-position-vertical-relative:page;mso-width-percent:330;mso-height-percent:950;mso-left-percent:40" coordsize="21945,91257" o:gfxdata="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">
                     <v:rect id="Rettangolo 3" o:spid="_x0000_s1027" style="position:absolute;width:1945;height:91257;visibility:visible;mso-wrap-style:square;v-text-anchor:middle" o:gfxdata="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" fillcolor="#44546a [3215]" stroked="f" strokeweight="1pt"/>
                     <v:shapetype id="_x0000_t15" coordsize="21600,21600" o:spt="15" adj="16200" path="m@0,l,,,21600@0,21600,21600,10800xe">
                       <v:stroke joinstyle="miter"/>
@@ -3485,7 +3484,6 @@
                                 <w:calendar w:val="gregorian"/>
                               </w:date>
                             </w:sdtPr>
-                            <w:sdtEndPr/>
                             <w:sdtContent>
                               <w:p>
                                 <w:pPr>
@@ -3712,7 +3710,6 @@
                                     <w:dataBinding w:prefixMappings="xmlns:ns0='http://purl.org/dc/elements/1.1/' xmlns:ns1='http://schemas.openxmlformats.org/package/2006/metadata/core-properties' " w:xpath="/ns1:coreProperties[1]/ns0:title[1]" w:storeItemID="{6C3C8BC8-F283-45AE-878A-BAB7291924A1}"/>
                                     <w:text/>
                                   </w:sdtPr>
-                                  <w:sdtEndPr/>
                                   <w:sdtContent>
                                     <w:r>
                                       <w:rPr>
@@ -3722,17 +3719,7 @@
                                         <w:sz w:val="40"/>
                                         <w:szCs w:val="40"/>
                                       </w:rPr>
-                                      <w:t xml:space="preserve">RELAZIONE DI </w:t>
-                                    </w:r>
-                                    <w:r>
-                                      <w:rPr>
-                                        <w:rFonts w:eastAsiaTheme="majorEastAsia" w:cstheme="minorHAnsi"/>
-                                        <w:b/>
-                                        <w:color w:val="262626" w:themeColor="text1" w:themeTint="D9"/>
-                                        <w:sz w:val="40"/>
-                                        <w:szCs w:val="40"/>
-                                      </w:rPr>
-                                      <w:t>SISTEMI E RETI</w:t>
+                                      <w:t>Progetto Pub e Circolari</w:t>
                                     </w:r>
                                   </w:sdtContent>
                                 </w:sdt>
@@ -3761,7 +3748,6 @@
                                     <w:dataBinding w:prefixMappings="xmlns:ns0='http://purl.org/dc/elements/1.1/' xmlns:ns1='http://schemas.openxmlformats.org/package/2006/metadata/core-properties' " w:xpath="/ns1:coreProperties[1]/ns0:subject[1]" w:storeItemID="{6C3C8BC8-F283-45AE-878A-BAB7291924A1}"/>
                                     <w:text/>
                                   </w:sdtPr>
-                                  <w:sdtEndPr/>
                                   <w:sdtContent>
                                     <w:r>
                                       <w:rPr>
@@ -3801,7 +3787,7 @@
                     <v:stroke joinstyle="miter"/>
                     <v:path gradientshapeok="t" o:connecttype="rect"/>
                   </v:shapetype>
-                  <v:shape id="Casella di testo 34" o:spid="_x0000_s1055" type="#_x0000_t202" style="position:absolute;margin-left:242.95pt;margin-top:147.7pt;width:297.55pt;height:32.75pt;z-index:251662336;visibility:visible;mso-wrap-style:square;mso-width-percent:0;mso-height-percent:0;mso-wrap-distance-left:9pt;mso-wrap-distance-top:0;mso-wrap-distance-right:9pt;mso-wrap-distance-bottom:0;mso-position-horizontal:absolute;mso-position-horizontal-relative:page;mso-position-vertical:absolute;mso-position-vertical-relative:page;mso-width-percent:0;mso-height-percent:0;mso-width-relative:page;mso-height-relative:margin;v-text-anchor:top" o:gfxdata="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" filled="f" stroked="f" strokeweight=".5pt">
+                  <v:shape id="Casella di testo 34" o:spid="_x0000_s1055" type="#_x0000_t202" style="position:absolute;margin-left:242.95pt;margin-top:147.7pt;width:297.55pt;height:32.75pt;z-index:251662336;visibility:visible;mso-wrap-style:square;mso-width-percent:0;mso-height-percent:0;mso-wrap-distance-left:9pt;mso-wrap-distance-top:0;mso-wrap-distance-right:9pt;mso-wrap-distance-bottom:0;mso-position-horizontal:absolute;mso-position-horizontal-relative:page;mso-position-vertical:absolute;mso-position-vertical-relative:page;mso-width-percent:0;mso-height-percent:0;mso-width-relative:page;mso-height-relative:margin;v-text-anchor:top" o:gfxdata="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" filled="f" stroked="f" strokeweight=".5pt">
                     <v:textbox inset="0,0,0,0">
                       <w:txbxContent>
                         <w:p>
@@ -3830,7 +3816,6 @@
                               <w:dataBinding w:prefixMappings="xmlns:ns0='http://purl.org/dc/elements/1.1/' xmlns:ns1='http://schemas.openxmlformats.org/package/2006/metadata/core-properties' " w:xpath="/ns1:coreProperties[1]/ns0:title[1]" w:storeItemID="{6C3C8BC8-F283-45AE-878A-BAB7291924A1}"/>
                               <w:text/>
                             </w:sdtPr>
-                            <w:sdtEndPr/>
                             <w:sdtContent>
                               <w:r>
                                 <w:rPr>
@@ -3840,17 +3825,7 @@
                                   <w:sz w:val="40"/>
                                   <w:szCs w:val="40"/>
                                 </w:rPr>
-                                <w:t xml:space="preserve">RELAZIONE DI </w:t>
-                              </w:r>
-                              <w:r>
-                                <w:rPr>
-                                  <w:rFonts w:eastAsiaTheme="majorEastAsia" w:cstheme="minorHAnsi"/>
-                                  <w:b/>
-                                  <w:color w:val="262626" w:themeColor="text1" w:themeTint="D9"/>
-                                  <w:sz w:val="40"/>
-                                  <w:szCs w:val="40"/>
-                                </w:rPr>
-                                <w:t>SISTEMI E RETI</w:t>
+                                <w:t>Progetto Pub e Circolari</w:t>
                               </w:r>
                             </w:sdtContent>
                           </w:sdt>
@@ -3879,7 +3854,6 @@
                               <w:dataBinding w:prefixMappings="xmlns:ns0='http://purl.org/dc/elements/1.1/' xmlns:ns1='http://schemas.openxmlformats.org/package/2006/metadata/core-properties' " w:xpath="/ns1:coreProperties[1]/ns0:subject[1]" w:storeItemID="{6C3C8BC8-F283-45AE-878A-BAB7291924A1}"/>
                               <w:text/>
                             </w:sdtPr>
-                            <w:sdtEndPr/>
                             <w:sdtContent>
                               <w:r>
                                 <w:rPr>
@@ -4012,7 +3986,7 @@
               </mc:Choice>
               <mc:Fallback>
                 <w:pict>
-                  <v:shape w14:anchorId="05D6C9C3" id="Casella di testo 2" o:spid="_x0000_s1056" type="#_x0000_t202" style="position:absolute;margin-left:157.1pt;margin-top:220.5pt;width:322.2pt;height:120.75pt;z-index:251664384;visibility:visible;mso-wrap-style:square;mso-width-percent:0;mso-height-percent:0;mso-wrap-distance-left:9pt;mso-wrap-distance-top:3.6pt;mso-wrap-distance-right:9pt;mso-wrap-distance-bottom:3.6pt;mso-position-horizontal:absolute;mso-position-horizontal-relative:margin;mso-position-vertical:absolute;mso-position-vertical-relative:text;mso-width-percent:0;mso-height-percent:0;mso-width-relative:margin;mso-height-relative:margin;v-text-anchor:top" o:gfxdata="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">
+                  <v:shape w14:anchorId="05D6C9C3" id="Casella di testo 2" o:spid="_x0000_s1056" type="#_x0000_t202" style="position:absolute;margin-left:157.1pt;margin-top:220.5pt;width:322.2pt;height:120.75pt;z-index:251664384;visibility:visible;mso-wrap-style:square;mso-width-percent:0;mso-height-percent:0;mso-wrap-distance-left:9pt;mso-wrap-distance-top:3.6pt;mso-wrap-distance-right:9pt;mso-wrap-distance-bottom:3.6pt;mso-position-horizontal:absolute;mso-position-horizontal-relative:margin;mso-position-vertical:absolute;mso-position-vertical-relative:text;mso-width-percent:0;mso-height-percent:0;mso-width-relative:margin;mso-height-relative:margin;v-text-anchor:top" o:gfxdata="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">
                     <v:textbox>
                       <w:txbxContent>
                         <w:p>
@@ -4075,33 +4049,73 @@
     </w:sdt>
     <w:p>
       <w:pPr>
-        <w:pBdr>
-          <w:bottom w:val="single" w:sz="6" w:space="1" w:color="auto"/>
-        </w:pBdr>
-        <w:jc w:val="center"/>
+        <w:rPr>
+          <w:sz w:val="24"/>
+          <w:szCs w:val="24"/>
+        </w:rPr>
+      </w:pPr>
+    </w:p>
+    <w:p>
+      <w:pPr>
         <w:rPr>
           <w:b/>
           <w:bCs/>
-          <w:sz w:val="24"/>
-          <w:szCs w:val="24"/>
+          <w:sz w:val="36"/>
+          <w:szCs w:val="36"/>
         </w:rPr>
       </w:pPr>
       <w:r>
         <w:rPr>
           <w:b/>
           <w:bCs/>
-          <w:sz w:val="24"/>
-          <w:szCs w:val="24"/>
-        </w:rPr>
-        <w:lastRenderedPageBreak/>
-        <w:t>Descrizione</w:t>
+          <w:sz w:val="36"/>
+          <w:szCs w:val="36"/>
+        </w:rPr>
+        <w:t>Obbiettivo:</w:t>
       </w:r>
     </w:p>
     <w:p>
       <w:pPr>
-        <w:tabs>
-          <w:tab w:val="left" w:pos="3090"/>
-        </w:tabs>
+        <w:rPr>
+          <w:sz w:val="24"/>
+          <w:szCs w:val="24"/>
+        </w:rPr>
+      </w:pPr>
+      <w:r>
+        <w:rPr>
+          <w:sz w:val="24"/>
+          <w:szCs w:val="24"/>
+        </w:rPr>
+        <w:t xml:space="preserve">Creare un programma java che tramite l’utilizzo di </w:t>
+      </w:r>
+      <w:proofErr w:type="spellStart"/>
+      <w:proofErr w:type="gramStart"/>
+      <w:r>
+        <w:rPr>
+          <w:sz w:val="24"/>
+          <w:szCs w:val="24"/>
+        </w:rPr>
+        <w:t>Socket</w:t>
+      </w:r>
+      <w:proofErr w:type="spellEnd"/>
+      <w:r>
+        <w:rPr>
+          <w:sz w:val="24"/>
+          <w:szCs w:val="24"/>
+        </w:rPr>
+        <w:t xml:space="preserve">  che</w:t>
+      </w:r>
+      <w:proofErr w:type="gramEnd"/>
+      <w:r>
+        <w:rPr>
+          <w:sz w:val="24"/>
+          <w:szCs w:val="24"/>
+        </w:rPr>
+        <w:t xml:space="preserve"> permetta agli utenti di consultare un file CSV (contenete informazioni relative a pub e circolari in Italia) da remoto.</w:t>
+      </w:r>
+    </w:p>
+    <w:p>
+      <w:pPr>
         <w:rPr>
           <w:sz w:val="24"/>
           <w:szCs w:val="24"/>
@@ -4110,9 +4124,203 @@
     </w:p>
     <w:p>
       <w:pPr>
-        <w:tabs>
-          <w:tab w:val="left" w:pos="3090"/>
-        </w:tabs>
+        <w:rPr>
+          <w:b/>
+          <w:bCs/>
+          <w:sz w:val="36"/>
+          <w:szCs w:val="36"/>
+        </w:rPr>
+      </w:pPr>
+      <w:r>
+        <w:rPr>
+          <w:b/>
+          <w:bCs/>
+          <w:sz w:val="36"/>
+          <w:szCs w:val="36"/>
+        </w:rPr>
+        <w:t>Requisiti:</w:t>
+      </w:r>
+    </w:p>
+    <w:p>
+      <w:pPr>
+        <w:rPr>
+          <w:sz w:val="32"/>
+          <w:szCs w:val="32"/>
+        </w:rPr>
+      </w:pPr>
+      <w:r>
+        <w:rPr>
+          <w:sz w:val="32"/>
+          <w:szCs w:val="32"/>
+        </w:rPr>
+        <w:t>Server:</w:t>
+      </w:r>
+    </w:p>
+    <w:p>
+      <w:pPr>
+        <w:rPr>
+          <w:sz w:val="24"/>
+          <w:szCs w:val="24"/>
+        </w:rPr>
+      </w:pPr>
+      <w:r>
+        <w:rPr>
+          <w:sz w:val="24"/>
+          <w:szCs w:val="24"/>
+        </w:rPr>
+        <w:t>Lettura file CSV</w:t>
+      </w:r>
+    </w:p>
+    <w:p>
+      <w:pPr>
+        <w:rPr>
+          <w:sz w:val="24"/>
+          <w:szCs w:val="24"/>
+        </w:rPr>
+      </w:pPr>
+      <w:r>
+        <w:rPr>
+          <w:sz w:val="24"/>
+          <w:szCs w:val="24"/>
+        </w:rPr>
+        <w:t>Organizzazione dati in una collection</w:t>
+      </w:r>
+    </w:p>
+    <w:p>
+      <w:pPr>
+        <w:rPr>
+          <w:sz w:val="24"/>
+          <w:szCs w:val="24"/>
+        </w:rPr>
+      </w:pPr>
+      <w:r>
+        <w:rPr>
+          <w:sz w:val="24"/>
+          <w:szCs w:val="24"/>
+        </w:rPr>
+        <w:t>Ascolto richiesta client</w:t>
+      </w:r>
+    </w:p>
+    <w:p>
+      <w:pPr>
+        <w:rPr>
+          <w:sz w:val="24"/>
+          <w:szCs w:val="24"/>
+        </w:rPr>
+      </w:pPr>
+      <w:r>
+        <w:rPr>
+          <w:sz w:val="24"/>
+          <w:szCs w:val="24"/>
+        </w:rPr>
+        <w:t>Elaborazione richiesta e risposta client</w:t>
+      </w:r>
+    </w:p>
+    <w:p>
+      <w:pPr>
+        <w:rPr>
+          <w:sz w:val="24"/>
+          <w:szCs w:val="24"/>
+        </w:rPr>
+      </w:pPr>
+      <w:r>
+        <w:rPr>
+          <w:sz w:val="24"/>
+          <w:szCs w:val="24"/>
+        </w:rPr>
+        <w:t>Multi thread (</w:t>
+      </w:r>
+      <w:r>
+        <w:rPr>
+          <w:sz w:val="24"/>
+          <w:szCs w:val="24"/>
+        </w:rPr>
+        <w:t>più</w:t>
+      </w:r>
+      <w:r>
+        <w:rPr>
+          <w:sz w:val="24"/>
+          <w:szCs w:val="24"/>
+        </w:rPr>
+        <w:t xml:space="preserve"> client contemporaneamente)</w:t>
+      </w:r>
+    </w:p>
+    <w:p>
+      <w:pPr>
+        <w:rPr>
+          <w:sz w:val="32"/>
+          <w:szCs w:val="32"/>
+        </w:rPr>
+      </w:pPr>
+      <w:r>
+        <w:rPr>
+          <w:sz w:val="32"/>
+          <w:szCs w:val="32"/>
+        </w:rPr>
+        <w:t>Client:</w:t>
+      </w:r>
+    </w:p>
+    <w:p>
+      <w:pPr>
+        <w:rPr>
+          <w:sz w:val="24"/>
+          <w:szCs w:val="24"/>
+        </w:rPr>
+      </w:pPr>
+      <w:r>
+        <w:rPr>
+          <w:sz w:val="24"/>
+          <w:szCs w:val="24"/>
+        </w:rPr>
+        <w:t>Collegamento al server</w:t>
+      </w:r>
+    </w:p>
+    <w:p>
+      <w:pPr>
+        <w:rPr>
+          <w:sz w:val="24"/>
+          <w:szCs w:val="24"/>
+        </w:rPr>
+      </w:pPr>
+      <w:r>
+        <w:rPr>
+          <w:sz w:val="24"/>
+          <w:szCs w:val="24"/>
+        </w:rPr>
+        <w:t>Invio richieste al server</w:t>
+      </w:r>
+    </w:p>
+    <w:p>
+      <w:pPr>
+        <w:rPr>
+          <w:sz w:val="24"/>
+          <w:szCs w:val="24"/>
+        </w:rPr>
+      </w:pPr>
+      <w:r>
+        <w:rPr>
+          <w:sz w:val="24"/>
+          <w:szCs w:val="24"/>
+        </w:rPr>
+        <w:t>Visualizzazion</w:t>
+      </w:r>
+      <w:r>
+        <w:rPr>
+          <w:sz w:val="24"/>
+          <w:szCs w:val="24"/>
+        </w:rPr>
+        <w:t xml:space="preserve">e </w:t>
+      </w:r>
+      <w:r>
+        <w:rPr>
+          <w:sz w:val="24"/>
+          <w:szCs w:val="24"/>
+        </w:rPr>
+        <w:t>risposta server</w:t>
+      </w:r>
+    </w:p>
+    <w:p>
+      <w:pPr>
         <w:rPr>
           <w:sz w:val="24"/>
           <w:szCs w:val="24"/>
@@ -4121,632 +4329,65 @@
     </w:p>
     <w:p>
       <w:pPr>
-        <w:tabs>
-          <w:tab w:val="left" w:pos="3090"/>
-        </w:tabs>
-        <w:rPr>
-          <w:sz w:val="24"/>
-          <w:szCs w:val="24"/>
+        <w:rPr>
+          <w:b/>
+          <w:bCs/>
+          <w:sz w:val="36"/>
+          <w:szCs w:val="36"/>
         </w:rPr>
       </w:pPr>
       <w:r>
         <w:rPr>
-          <w:sz w:val="24"/>
-          <w:szCs w:val="24"/>
-        </w:rPr>
-        <w:t xml:space="preserve">REQUISITI: </w:t>
+          <w:b/>
+          <w:bCs/>
+          <w:sz w:val="36"/>
+          <w:szCs w:val="36"/>
+        </w:rPr>
+        <w:t>Comunicazione:</w:t>
       </w:r>
     </w:p>
     <w:p>
       <w:pPr>
-        <w:tabs>
-          <w:tab w:val="left" w:pos="3090"/>
-        </w:tabs>
         <w:rPr>
           <w:sz w:val="24"/>
           <w:szCs w:val="24"/>
         </w:rPr>
       </w:pPr>
+      <w:r>
+        <w:rPr>
+          <w:sz w:val="24"/>
+          <w:szCs w:val="24"/>
+        </w:rPr>
+        <w:t>Alla richiesta del client (GET_ROW X) il server deve interpretare la richiesta,</w:t>
+      </w:r>
+      <w:r>
+        <w:rPr>
+          <w:sz w:val="24"/>
+          <w:szCs w:val="24"/>
+        </w:rPr>
+        <w:t xml:space="preserve"> se la richiesta </w:t>
+      </w:r>
+      <w:proofErr w:type="spellStart"/>
+      <w:proofErr w:type="gramStart"/>
+      <w:r>
+        <w:rPr>
+          <w:sz w:val="24"/>
+          <w:szCs w:val="24"/>
+        </w:rPr>
+        <w:t>e’</w:t>
+      </w:r>
+      <w:proofErr w:type="spellEnd"/>
+      <w:proofErr w:type="gramEnd"/>
+      <w:r>
+        <w:rPr>
+          <w:sz w:val="24"/>
+          <w:szCs w:val="24"/>
+        </w:rPr>
+        <w:t xml:space="preserve"> valida allora invia i dati, altrimenti invia un errore (ROW inesistente)</w:t>
+      </w:r>
     </w:p>
-    <w:tbl>
-      <w:tblPr>
-        <w:tblStyle w:val="Grigliatabella"/>
-        <w:tblW w:w="0" w:type="auto"/>
-        <w:tblLook w:val="04A0" w:firstRow="1" w:lastRow="0" w:firstColumn="1" w:lastColumn="0" w:noHBand="0" w:noVBand="1"/>
-      </w:tblPr>
-      <w:tblGrid>
-        <w:gridCol w:w="1838"/>
-        <w:gridCol w:w="7790"/>
-      </w:tblGrid>
-      <w:tr>
-        <w:tc>
-          <w:tcPr>
-            <w:tcW w:w="1838" w:type="dxa"/>
-          </w:tcPr>
-          <w:p>
-            <w:pPr>
-              <w:tabs>
-                <w:tab w:val="left" w:pos="3090"/>
-              </w:tabs>
-              <w:rPr>
-                <w:sz w:val="24"/>
-                <w:szCs w:val="24"/>
-              </w:rPr>
-            </w:pPr>
-            <w:r>
-              <w:rPr>
-                <w:sz w:val="24"/>
-                <w:szCs w:val="24"/>
-              </w:rPr>
-              <w:t>Completamento</w:t>
-            </w:r>
-          </w:p>
-        </w:tc>
-        <w:tc>
-          <w:tcPr>
-            <w:tcW w:w="7790" w:type="dxa"/>
-          </w:tcPr>
-          <w:p>
-            <w:pPr>
-              <w:tabs>
-                <w:tab w:val="left" w:pos="3090"/>
-              </w:tabs>
-              <w:jc w:val="center"/>
-              <w:rPr>
-                <w:sz w:val="24"/>
-                <w:szCs w:val="24"/>
-              </w:rPr>
-            </w:pPr>
-            <w:r>
-              <w:rPr>
-                <w:sz w:val="24"/>
-                <w:szCs w:val="24"/>
-              </w:rPr>
-              <w:t>SERVER</w:t>
-            </w:r>
-          </w:p>
-        </w:tc>
-      </w:tr>
-      <w:tr>
-        <w:tc>
-          <w:tcPr>
-            <w:tcW w:w="1838" w:type="dxa"/>
-          </w:tcPr>
-          <w:p>
-            <w:pPr>
-              <w:tabs>
-                <w:tab w:val="left" w:pos="3090"/>
-              </w:tabs>
-              <w:rPr>
-                <w:sz w:val="24"/>
-                <w:szCs w:val="24"/>
-              </w:rPr>
-            </w:pPr>
-          </w:p>
-        </w:tc>
-        <w:tc>
-          <w:tcPr>
-            <w:tcW w:w="7790" w:type="dxa"/>
-          </w:tcPr>
-          <w:p>
-            <w:pPr>
-              <w:tabs>
-                <w:tab w:val="left" w:pos="3090"/>
-              </w:tabs>
-              <w:rPr>
-                <w:sz w:val="24"/>
-                <w:szCs w:val="24"/>
-              </w:rPr>
-            </w:pPr>
-            <w:r>
-              <w:rPr>
-                <w:sz w:val="24"/>
-                <w:szCs w:val="24"/>
-              </w:rPr>
-              <w:t>Lettura e organizzazione file CSV</w:t>
-            </w:r>
-          </w:p>
-        </w:tc>
-      </w:tr>
-      <w:tr>
-        <w:tc>
-          <w:tcPr>
-            <w:tcW w:w="1838" w:type="dxa"/>
-          </w:tcPr>
-          <w:p>
-            <w:pPr>
-              <w:tabs>
-                <w:tab w:val="left" w:pos="3090"/>
-              </w:tabs>
-              <w:rPr>
-                <w:sz w:val="24"/>
-                <w:szCs w:val="24"/>
-              </w:rPr>
-            </w:pPr>
-          </w:p>
-        </w:tc>
-        <w:tc>
-          <w:tcPr>
-            <w:tcW w:w="7790" w:type="dxa"/>
-          </w:tcPr>
-          <w:p>
-            <w:pPr>
-              <w:tabs>
-                <w:tab w:val="left" w:pos="3090"/>
-              </w:tabs>
-              <w:rPr>
-                <w:sz w:val="24"/>
-                <w:szCs w:val="24"/>
-              </w:rPr>
-            </w:pPr>
-            <w:r>
-              <w:rPr>
-                <w:sz w:val="24"/>
-                <w:szCs w:val="24"/>
-              </w:rPr>
-              <w:t xml:space="preserve">Comunicazione tramite </w:t>
-            </w:r>
-            <w:proofErr w:type="spellStart"/>
-            <w:r>
-              <w:rPr>
-                <w:sz w:val="24"/>
-                <w:szCs w:val="24"/>
-              </w:rPr>
-              <w:t>socket</w:t>
-            </w:r>
-            <w:proofErr w:type="spellEnd"/>
-            <w:r>
-              <w:rPr>
-                <w:sz w:val="24"/>
-                <w:szCs w:val="24"/>
-              </w:rPr>
-              <w:t xml:space="preserve"> per client remoti</w:t>
-            </w:r>
-          </w:p>
-        </w:tc>
-      </w:tr>
-      <w:tr>
-        <w:tc>
-          <w:tcPr>
-            <w:tcW w:w="1838" w:type="dxa"/>
-          </w:tcPr>
-          <w:p>
-            <w:pPr>
-              <w:tabs>
-                <w:tab w:val="left" w:pos="3090"/>
-              </w:tabs>
-              <w:rPr>
-                <w:sz w:val="24"/>
-                <w:szCs w:val="24"/>
-              </w:rPr>
-            </w:pPr>
-          </w:p>
-        </w:tc>
-        <w:tc>
-          <w:tcPr>
-            <w:tcW w:w="7790" w:type="dxa"/>
-          </w:tcPr>
-          <w:p>
-            <w:pPr>
-              <w:tabs>
-                <w:tab w:val="left" w:pos="3090"/>
-              </w:tabs>
-              <w:rPr>
-                <w:sz w:val="24"/>
-                <w:szCs w:val="24"/>
-              </w:rPr>
-            </w:pPr>
-            <w:r>
-              <w:rPr>
-                <w:sz w:val="24"/>
-                <w:szCs w:val="24"/>
-              </w:rPr>
-              <w:t>Gestione errori e richieste non valide o malformate</w:t>
-            </w:r>
-          </w:p>
-        </w:tc>
-      </w:tr>
-      <w:tr>
-        <w:tc>
-          <w:tcPr>
-            <w:tcW w:w="1838" w:type="dxa"/>
-          </w:tcPr>
-          <w:p>
-            <w:pPr>
-              <w:tabs>
-                <w:tab w:val="left" w:pos="3090"/>
-              </w:tabs>
-              <w:rPr>
-                <w:sz w:val="24"/>
-                <w:szCs w:val="24"/>
-              </w:rPr>
-            </w:pPr>
-          </w:p>
-        </w:tc>
-        <w:tc>
-          <w:tcPr>
-            <w:tcW w:w="7790" w:type="dxa"/>
-          </w:tcPr>
-          <w:p>
-            <w:pPr>
-              <w:tabs>
-                <w:tab w:val="left" w:pos="3090"/>
-              </w:tabs>
-              <w:jc w:val="center"/>
-              <w:rPr>
-                <w:sz w:val="24"/>
-                <w:szCs w:val="24"/>
-              </w:rPr>
-            </w:pPr>
-            <w:r>
-              <w:rPr>
-                <w:sz w:val="24"/>
-                <w:szCs w:val="24"/>
-              </w:rPr>
-              <w:t>CLIENT</w:t>
-            </w:r>
-          </w:p>
-        </w:tc>
-      </w:tr>
-      <w:tr>
-        <w:tc>
-          <w:tcPr>
-            <w:tcW w:w="1838" w:type="dxa"/>
-          </w:tcPr>
-          <w:p>
-            <w:pPr>
-              <w:tabs>
-                <w:tab w:val="left" w:pos="3090"/>
-              </w:tabs>
-              <w:rPr>
-                <w:sz w:val="24"/>
-                <w:szCs w:val="24"/>
-              </w:rPr>
-            </w:pPr>
-          </w:p>
-        </w:tc>
-        <w:tc>
-          <w:tcPr>
-            <w:tcW w:w="7790" w:type="dxa"/>
-          </w:tcPr>
-          <w:p>
-            <w:pPr>
-              <w:tabs>
-                <w:tab w:val="left" w:pos="3090"/>
-              </w:tabs>
-              <w:rPr>
-                <w:sz w:val="24"/>
-                <w:szCs w:val="24"/>
-              </w:rPr>
-            </w:pPr>
-            <w:r>
-              <w:rPr>
-                <w:sz w:val="24"/>
-                <w:szCs w:val="24"/>
-              </w:rPr>
-              <w:t>Invio richieste specifiche (</w:t>
-            </w:r>
-            <w:proofErr w:type="spellStart"/>
-            <w:r>
-              <w:rPr>
-                <w:sz w:val="24"/>
-                <w:szCs w:val="24"/>
-              </w:rPr>
-              <w:t>righa</w:t>
-            </w:r>
-            <w:proofErr w:type="spellEnd"/>
-            <w:r>
-              <w:rPr>
-                <w:sz w:val="24"/>
-                <w:szCs w:val="24"/>
-              </w:rPr>
-              <w:t xml:space="preserve"> specifica, colonna specifica)</w:t>
-            </w:r>
-          </w:p>
-        </w:tc>
-      </w:tr>
-      <w:tr>
-        <w:tc>
-          <w:tcPr>
-            <w:tcW w:w="1838" w:type="dxa"/>
-          </w:tcPr>
-          <w:p>
-            <w:pPr>
-              <w:tabs>
-                <w:tab w:val="left" w:pos="3090"/>
-              </w:tabs>
-              <w:rPr>
-                <w:sz w:val="24"/>
-                <w:szCs w:val="24"/>
-              </w:rPr>
-            </w:pPr>
-          </w:p>
-        </w:tc>
-        <w:tc>
-          <w:tcPr>
-            <w:tcW w:w="7790" w:type="dxa"/>
-          </w:tcPr>
-          <w:p>
-            <w:pPr>
-              <w:tabs>
-                <w:tab w:val="left" w:pos="3090"/>
-              </w:tabs>
-              <w:rPr>
-                <w:sz w:val="24"/>
-                <w:szCs w:val="24"/>
-              </w:rPr>
-            </w:pPr>
-            <w:proofErr w:type="spellStart"/>
-            <w:r>
-              <w:rPr>
-                <w:sz w:val="24"/>
-                <w:szCs w:val="24"/>
-              </w:rPr>
-              <w:t>Disply</w:t>
-            </w:r>
-            <w:proofErr w:type="spellEnd"/>
-            <w:r>
-              <w:rPr>
-                <w:sz w:val="24"/>
-                <w:szCs w:val="24"/>
-              </w:rPr>
-              <w:t xml:space="preserve"> dei dati in modo leggibile</w:t>
-            </w:r>
-          </w:p>
-        </w:tc>
-      </w:tr>
-      <w:tr>
-        <w:tc>
-          <w:tcPr>
-            <w:tcW w:w="1838" w:type="dxa"/>
-          </w:tcPr>
-          <w:p>
-            <w:pPr>
-              <w:tabs>
-                <w:tab w:val="left" w:pos="3090"/>
-              </w:tabs>
-              <w:rPr>
-                <w:sz w:val="24"/>
-                <w:szCs w:val="24"/>
-              </w:rPr>
-            </w:pPr>
-          </w:p>
-        </w:tc>
-        <w:tc>
-          <w:tcPr>
-            <w:tcW w:w="7790" w:type="dxa"/>
-          </w:tcPr>
-          <w:p>
-            <w:pPr>
-              <w:tabs>
-                <w:tab w:val="left" w:pos="3090"/>
-              </w:tabs>
-              <w:jc w:val="center"/>
-              <w:rPr>
-                <w:sz w:val="24"/>
-                <w:szCs w:val="24"/>
-              </w:rPr>
-            </w:pPr>
-            <w:r>
-              <w:rPr>
-                <w:sz w:val="24"/>
-                <w:szCs w:val="24"/>
-              </w:rPr>
-              <w:t>COMUNICAZIONE</w:t>
-            </w:r>
-          </w:p>
-        </w:tc>
-      </w:tr>
-      <w:tr>
-        <w:tc>
-          <w:tcPr>
-            <w:tcW w:w="1838" w:type="dxa"/>
-          </w:tcPr>
-          <w:p>
-            <w:pPr>
-              <w:tabs>
-                <w:tab w:val="left" w:pos="3090"/>
-              </w:tabs>
-              <w:rPr>
-                <w:sz w:val="24"/>
-                <w:szCs w:val="24"/>
-              </w:rPr>
-            </w:pPr>
-          </w:p>
-        </w:tc>
-        <w:tc>
-          <w:tcPr>
-            <w:tcW w:w="7790" w:type="dxa"/>
-          </w:tcPr>
-          <w:p>
-            <w:pPr>
-              <w:tabs>
-                <w:tab w:val="left" w:pos="3090"/>
-              </w:tabs>
-              <w:rPr>
-                <w:sz w:val="24"/>
-                <w:szCs w:val="24"/>
-              </w:rPr>
-            </w:pPr>
-          </w:p>
-        </w:tc>
-      </w:tr>
-      <w:tr>
-        <w:tc>
-          <w:tcPr>
-            <w:tcW w:w="1838" w:type="dxa"/>
-          </w:tcPr>
-          <w:p>
-            <w:pPr>
-              <w:tabs>
-                <w:tab w:val="left" w:pos="3090"/>
-              </w:tabs>
-              <w:rPr>
-                <w:sz w:val="24"/>
-                <w:szCs w:val="24"/>
-              </w:rPr>
-            </w:pPr>
-          </w:p>
-        </w:tc>
-        <w:tc>
-          <w:tcPr>
-            <w:tcW w:w="7790" w:type="dxa"/>
-          </w:tcPr>
-          <w:p>
-            <w:pPr>
-              <w:tabs>
-                <w:tab w:val="left" w:pos="3090"/>
-              </w:tabs>
-              <w:rPr>
-                <w:sz w:val="24"/>
-                <w:szCs w:val="24"/>
-              </w:rPr>
-            </w:pPr>
-          </w:p>
-        </w:tc>
-      </w:tr>
-      <w:tr>
-        <w:tc>
-          <w:tcPr>
-            <w:tcW w:w="1838" w:type="dxa"/>
-          </w:tcPr>
-          <w:p>
-            <w:pPr>
-              <w:tabs>
-                <w:tab w:val="left" w:pos="3090"/>
-              </w:tabs>
-              <w:rPr>
-                <w:sz w:val="24"/>
-                <w:szCs w:val="24"/>
-              </w:rPr>
-            </w:pPr>
-          </w:p>
-        </w:tc>
-        <w:tc>
-          <w:tcPr>
-            <w:tcW w:w="7790" w:type="dxa"/>
-          </w:tcPr>
-          <w:p>
-            <w:pPr>
-              <w:tabs>
-                <w:tab w:val="left" w:pos="3090"/>
-              </w:tabs>
-              <w:rPr>
-                <w:sz w:val="24"/>
-                <w:szCs w:val="24"/>
-              </w:rPr>
-            </w:pPr>
-          </w:p>
-        </w:tc>
-      </w:tr>
-      <w:tr>
-        <w:tc>
-          <w:tcPr>
-            <w:tcW w:w="1838" w:type="dxa"/>
-          </w:tcPr>
-          <w:p>
-            <w:pPr>
-              <w:tabs>
-                <w:tab w:val="left" w:pos="3090"/>
-              </w:tabs>
-              <w:rPr>
-                <w:sz w:val="24"/>
-                <w:szCs w:val="24"/>
-              </w:rPr>
-            </w:pPr>
-          </w:p>
-        </w:tc>
-        <w:tc>
-          <w:tcPr>
-            <w:tcW w:w="7790" w:type="dxa"/>
-          </w:tcPr>
-          <w:p>
-            <w:pPr>
-              <w:tabs>
-                <w:tab w:val="left" w:pos="3090"/>
-              </w:tabs>
-              <w:rPr>
-                <w:sz w:val="24"/>
-                <w:szCs w:val="24"/>
-              </w:rPr>
-            </w:pPr>
-          </w:p>
-        </w:tc>
-      </w:tr>
-      <w:tr>
-        <w:tc>
-          <w:tcPr>
-            <w:tcW w:w="1838" w:type="dxa"/>
-          </w:tcPr>
-          <w:p>
-            <w:pPr>
-              <w:tabs>
-                <w:tab w:val="left" w:pos="3090"/>
-              </w:tabs>
-              <w:rPr>
-                <w:sz w:val="24"/>
-                <w:szCs w:val="24"/>
-              </w:rPr>
-            </w:pPr>
-          </w:p>
-        </w:tc>
-        <w:tc>
-          <w:tcPr>
-            <w:tcW w:w="7790" w:type="dxa"/>
-          </w:tcPr>
-          <w:p>
-            <w:pPr>
-              <w:tabs>
-                <w:tab w:val="left" w:pos="3090"/>
-              </w:tabs>
-              <w:rPr>
-                <w:sz w:val="24"/>
-                <w:szCs w:val="24"/>
-              </w:rPr>
-            </w:pPr>
-          </w:p>
-        </w:tc>
-      </w:tr>
-      <w:tr>
-        <w:tc>
-          <w:tcPr>
-            <w:tcW w:w="1838" w:type="dxa"/>
-          </w:tcPr>
-          <w:p>
-            <w:pPr>
-              <w:tabs>
-                <w:tab w:val="left" w:pos="3090"/>
-              </w:tabs>
-              <w:rPr>
-                <w:sz w:val="24"/>
-                <w:szCs w:val="24"/>
-              </w:rPr>
-            </w:pPr>
-          </w:p>
-        </w:tc>
-        <w:tc>
-          <w:tcPr>
-            <w:tcW w:w="7790" w:type="dxa"/>
-          </w:tcPr>
-          <w:p>
-            <w:pPr>
-              <w:tabs>
-                <w:tab w:val="left" w:pos="3090"/>
-              </w:tabs>
-              <w:rPr>
-                <w:sz w:val="24"/>
-                <w:szCs w:val="24"/>
-              </w:rPr>
-            </w:pPr>
-          </w:p>
-        </w:tc>
-      </w:tr>
-    </w:tbl>
     <w:p>
       <w:pPr>
-        <w:tabs>
-          <w:tab w:val="left" w:pos="3090"/>
-        </w:tabs>
         <w:rPr>
           <w:sz w:val="24"/>
           <w:szCs w:val="24"/>
@@ -4756,16 +4397,16 @@
     <w:p>
       <w:pPr>
         <w:rPr>
-          <w:sz w:val="24"/>
-          <w:szCs w:val="24"/>
+          <w:sz w:val="36"/>
+          <w:szCs w:val="36"/>
         </w:rPr>
       </w:pPr>
       <w:r>
         <w:rPr>
-          <w:sz w:val="24"/>
-          <w:szCs w:val="24"/>
-        </w:rPr>
-        <w:t>REQUISITI TECNICI:</w:t>
+          <w:sz w:val="36"/>
+          <w:szCs w:val="36"/>
+        </w:rPr>
+        <w:t>Strutture dati:</w:t>
       </w:r>
     </w:p>
     <w:p>
@@ -4773,30 +4414,16 @@
         <w:rPr>
           <w:sz w:val="24"/>
           <w:szCs w:val="24"/>
+          <w:lang w:val="en-US"/>
         </w:rPr>
       </w:pPr>
       <w:r>
         <w:rPr>
           <w:sz w:val="24"/>
           <w:szCs w:val="24"/>
-        </w:rPr>
-        <w:t xml:space="preserve">Per la comunicazione uso i </w:t>
-      </w:r>
-      <w:proofErr w:type="spellStart"/>
-      <w:r>
-        <w:rPr>
-          <w:sz w:val="24"/>
-          <w:szCs w:val="24"/>
-        </w:rPr>
-        <w:t>socket</w:t>
-      </w:r>
-      <w:proofErr w:type="spellEnd"/>
-      <w:r>
-        <w:rPr>
-          <w:sz w:val="24"/>
-          <w:szCs w:val="24"/>
-        </w:rPr>
-        <w:t xml:space="preserve"> di java.</w:t>
+          <w:lang w:val="en-US"/>
+        </w:rPr>
+        <w:t>List&lt;String[]&gt;: Righe file CSV</w:t>
       </w:r>
     </w:p>
     <w:p>
@@ -4804,31 +4431,88 @@
         <w:rPr>
           <w:sz w:val="24"/>
           <w:szCs w:val="24"/>
+          <w:lang w:val="en-US"/>
         </w:rPr>
       </w:pPr>
       <w:r>
         <w:rPr>
           <w:sz w:val="24"/>
           <w:szCs w:val="24"/>
-        </w:rPr>
-        <w:t xml:space="preserve">Gestione di </w:t>
+          <w:lang w:val="en-US"/>
+        </w:rPr>
+        <w:t>String[]: Titoli colonne</w:t>
       </w:r>
-      <w:proofErr w:type="spellStart"/>
       <w:r>
         <w:rPr>
           <w:sz w:val="24"/>
           <w:szCs w:val="24"/>
-        </w:rPr>
-        <w:t>piu</w:t>
+          <w:lang w:val="en-US"/>
+        </w:rPr>
+        <w:t xml:space="preserve"> </w:t>
       </w:r>
-      <w:proofErr w:type="spellEnd"/>
+    </w:p>
+    <w:p>
+      <w:pPr>
+        <w:rPr>
+          <w:sz w:val="24"/>
+          <w:szCs w:val="24"/>
+          <w:lang w:val="en-US"/>
+        </w:rPr>
+      </w:pPr>
+    </w:p>
+    <w:p>
+      <w:pPr>
+        <w:rPr>
+          <w:sz w:val="36"/>
+          <w:szCs w:val="36"/>
+        </w:rPr>
+      </w:pPr>
       <w:r>
         <w:rPr>
-          <w:sz w:val="24"/>
-          <w:szCs w:val="24"/>
-        </w:rPr>
-        <w:t xml:space="preserve"> client contemporaneamente</w:t>
+          <w:sz w:val="36"/>
+          <w:szCs w:val="36"/>
+        </w:rPr>
+        <w:t>Utilizzo programma:</w:t>
       </w:r>
+    </w:p>
+    <w:p>
+      <w:pPr>
+        <w:rPr>
+          <w:sz w:val="24"/>
+          <w:szCs w:val="24"/>
+        </w:rPr>
+      </w:pPr>
+      <w:r>
+        <w:rPr>
+          <w:sz w:val="24"/>
+          <w:szCs w:val="24"/>
+        </w:rPr>
+        <w:t>da aggiornare</w:t>
+      </w:r>
+    </w:p>
+    <w:p>
+      <w:pPr>
+        <w:rPr>
+          <w:sz w:val="24"/>
+          <w:szCs w:val="24"/>
+        </w:rPr>
+      </w:pPr>
+    </w:p>
+    <w:p>
+      <w:pPr>
+        <w:rPr>
+          <w:sz w:val="24"/>
+          <w:szCs w:val="24"/>
+        </w:rPr>
+      </w:pPr>
+    </w:p>
+    <w:p>
+      <w:pPr>
+        <w:rPr>
+          <w:sz w:val="24"/>
+          <w:szCs w:val="24"/>
+        </w:rPr>
+      </w:pPr>
     </w:p>
     <w:p>
       <w:pPr>
@@ -5131,7 +4815,6 @@
           <w:showingPlcHdr/>
           <w:picture/>
         </w:sdtPr>
-        <w:sdtEndPr/>
         <w:sdtContent>
           <w:r>
             <w:rPr>
@@ -5317,7 +5000,7 @@
 </file>
 
 <file path=word/endnotes.xml><?xml version="1.0" encoding="utf-8"?>
-<w:endnotes xmlns:wpc="http://schemas.microsoft.com/office/word/2010/wordprocessingCanvas" xmlns:cx="http://schemas.microsoft.com/office/drawing/2014/chartex" xmlns:cx1="http://schemas.microsoft.com/office/drawing/2015/9/8/chartex" xmlns:cx2="http://schemas.microsoft.com/office/drawing/2015/10/21/chartex" xmlns:cx3="http://schemas.microsoft.com/office/drawing/2016/5/9/chartex" xmlns:cx4="http://schemas.microsoft.com/office/drawing/2016/5/10/chartex" xmlns:cx5="http://schemas.microsoft.com/office/drawing/2016/5/11/chartex" xmlns:cx6="http://schemas.microsoft.com/office/drawing/2016/5/12/chartex" xmlns:cx7="http://schemas.microsoft.com/office/drawing/2016/5/13/chartex" xmlns:cx8="http://schemas.microsoft.com/office/drawing/2016/5/14/chartex" xmlns:mc="http://schemas.openxmlformats.org/markup-compatibility/2006" xmlns:aink="http://schemas.microsoft.com/office/drawing/2016/ink" xmlns:am3d="http://schemas.microsoft.com/office/drawing/2017/model3d" xmlns:o="urn:schemas-microsoft-com:office:office" xmlns:r="http://schemas.openxmlformats.org/officeDocument/2006/relationships" xmlns:m="http://schemas.openxmlformats.org/officeDocument/2006/math" xmlns:v="urn:schemas-microsoft-com:vml" xmlns:wp14="http://schemas.microsoft.com/office/word/2010/wordprocessingDrawing" xmlns:wp="http://schemas.openxmlformats.org/drawingml/2006/wordprocessingDrawing" xmlns:w10="urn:schemas-microsoft-com:office:word" xmlns:w="http://schemas.openxmlformats.org/wordprocessingml/2006/main" xmlns:w14="http://schemas.microsoft.com/office/word/2010/wordml" xmlns:w15="http://schemas.microsoft.com/office/word/2012/wordml" xmlns:w16cex="http://schemas.microsoft.com/office/word/2018/wordml/cex" xmlns:w16cid="http://schemas.microsoft.com/office/word/2016/wordml/cid" xmlns:w16="http://schemas.microsoft.com/office/word/2018/wordml" xmlns:w16sdtdh="http://schemas.microsoft.com/office/word/2020/wordml/sdtdatahash" xmlns:w16se="http://schemas.microsoft.com/office/word/2015/wordml/symex" xmlns:wpg="http://schemas.microsoft.com/office/word/2010/wordprocessingGroup" xmlns:wpi="http://schemas.microsoft.com/office/word/2010/wordprocessingInk" xmlns:wne="http://schemas.microsoft.com/office/word/2006/wordml" xmlns:wps="http://schemas.microsoft.com/office/word/2010/wordprocessingShape" mc:Ignorable="w14 w15 w16se w16cid w16 w16cex w16sdtdh wp14">
+<w:endnotes xmlns:wpc="http://schemas.microsoft.com/office/word/2010/wordprocessingCanvas" xmlns:cx="http://schemas.microsoft.com/office/drawing/2014/chartex" xmlns:cx1="http://schemas.microsoft.com/office/drawing/2015/9/8/chartex" xmlns:cx2="http://schemas.microsoft.com/office/drawing/2015/10/21/chartex" xmlns:cx3="http://schemas.microsoft.com/office/drawing/2016/5/9/chartex" xmlns:cx4="http://schemas.microsoft.com/office/drawing/2016/5/10/chartex" xmlns:cx5="http://schemas.microsoft.com/office/drawing/2016/5/11/chartex" xmlns:cx6="http://schemas.microsoft.com/office/drawing/2016/5/12/chartex" xmlns:cx7="http://schemas.microsoft.com/office/drawing/2016/5/13/chartex" xmlns:cx8="http://schemas.microsoft.com/office/drawing/2016/5/14/chartex" xmlns:mc="http://schemas.openxmlformats.org/markup-compatibility/2006" xmlns:aink="http://schemas.microsoft.com/office/drawing/2016/ink" xmlns:am3d="http://schemas.microsoft.com/office/drawing/2017/model3d" xmlns:o="urn:schemas-microsoft-com:office:office" xmlns:oel="http://schemas.microsoft.com/office/2019/extlst" xmlns:r="http://schemas.openxmlformats.org/officeDocument/2006/relationships" xmlns:m="http://schemas.openxmlformats.org/officeDocument/2006/math" xmlns:v="urn:schemas-microsoft-com:vml" xmlns:wp14="http://schemas.microsoft.com/office/word/2010/wordprocessingDrawing" xmlns:wp="http://schemas.openxmlformats.org/drawingml/2006/wordprocessingDrawing" xmlns:w10="urn:schemas-microsoft-com:office:word" xmlns:w="http://schemas.openxmlformats.org/wordprocessingml/2006/main" xmlns:w14="http://schemas.microsoft.com/office/word/2010/wordml" xmlns:w15="http://schemas.microsoft.com/office/word/2012/wordml" xmlns:w16cex="http://schemas.microsoft.com/office/word/2018/wordml/cex" xmlns:w16cid="http://schemas.microsoft.com/office/word/2016/wordml/cid" xmlns:w16="http://schemas.microsoft.com/office/word/2018/wordml" xmlns:w16du="http://schemas.microsoft.com/office/word/2023/wordml/word16du" xmlns:w16sdtdh="http://schemas.microsoft.com/office/word/2020/wordml/sdtdatahash" xmlns:w16sdtfl="http://schemas.microsoft.com/office/word/2024/wordml/sdtformatlock" xmlns:w16se="http://schemas.microsoft.com/office/word/2015/wordml/symex" xmlns:wpg="http://schemas.microsoft.com/office/word/2010/wordprocessingGroup" xmlns:wpi="http://schemas.microsoft.com/office/word/2010/wordprocessingInk" xmlns:wne="http://schemas.microsoft.com/office/word/2006/wordml" xmlns:wps="http://schemas.microsoft.com/office/word/2010/wordprocessingShape" mc:Ignorable="w14 w15 w16se w16cid w16 w16cex w16sdtdh w16sdtfl w16du wp14">
   <w:endnote w:type="separator" w:id="-1">
     <w:p>
       <w:pPr>
@@ -5342,7 +5025,7 @@
 </file>
 
 <file path=word/footer1.xml><?xml version="1.0" encoding="utf-8"?>
-<w:ftr xmlns:wpc="http://schemas.microsoft.com/office/word/2010/wordprocessingCanvas" xmlns:cx="http://schemas.microsoft.com/office/drawing/2014/chartex" xmlns:cx1="http://schemas.microsoft.com/office/drawing/2015/9/8/chartex" xmlns:cx2="http://schemas.microsoft.com/office/drawing/2015/10/21/chartex" xmlns:cx3="http://schemas.microsoft.com/office/drawing/2016/5/9/chartex" xmlns:cx4="http://schemas.microsoft.com/office/drawing/2016/5/10/chartex" xmlns:cx5="http://schemas.microsoft.com/office/drawing/2016/5/11/chartex" xmlns:cx6="http://schemas.microsoft.com/office/drawing/2016/5/12/chartex" xmlns:cx7="http://schemas.microsoft.com/office/drawing/2016/5/13/chartex" xmlns:cx8="http://schemas.microsoft.com/office/drawing/2016/5/14/chartex" xmlns:mc="http://schemas.openxmlformats.org/markup-compatibility/2006" xmlns:aink="http://schemas.microsoft.com/office/drawing/2016/ink" xmlns:am3d="http://schemas.microsoft.com/office/drawing/2017/model3d" xmlns:o="urn:schemas-microsoft-com:office:office" xmlns:r="http://schemas.openxmlformats.org/officeDocument/2006/relationships" xmlns:m="http://schemas.openxmlformats.org/officeDocument/2006/math" xmlns:v="urn:schemas-microsoft-com:vml" xmlns:wp14="http://schemas.microsoft.com/office/word/2010/wordprocessingDrawing" xmlns:wp="http://schemas.openxmlformats.org/drawingml/2006/wordprocessingDrawing" xmlns:w10="urn:schemas-microsoft-com:office:word" xmlns:w="http://schemas.openxmlformats.org/wordprocessingml/2006/main" xmlns:w14="http://schemas.microsoft.com/office/word/2010/wordml" xmlns:w15="http://schemas.microsoft.com/office/word/2012/wordml" xmlns:w16cex="http://schemas.microsoft.com/office/word/2018/wordml/cex" xmlns:w16cid="http://schemas.microsoft.com/office/word/2016/wordml/cid" xmlns:w16="http://schemas.microsoft.com/office/word/2018/wordml" xmlns:w16sdtdh="http://schemas.microsoft.com/office/word/2020/wordml/sdtdatahash" xmlns:w16se="http://schemas.microsoft.com/office/word/2015/wordml/symex" xmlns:wpg="http://schemas.microsoft.com/office/word/2010/wordprocessingGroup" xmlns:wpi="http://schemas.microsoft.com/office/word/2010/wordprocessingInk" xmlns:wne="http://schemas.microsoft.com/office/word/2006/wordml" xmlns:wps="http://schemas.microsoft.com/office/word/2010/wordprocessingShape" mc:Ignorable="w14 w15 w16se w16cid w16 w16cex w16sdtdh wp14">
+<w:ftr xmlns:wpc="http://schemas.microsoft.com/office/word/2010/wordprocessingCanvas" xmlns:cx="http://schemas.microsoft.com/office/drawing/2014/chartex" xmlns:cx1="http://schemas.microsoft.com/office/drawing/2015/9/8/chartex" xmlns:cx2="http://schemas.microsoft.com/office/drawing/2015/10/21/chartex" xmlns:cx3="http://schemas.microsoft.com/office/drawing/2016/5/9/chartex" xmlns:cx4="http://schemas.microsoft.com/office/drawing/2016/5/10/chartex" xmlns:cx5="http://schemas.microsoft.com/office/drawing/2016/5/11/chartex" xmlns:cx6="http://schemas.microsoft.com/office/drawing/2016/5/12/chartex" xmlns:cx7="http://schemas.microsoft.com/office/drawing/2016/5/13/chartex" xmlns:cx8="http://schemas.microsoft.com/office/drawing/2016/5/14/chartex" xmlns:mc="http://schemas.openxmlformats.org/markup-compatibility/2006" xmlns:aink="http://schemas.microsoft.com/office/drawing/2016/ink" xmlns:am3d="http://schemas.microsoft.com/office/drawing/2017/model3d" xmlns:o="urn:schemas-microsoft-com:office:office" xmlns:oel="http://schemas.microsoft.com/office/2019/extlst" xmlns:r="http://schemas.openxmlformats.org/officeDocument/2006/relationships" xmlns:m="http://schemas.openxmlformats.org/officeDocument/2006/math" xmlns:v="urn:schemas-microsoft-com:vml" xmlns:wp14="http://schemas.microsoft.com/office/word/2010/wordprocessingDrawing" xmlns:wp="http://schemas.openxmlformats.org/drawingml/2006/wordprocessingDrawing" xmlns:w10="urn:schemas-microsoft-com:office:word" xmlns:w="http://schemas.openxmlformats.org/wordprocessingml/2006/main" xmlns:w14="http://schemas.microsoft.com/office/word/2010/wordml" xmlns:w15="http://schemas.microsoft.com/office/word/2012/wordml" xmlns:w16cex="http://schemas.microsoft.com/office/word/2018/wordml/cex" xmlns:w16cid="http://schemas.microsoft.com/office/word/2016/wordml/cid" xmlns:w16="http://schemas.microsoft.com/office/word/2018/wordml" xmlns:w16du="http://schemas.microsoft.com/office/word/2023/wordml/word16du" xmlns:w16sdtdh="http://schemas.microsoft.com/office/word/2020/wordml/sdtdatahash" xmlns:w16sdtfl="http://schemas.microsoft.com/office/word/2024/wordml/sdtformatlock" xmlns:w16se="http://schemas.microsoft.com/office/word/2015/wordml/symex" xmlns:wpg="http://schemas.microsoft.com/office/word/2010/wordprocessingGroup" xmlns:wpi="http://schemas.microsoft.com/office/word/2010/wordprocessingInk" xmlns:wne="http://schemas.microsoft.com/office/word/2006/wordml" xmlns:wps="http://schemas.microsoft.com/office/word/2010/wordprocessingShape" mc:Ignorable="w14 w15 w16se w16cid w16 w16cex w16sdtdh w16sdtfl w16du wp14">
   <w:sdt>
     <w:sdtPr>
       <w:id w:val="168377464"/>
@@ -5351,7 +5034,6 @@
         <w:docPartUnique/>
       </w:docPartObj>
     </w:sdtPr>
-    <w:sdtEndPr/>
     <w:sdtContent>
       <w:p>
         <w:pPr>
@@ -5388,7 +5070,7 @@
 </file>
 
 <file path=word/footnotes.xml><?xml version="1.0" encoding="utf-8"?>
-<w:footnotes xmlns:wpc="http://schemas.microsoft.com/office/word/2010/wordprocessingCanvas" xmlns:cx="http://schemas.microsoft.com/office/drawing/2014/chartex" xmlns:cx1="http://schemas.microsoft.com/office/drawing/2015/9/8/chartex" xmlns:cx2="http://schemas.microsoft.com/office/drawing/2015/10/21/chartex" xmlns:cx3="http://schemas.microsoft.com/office/drawing/2016/5/9/chartex" xmlns:cx4="http://schemas.microsoft.com/office/drawing/2016/5/10/chartex" xmlns:cx5="http://schemas.microsoft.com/office/drawing/2016/5/11/chartex" xmlns:cx6="http://schemas.microsoft.com/office/drawing/2016/5/12/chartex" xmlns:cx7="http://schemas.microsoft.com/office/drawing/2016/5/13/chartex" xmlns:cx8="http://schemas.microsoft.com/office/drawing/2016/5/14/chartex" xmlns:mc="http://schemas.openxmlformats.org/markup-compatibility/2006" xmlns:aink="http://schemas.microsoft.com/office/drawing/2016/ink" xmlns:am3d="http://schemas.microsoft.com/office/drawing/2017/model3d" xmlns:o="urn:schemas-microsoft-com:office:office" xmlns:r="http://schemas.openxmlformats.org/officeDocument/2006/relationships" xmlns:m="http://schemas.openxmlformats.org/officeDocument/2006/math" xmlns:v="urn:schemas-microsoft-com:vml" xmlns:wp14="http://schemas.microsoft.com/office/word/2010/wordprocessingDrawing" xmlns:wp="http://schemas.openxmlformats.org/drawingml/2006/wordprocessingDrawing" xmlns:w10="urn:schemas-microsoft-com:office:word" xmlns:w="http://schemas.openxmlformats.org/wordprocessingml/2006/main" xmlns:w14="http://schemas.microsoft.com/office/word/2010/wordml" xmlns:w15="http://schemas.microsoft.com/office/word/2012/wordml" xmlns:w16cex="http://schemas.microsoft.com/office/word/2018/wordml/cex" xmlns:w16cid="http://schemas.microsoft.com/office/word/2016/wordml/cid" xmlns:w16="http://schemas.microsoft.com/office/word/2018/wordml" xmlns:w16sdtdh="http://schemas.microsoft.com/office/word/2020/wordml/sdtdatahash" xmlns:w16se="http://schemas.microsoft.com/office/word/2015/wordml/symex" xmlns:wpg="http://schemas.microsoft.com/office/word/2010/wordprocessingGroup" xmlns:wpi="http://schemas.microsoft.com/office/word/2010/wordprocessingInk" xmlns:wne="http://schemas.microsoft.com/office/word/2006/wordml" xmlns:wps="http://schemas.microsoft.com/office/word/2010/wordprocessingShape" mc:Ignorable="w14 w15 w16se w16cid w16 w16cex w16sdtdh wp14">
+<w:footnotes xmlns:wpc="http://schemas.microsoft.com/office/word/2010/wordprocessingCanvas" xmlns:cx="http://schemas.microsoft.com/office/drawing/2014/chartex" xmlns:cx1="http://schemas.microsoft.com/office/drawing/2015/9/8/chartex" xmlns:cx2="http://schemas.microsoft.com/office/drawing/2015/10/21/chartex" xmlns:cx3="http://schemas.microsoft.com/office/drawing/2016/5/9/chartex" xmlns:cx4="http://schemas.microsoft.com/office/drawing/2016/5/10/chartex" xmlns:cx5="http://schemas.microsoft.com/office/drawing/2016/5/11/chartex" xmlns:cx6="http://schemas.microsoft.com/office/drawing/2016/5/12/chartex" xmlns:cx7="http://schemas.microsoft.com/office/drawing/2016/5/13/chartex" xmlns:cx8="http://schemas.microsoft.com/office/drawing/2016/5/14/chartex" xmlns:mc="http://schemas.openxmlformats.org/markup-compatibility/2006" xmlns:aink="http://schemas.microsoft.com/office/drawing/2016/ink" xmlns:am3d="http://schemas.microsoft.com/office/drawing/2017/model3d" xmlns:o="urn:schemas-microsoft-com:office:office" xmlns:oel="http://schemas.microsoft.com/office/2019/extlst" xmlns:r="http://schemas.openxmlformats.org/officeDocument/2006/relationships" xmlns:m="http://schemas.openxmlformats.org/officeDocument/2006/math" xmlns:v="urn:schemas-microsoft-com:vml" xmlns:wp14="http://schemas.microsoft.com/office/word/2010/wordprocessingDrawing" xmlns:wp="http://schemas.openxmlformats.org/drawingml/2006/wordprocessingDrawing" xmlns:w10="urn:schemas-microsoft-com:office:word" xmlns:w="http://schemas.openxmlformats.org/wordprocessingml/2006/main" xmlns:w14="http://schemas.microsoft.com/office/word/2010/wordml" xmlns:w15="http://schemas.microsoft.com/office/word/2012/wordml" xmlns:w16cex="http://schemas.microsoft.com/office/word/2018/wordml/cex" xmlns:w16cid="http://schemas.microsoft.com/office/word/2016/wordml/cid" xmlns:w16="http://schemas.microsoft.com/office/word/2018/wordml" xmlns:w16du="http://schemas.microsoft.com/office/word/2023/wordml/word16du" xmlns:w16sdtdh="http://schemas.microsoft.com/office/word/2020/wordml/sdtdatahash" xmlns:w16sdtfl="http://schemas.microsoft.com/office/word/2024/wordml/sdtformatlock" xmlns:w16se="http://schemas.microsoft.com/office/word/2015/wordml/symex" xmlns:wpg="http://schemas.microsoft.com/office/word/2010/wordprocessingGroup" xmlns:wpi="http://schemas.microsoft.com/office/word/2010/wordprocessingInk" xmlns:wne="http://schemas.microsoft.com/office/word/2006/wordml" xmlns:wps="http://schemas.microsoft.com/office/word/2010/wordprocessingShape" mc:Ignorable="w14 w15 w16se w16cid w16 w16cex w16sdtdh w16sdtfl w16du wp14">
   <w:footnote w:type="separator" w:id="-1">
     <w:p>
       <w:pPr>
@@ -5413,7 +5095,7 @@
 </file>
 
 <file path=word/header1.xml><?xml version="1.0" encoding="utf-8"?>
-<w:hdr xmlns:wpc="http://schemas.microsoft.com/office/word/2010/wordprocessingCanvas" xmlns:cx="http://schemas.microsoft.com/office/drawing/2014/chartex" xmlns:cx1="http://schemas.microsoft.com/office/drawing/2015/9/8/chartex" xmlns:cx2="http://schemas.microsoft.com/office/drawing/2015/10/21/chartex" xmlns:cx3="http://schemas.microsoft.com/office/drawing/2016/5/9/chartex" xmlns:cx4="http://schemas.microsoft.com/office/drawing/2016/5/10/chartex" xmlns:cx5="http://schemas.microsoft.com/office/drawing/2016/5/11/chartex" xmlns:cx6="http://schemas.microsoft.com/office/drawing/2016/5/12/chartex" xmlns:cx7="http://schemas.microsoft.com/office/drawing/2016/5/13/chartex" xmlns:cx8="http://schemas.microsoft.com/office/drawing/2016/5/14/chartex" xmlns:mc="http://schemas.openxmlformats.org/markup-compatibility/2006" xmlns:aink="http://schemas.microsoft.com/office/drawing/2016/ink" xmlns:am3d="http://schemas.microsoft.com/office/drawing/2017/model3d" xmlns:o="urn:schemas-microsoft-com:office:office" xmlns:r="http://schemas.openxmlformats.org/officeDocument/2006/relationships" xmlns:m="http://schemas.openxmlformats.org/officeDocument/2006/math" xmlns:v="urn:schemas-microsoft-com:vml" xmlns:wp14="http://schemas.microsoft.com/office/word/2010/wordprocessingDrawing" xmlns:wp="http://schemas.openxmlformats.org/drawingml/2006/wordprocessingDrawing" xmlns:w10="urn:schemas-microsoft-com:office:word" xmlns:w="http://schemas.openxmlformats.org/wordprocessingml/2006/main" xmlns:w14="http://schemas.microsoft.com/office/word/2010/wordml" xmlns:w15="http://schemas.microsoft.com/office/word/2012/wordml" xmlns:w16cex="http://schemas.microsoft.com/office/word/2018/wordml/cex" xmlns:w16cid="http://schemas.microsoft.com/office/word/2016/wordml/cid" xmlns:w16="http://schemas.microsoft.com/office/word/2018/wordml" xmlns:w16sdtdh="http://schemas.microsoft.com/office/word/2020/wordml/sdtdatahash" xmlns:w16se="http://schemas.microsoft.com/office/word/2015/wordml/symex" xmlns:wpg="http://schemas.microsoft.com/office/word/2010/wordprocessingGroup" xmlns:wpi="http://schemas.microsoft.com/office/word/2010/wordprocessingInk" xmlns:wne="http://schemas.microsoft.com/office/word/2006/wordml" xmlns:wps="http://schemas.microsoft.com/office/word/2010/wordprocessingShape" mc:Ignorable="w14 w15 w16se w16cid w16 w16cex w16sdtdh wp14">
+<w:hdr xmlns:wpc="http://schemas.microsoft.com/office/word/2010/wordprocessingCanvas" xmlns:cx="http://schemas.microsoft.com/office/drawing/2014/chartex" xmlns:cx1="http://schemas.microsoft.com/office/drawing/2015/9/8/chartex" xmlns:cx2="http://schemas.microsoft.com/office/drawing/2015/10/21/chartex" xmlns:cx3="http://schemas.microsoft.com/office/drawing/2016/5/9/chartex" xmlns:cx4="http://schemas.microsoft.com/office/drawing/2016/5/10/chartex" xmlns:cx5="http://schemas.microsoft.com/office/drawing/2016/5/11/chartex" xmlns:cx6="http://schemas.microsoft.com/office/drawing/2016/5/12/chartex" xmlns:cx7="http://schemas.microsoft.com/office/drawing/2016/5/13/chartex" xmlns:cx8="http://schemas.microsoft.com/office/drawing/2016/5/14/chartex" xmlns:mc="http://schemas.openxmlformats.org/markup-compatibility/2006" xmlns:aink="http://schemas.microsoft.com/office/drawing/2016/ink" xmlns:am3d="http://schemas.microsoft.com/office/drawing/2017/model3d" xmlns:o="urn:schemas-microsoft-com:office:office" xmlns:oel="http://schemas.microsoft.com/office/2019/extlst" xmlns:r="http://schemas.openxmlformats.org/officeDocument/2006/relationships" xmlns:m="http://schemas.openxmlformats.org/officeDocument/2006/math" xmlns:v="urn:schemas-microsoft-com:vml" xmlns:wp14="http://schemas.microsoft.com/office/word/2010/wordprocessingDrawing" xmlns:wp="http://schemas.openxmlformats.org/drawingml/2006/wordprocessingDrawing" xmlns:w10="urn:schemas-microsoft-com:office:word" xmlns:w="http://schemas.openxmlformats.org/wordprocessingml/2006/main" xmlns:w14="http://schemas.microsoft.com/office/word/2010/wordml" xmlns:w15="http://schemas.microsoft.com/office/word/2012/wordml" xmlns:w16cex="http://schemas.microsoft.com/office/word/2018/wordml/cex" xmlns:w16cid="http://schemas.microsoft.com/office/word/2016/wordml/cid" xmlns:w16="http://schemas.microsoft.com/office/word/2018/wordml" xmlns:w16du="http://schemas.microsoft.com/office/word/2023/wordml/word16du" xmlns:w16sdtdh="http://schemas.microsoft.com/office/word/2020/wordml/sdtdatahash" xmlns:w16sdtfl="http://schemas.microsoft.com/office/word/2024/wordml/sdtformatlock" xmlns:w16se="http://schemas.microsoft.com/office/word/2015/wordml/symex" xmlns:wpg="http://schemas.microsoft.com/office/word/2010/wordprocessingGroup" xmlns:wpi="http://schemas.microsoft.com/office/word/2010/wordprocessingInk" xmlns:wne="http://schemas.microsoft.com/office/word/2006/wordml" xmlns:wps="http://schemas.microsoft.com/office/word/2010/wordprocessingShape" mc:Ignorable="w14 w15 w16se w16cid w16 w16cex w16sdtdh w16sdtfl w16du wp14">
   <w:p>
     <w:pPr>
       <w:pStyle w:val="Intestazione"/>
@@ -5497,7 +5179,6 @@
                             <w:dataBinding w:prefixMappings="xmlns:ns0='http://purl.org/dc/elements/1.1/' xmlns:ns1='http://schemas.openxmlformats.org/package/2006/metadata/core-properties' " w:xpath="/ns1:coreProperties[1]/ns0:title[1]" w:storeItemID="{6C3C8BC8-F283-45AE-878A-BAB7291924A1}"/>
                             <w:text/>
                           </w:sdtPr>
-                          <w:sdtEndPr/>
                           <w:sdtContent>
                             <w:p>
                               <w:pPr>
@@ -5513,7 +5194,7 @@
                                   <w:caps/>
                                   <w:color w:val="FFFFFF" w:themeColor="background1"/>
                                 </w:rPr>
-                                <w:t>RELAZIONE DI SISTEMI E RETI</w:t>
+                                <w:t>Progetto Pub e Circolari</w:t>
                               </w:r>
                             </w:p>
                           </w:sdtContent>
@@ -5540,7 +5221,7 @@
         </mc:Choice>
         <mc:Fallback>
           <w:pict>
-            <v:rect w14:anchorId="20476EA3" id="Rettangolo 197" o:spid="_x0000_s1057" style="position:absolute;margin-left:0;margin-top:0;width:468.5pt;height:21.3pt;z-index:-251657216;visibility:visible;mso-wrap-style:square;mso-width-percent:1000;mso-height-percent:27;mso-top-percent:45;mso-wrap-distance-left:9.35pt;mso-wrap-distance-top:0;mso-wrap-distance-right:9.35pt;mso-wrap-distance-bottom:0;mso-position-horizontal:center;mso-position-horizontal-relative:margin;mso-position-vertical-relative:page;mso-width-percent:1000;mso-height-percent:27;mso-top-percent:45;mso-width-relative:margin;mso-height-relative:page;v-text-anchor:middle" o:gfxdata="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" o:allowoverlap="f" fillcolor="#5b9bd5 [3204]" stroked="f" strokeweight="1pt">
+            <v:rect w14:anchorId="20476EA3" id="Rettangolo 197" o:spid="_x0000_s1057" style="position:absolute;margin-left:0;margin-top:0;width:468.5pt;height:21.3pt;z-index:-251657216;visibility:visible;mso-wrap-style:square;mso-width-percent:1000;mso-height-percent:27;mso-top-percent:45;mso-wrap-distance-left:9.35pt;mso-wrap-distance-top:0;mso-wrap-distance-right:9.35pt;mso-wrap-distance-bottom:0;mso-position-horizontal:center;mso-position-horizontal-relative:margin;mso-position-vertical-relative:page;mso-width-percent:1000;mso-height-percent:27;mso-top-percent:45;mso-width-relative:margin;mso-height-relative:page;v-text-anchor:middle" o:gfxdata="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" o:allowoverlap="f" fillcolor="#5b9bd5 [3204]" stroked="f" strokeweight="1pt">
               <v:textbox style="mso-fit-shape-to-text:t">
                 <w:txbxContent>
                   <w:sdt>
@@ -5555,7 +5236,6 @@
                       <w:dataBinding w:prefixMappings="xmlns:ns0='http://purl.org/dc/elements/1.1/' xmlns:ns1='http://schemas.openxmlformats.org/package/2006/metadata/core-properties' " w:xpath="/ns1:coreProperties[1]/ns0:title[1]" w:storeItemID="{6C3C8BC8-F283-45AE-878A-BAB7291924A1}"/>
                       <w:text/>
                     </w:sdtPr>
-                    <w:sdtEndPr/>
                     <w:sdtContent>
                       <w:p>
                         <w:pPr>
@@ -5571,7 +5251,7 @@
                             <w:caps/>
                             <w:color w:val="FFFFFF" w:themeColor="background1"/>
                           </w:rPr>
-                          <w:t>RELAZIONE DI SISTEMI E RETI</w:t>
+                          <w:t>Progetto Pub e Circolari</w:t>
                         </w:r>
                       </w:p>
                     </w:sdtContent>
@@ -5589,7 +5269,7 @@
 </file>
 
 <file path=word/numbering.xml><?xml version="1.0" encoding="utf-8"?>
-<w:numbering xmlns:wpc="http://schemas.microsoft.com/office/word/2010/wordprocessingCanvas" xmlns:cx="http://schemas.microsoft.com/office/drawing/2014/chartex" xmlns:cx1="http://schemas.microsoft.com/office/drawing/2015/9/8/chartex" xmlns:cx2="http://schemas.microsoft.com/office/drawing/2015/10/21/chartex" xmlns:cx3="http://schemas.microsoft.com/office/drawing/2016/5/9/chartex" xmlns:cx4="http://schemas.microsoft.com/office/drawing/2016/5/10/chartex" xmlns:cx5="http://schemas.microsoft.com/office/drawing/2016/5/11/chartex" xmlns:cx6="http://schemas.microsoft.com/office/drawing/2016/5/12/chartex" xmlns:cx7="http://schemas.microsoft.com/office/drawing/2016/5/13/chartex" xmlns:cx8="http://schemas.microsoft.com/office/drawing/2016/5/14/chartex" xmlns:mc="http://schemas.openxmlformats.org/markup-compatibility/2006" xmlns:aink="http://schemas.microsoft.com/office/drawing/2016/ink" xmlns:am3d="http://schemas.microsoft.com/office/drawing/2017/model3d" xmlns:o="urn:schemas-microsoft-com:office:office" xmlns:r="http://schemas.openxmlformats.org/officeDocument/2006/relationships" xmlns:m="http://schemas.openxmlformats.org/officeDocument/2006/math" xmlns:v="urn:schemas-microsoft-com:vml" xmlns:wp14="http://schemas.microsoft.com/office/word/2010/wordprocessingDrawing" xmlns:wp="http://schemas.openxmlformats.org/drawingml/2006/wordprocessingDrawing" xmlns:w10="urn:schemas-microsoft-com:office:word" xmlns:w="http://schemas.openxmlformats.org/wordprocessingml/2006/main" xmlns:w14="http://schemas.microsoft.com/office/word/2010/wordml" xmlns:w15="http://schemas.microsoft.com/office/word/2012/wordml" xmlns:w16cex="http://schemas.microsoft.com/office/word/2018/wordml/cex" xmlns:w16cid="http://schemas.microsoft.com/office/word/2016/wordml/cid" xmlns:w16="http://schemas.microsoft.com/office/word/2018/wordml" xmlns:w16sdtdh="http://schemas.microsoft.com/office/word/2020/wordml/sdtdatahash" xmlns:w16se="http://schemas.microsoft.com/office/word/2015/wordml/symex" xmlns:wpg="http://schemas.microsoft.com/office/word/2010/wordprocessingGroup" xmlns:wpi="http://schemas.microsoft.com/office/word/2010/wordprocessingInk" xmlns:wne="http://schemas.microsoft.com/office/word/2006/wordml" xmlns:wps="http://schemas.microsoft.com/office/word/2010/wordprocessingShape" mc:Ignorable="w14 w15 w16se w16cid w16 w16cex w16sdtdh wp14">
+<w:numbering xmlns:wpc="http://schemas.microsoft.com/office/word/2010/wordprocessingCanvas" xmlns:cx="http://schemas.microsoft.com/office/drawing/2014/chartex" xmlns:cx1="http://schemas.microsoft.com/office/drawing/2015/9/8/chartex" xmlns:cx2="http://schemas.microsoft.com/office/drawing/2015/10/21/chartex" xmlns:cx3="http://schemas.microsoft.com/office/drawing/2016/5/9/chartex" xmlns:cx4="http://schemas.microsoft.com/office/drawing/2016/5/10/chartex" xmlns:cx5="http://schemas.microsoft.com/office/drawing/2016/5/11/chartex" xmlns:cx6="http://schemas.microsoft.com/office/drawing/2016/5/12/chartex" xmlns:cx7="http://schemas.microsoft.com/office/drawing/2016/5/13/chartex" xmlns:cx8="http://schemas.microsoft.com/office/drawing/2016/5/14/chartex" xmlns:mc="http://schemas.openxmlformats.org/markup-compatibility/2006" xmlns:aink="http://schemas.microsoft.com/office/drawing/2016/ink" xmlns:am3d="http://schemas.microsoft.com/office/drawing/2017/model3d" xmlns:o="urn:schemas-microsoft-com:office:office" xmlns:oel="http://schemas.microsoft.com/office/2019/extlst" xmlns:r="http://schemas.openxmlformats.org/officeDocument/2006/relationships" xmlns:m="http://schemas.openxmlformats.org/officeDocument/2006/math" xmlns:v="urn:schemas-microsoft-com:vml" xmlns:wp14="http://schemas.microsoft.com/office/word/2010/wordprocessingDrawing" xmlns:wp="http://schemas.openxmlformats.org/drawingml/2006/wordprocessingDrawing" xmlns:w10="urn:schemas-microsoft-com:office:word" xmlns:w="http://schemas.openxmlformats.org/wordprocessingml/2006/main" xmlns:w14="http://schemas.microsoft.com/office/word/2010/wordml" xmlns:w15="http://schemas.microsoft.com/office/word/2012/wordml" xmlns:w16cex="http://schemas.microsoft.com/office/word/2018/wordml/cex" xmlns:w16cid="http://schemas.microsoft.com/office/word/2016/wordml/cid" xmlns:w16="http://schemas.microsoft.com/office/word/2018/wordml" xmlns:w16du="http://schemas.microsoft.com/office/word/2023/wordml/word16du" xmlns:w16sdtdh="http://schemas.microsoft.com/office/word/2020/wordml/sdtdatahash" xmlns:w16sdtfl="http://schemas.microsoft.com/office/word/2024/wordml/sdtformatlock" xmlns:w16se="http://schemas.microsoft.com/office/word/2015/wordml/symex" xmlns:wpg="http://schemas.microsoft.com/office/word/2010/wordprocessingGroup" xmlns:wpi="http://schemas.microsoft.com/office/word/2010/wordprocessingInk" xmlns:wne="http://schemas.microsoft.com/office/word/2006/wordml" xmlns:wps="http://schemas.microsoft.com/office/word/2010/wordprocessingShape" mc:Ignorable="w14 w15 w16se w16cid w16 w16cex w16sdtdh w16sdtfl w16du wp14">
   <w:abstractNum w:abstractNumId="0" w15:restartNumberingAfterBreak="0">
     <w:nsid w:val="1139709B"/>
     <w:multiLevelType w:val="hybridMultilevel"/>
@@ -5703,14 +5383,14 @@
       </w:rPr>
     </w:lvl>
   </w:abstractNum>
-  <w:num w:numId="1">
+  <w:num w:numId="1" w16cid:durableId="1952855416">
     <w:abstractNumId w:val="0"/>
   </w:num>
 </w:numbering>
 </file>
 
 <file path=word/styles.xml><?xml version="1.0" encoding="utf-8"?>
-<w:styles xmlns:mc="http://schemas.openxmlformats.org/markup-compatibility/2006" xmlns:r="http://schemas.openxmlformats.org/officeDocument/2006/relationships" xmlns:w="http://schemas.openxmlformats.org/wordprocessingml/2006/main" xmlns:w14="http://schemas.microsoft.com/office/word/2010/wordml" xmlns:w15="http://schemas.microsoft.com/office/word/2012/wordml" xmlns:w16cex="http://schemas.microsoft.com/office/word/2018/wordml/cex" xmlns:w16cid="http://schemas.microsoft.com/office/word/2016/wordml/cid" xmlns:w16="http://schemas.microsoft.com/office/word/2018/wordml" xmlns:w16sdtdh="http://schemas.microsoft.com/office/word/2020/wordml/sdtdatahash" xmlns:w16se="http://schemas.microsoft.com/office/word/2015/wordml/symex" mc:Ignorable="w14 w15 w16se w16cid w16 w16cex w16sdtdh">
+<w:styles xmlns:mc="http://schemas.openxmlformats.org/markup-compatibility/2006" xmlns:r="http://schemas.openxmlformats.org/officeDocument/2006/relationships" xmlns:w="http://schemas.openxmlformats.org/wordprocessingml/2006/main" xmlns:w14="http://schemas.microsoft.com/office/word/2010/wordml" xmlns:w15="http://schemas.microsoft.com/office/word/2012/wordml" xmlns:w16cex="http://schemas.microsoft.com/office/word/2018/wordml/cex" xmlns:w16cid="http://schemas.microsoft.com/office/word/2016/wordml/cid" xmlns:w16="http://schemas.microsoft.com/office/word/2018/wordml" xmlns:w16du="http://schemas.microsoft.com/office/word/2023/wordml/word16du" xmlns:w16sdtdh="http://schemas.microsoft.com/office/word/2020/wordml/sdtdatahash" xmlns:w16sdtfl="http://schemas.microsoft.com/office/word/2024/wordml/sdtformatlock" xmlns:w16se="http://schemas.microsoft.com/office/word/2015/wordml/symex" mc:Ignorable="w14 w15 w16se w16cid w16 w16cex w16sdtdh w16sdtfl w16du">
   <w:docDefaults>
     <w:rPrDefault>
       <w:rPr>
@@ -6346,7 +6026,7 @@
 </file>
 
 <file path=word/glossary/document.xml><?xml version="1.0" encoding="utf-8"?>
-<w:glossaryDocument xmlns:wpc="http://schemas.microsoft.com/office/word/2010/wordprocessingCanvas" xmlns:cx="http://schemas.microsoft.com/office/drawing/2014/chartex" xmlns:cx1="http://schemas.microsoft.com/office/drawing/2015/9/8/chartex" xmlns:cx2="http://schemas.microsoft.com/office/drawing/2015/10/21/chartex" xmlns:cx3="http://schemas.microsoft.com/office/drawing/2016/5/9/chartex" xmlns:cx4="http://schemas.microsoft.com/office/drawing/2016/5/10/chartex" xmlns:cx5="http://schemas.microsoft.com/office/drawing/2016/5/11/chartex" xmlns:cx6="http://schemas.microsoft.com/office/drawing/2016/5/12/chartex" xmlns:cx7="http://schemas.microsoft.com/office/drawing/2016/5/13/chartex" xmlns:cx8="http://schemas.microsoft.com/office/drawing/2016/5/14/chartex" xmlns:mc="http://schemas.openxmlformats.org/markup-compatibility/2006" xmlns:aink="http://schemas.microsoft.com/office/drawing/2016/ink" xmlns:am3d="http://schemas.microsoft.com/office/drawing/2017/model3d" xmlns:o="urn:schemas-microsoft-com:office:office" xmlns:r="http://schemas.openxmlformats.org/officeDocument/2006/relationships" xmlns:m="http://schemas.openxmlformats.org/officeDocument/2006/math" xmlns:v="urn:schemas-microsoft-com:vml" xmlns:wp14="http://schemas.microsoft.com/office/word/2010/wordprocessingDrawing" xmlns:wp="http://schemas.openxmlformats.org/drawingml/2006/wordprocessingDrawing" xmlns:w10="urn:schemas-microsoft-com:office:word" xmlns:w="http://schemas.openxmlformats.org/wordprocessingml/2006/main" xmlns:w14="http://schemas.microsoft.com/office/word/2010/wordml" xmlns:w15="http://schemas.microsoft.com/office/word/2012/wordml" xmlns:w16cex="http://schemas.microsoft.com/office/word/2018/wordml/cex" xmlns:w16cid="http://schemas.microsoft.com/office/word/2016/wordml/cid" xmlns:w16="http://schemas.microsoft.com/office/word/2018/wordml" xmlns:w16sdtdh="http://schemas.microsoft.com/office/word/2020/wordml/sdtdatahash" xmlns:w16se="http://schemas.microsoft.com/office/word/2015/wordml/symex" xmlns:wpg="http://schemas.microsoft.com/office/word/2010/wordprocessingGroup" xmlns:wpi="http://schemas.microsoft.com/office/word/2010/wordprocessingInk" xmlns:wne="http://schemas.microsoft.com/office/word/2006/wordml" xmlns:wps="http://schemas.microsoft.com/office/word/2010/wordprocessingShape" mc:Ignorable="w14 w15 w16se w16cid w16 w16cex w16sdtdh wp14">
+<w:glossaryDocument xmlns:wpc="http://schemas.microsoft.com/office/word/2010/wordprocessingCanvas" xmlns:cx="http://schemas.microsoft.com/office/drawing/2014/chartex" xmlns:cx1="http://schemas.microsoft.com/office/drawing/2015/9/8/chartex" xmlns:cx2="http://schemas.microsoft.com/office/drawing/2015/10/21/chartex" xmlns:cx3="http://schemas.microsoft.com/office/drawing/2016/5/9/chartex" xmlns:cx4="http://schemas.microsoft.com/office/drawing/2016/5/10/chartex" xmlns:cx5="http://schemas.microsoft.com/office/drawing/2016/5/11/chartex" xmlns:cx6="http://schemas.microsoft.com/office/drawing/2016/5/12/chartex" xmlns:cx7="http://schemas.microsoft.com/office/drawing/2016/5/13/chartex" xmlns:cx8="http://schemas.microsoft.com/office/drawing/2016/5/14/chartex" xmlns:mc="http://schemas.openxmlformats.org/markup-compatibility/2006" xmlns:aink="http://schemas.microsoft.com/office/drawing/2016/ink" xmlns:am3d="http://schemas.microsoft.com/office/drawing/2017/model3d" xmlns:o="urn:schemas-microsoft-com:office:office" xmlns:oel="http://schemas.microsoft.com/office/2019/extlst" xmlns:r="http://schemas.openxmlformats.org/officeDocument/2006/relationships" xmlns:m="http://schemas.openxmlformats.org/officeDocument/2006/math" xmlns:v="urn:schemas-microsoft-com:vml" xmlns:wp14="http://schemas.microsoft.com/office/word/2010/wordprocessingDrawing" xmlns:wp="http://schemas.openxmlformats.org/drawingml/2006/wordprocessingDrawing" xmlns:w10="urn:schemas-microsoft-com:office:word" xmlns:w="http://schemas.openxmlformats.org/wordprocessingml/2006/main" xmlns:w14="http://schemas.microsoft.com/office/word/2010/wordml" xmlns:w15="http://schemas.microsoft.com/office/word/2012/wordml" xmlns:w16cex="http://schemas.microsoft.com/office/word/2018/wordml/cex" xmlns:w16cid="http://schemas.microsoft.com/office/word/2016/wordml/cid" xmlns:w16="http://schemas.microsoft.com/office/word/2018/wordml" xmlns:w16du="http://schemas.microsoft.com/office/word/2023/wordml/word16du" xmlns:w16sdtdh="http://schemas.microsoft.com/office/word/2020/wordml/sdtdatahash" xmlns:w16sdtfl="http://schemas.microsoft.com/office/word/2024/wordml/sdtformatlock" xmlns:w16se="http://schemas.microsoft.com/office/word/2015/wordml/symex" xmlns:wpg="http://schemas.microsoft.com/office/word/2010/wordprocessingGroup" xmlns:wpi="http://schemas.microsoft.com/office/word/2010/wordprocessingInk" xmlns:wne="http://schemas.microsoft.com/office/word/2006/wordml" xmlns:wps="http://schemas.microsoft.com/office/word/2010/wordprocessingShape" mc:Ignorable="w14 w15 w16se w16cid w16 w16cex w16sdtdh w16sdtfl w16du wp14">
   <w:docParts>
     <w:docPart>
       <w:docPartPr>
@@ -6384,7 +6064,7 @@
 </file>
 
 <file path=word/glossary/fontTable.xml><?xml version="1.0" encoding="utf-8"?>
-<w:fonts xmlns:mc="http://schemas.openxmlformats.org/markup-compatibility/2006" xmlns:r="http://schemas.openxmlformats.org/officeDocument/2006/relationships" xmlns:w="http://schemas.openxmlformats.org/wordprocessingml/2006/main" xmlns:w14="http://schemas.microsoft.com/office/word/2010/wordml" xmlns:w15="http://schemas.microsoft.com/office/word/2012/wordml" xmlns:w16cex="http://schemas.microsoft.com/office/word/2018/wordml/cex" xmlns:w16cid="http://schemas.microsoft.com/office/word/2016/wordml/cid" xmlns:w16="http://schemas.microsoft.com/office/word/2018/wordml" xmlns:w16sdtdh="http://schemas.microsoft.com/office/word/2020/wordml/sdtdatahash" xmlns:w16se="http://schemas.microsoft.com/office/word/2015/wordml/symex" mc:Ignorable="w14 w15 w16se w16cid w16 w16cex w16sdtdh">
+<w:fonts xmlns:mc="http://schemas.openxmlformats.org/markup-compatibility/2006" xmlns:r="http://schemas.openxmlformats.org/officeDocument/2006/relationships" xmlns:w="http://schemas.openxmlformats.org/wordprocessingml/2006/main" xmlns:w14="http://schemas.microsoft.com/office/word/2010/wordml" xmlns:w15="http://schemas.microsoft.com/office/word/2012/wordml" xmlns:w16cex="http://schemas.microsoft.com/office/word/2018/wordml/cex" xmlns:w16cid="http://schemas.microsoft.com/office/word/2016/wordml/cid" xmlns:w16="http://schemas.microsoft.com/office/word/2018/wordml" xmlns:w16du="http://schemas.microsoft.com/office/word/2023/wordml/word16du" xmlns:w16sdtdh="http://schemas.microsoft.com/office/word/2020/wordml/sdtdatahash" xmlns:w16sdtfl="http://schemas.microsoft.com/office/word/2024/wordml/sdtformatlock" xmlns:w16se="http://schemas.microsoft.com/office/word/2015/wordml/symex" mc:Ignorable="w14 w15 w16se w16cid w16 w16cex w16sdtdh w16sdtfl w16du">
   <w:font w:name="Calibri">
     <w:panose1 w:val="020F0502020204030204"/>
     <w:charset w:val="00"/>
@@ -6434,11 +6114,23 @@
     <w:pitch w:val="variable"/>
     <w:sig w:usb0="E4002EFF" w:usb1="C200247B" w:usb2="00000009" w:usb3="00000000" w:csb0="000001FF" w:csb1="00000000"/>
   </w:font>
+  <w:font w:name="Aptos">
+    <w:charset w:val="00"/>
+    <w:family w:val="swiss"/>
+    <w:pitch w:val="variable"/>
+    <w:sig w:usb0="20000287" w:usb1="00000003" w:usb2="00000000" w:usb3="00000000" w:csb0="0000019F" w:csb1="00000000"/>
+  </w:font>
+  <w:font w:name="Aptos Display">
+    <w:charset w:val="00"/>
+    <w:family w:val="swiss"/>
+    <w:pitch w:val="variable"/>
+    <w:sig w:usb0="20000287" w:usb1="00000003" w:usb2="00000000" w:usb3="00000000" w:csb0="0000019F" w:csb1="00000000"/>
+  </w:font>
 </w:fonts>
 </file>
 
 <file path=word/glossary/settings.xml><?xml version="1.0" encoding="utf-8"?>
-<w:settings xmlns:mc="http://schemas.openxmlformats.org/markup-compatibility/2006" xmlns:o="urn:schemas-microsoft-com:office:office" xmlns:r="http://schemas.openxmlformats.org/officeDocument/2006/relationships" xmlns:m="http://schemas.openxmlformats.org/officeDocument/2006/math" xmlns:v="urn:schemas-microsoft-com:vml" xmlns:w10="urn:schemas-microsoft-com:office:word" xmlns:w="http://schemas.openxmlformats.org/wordprocessingml/2006/main" xmlns:w14="http://schemas.microsoft.com/office/word/2010/wordml" xmlns:w15="http://schemas.microsoft.com/office/word/2012/wordml" xmlns:w16cex="http://schemas.microsoft.com/office/word/2018/wordml/cex" xmlns:w16cid="http://schemas.microsoft.com/office/word/2016/wordml/cid" xmlns:w16="http://schemas.microsoft.com/office/word/2018/wordml" xmlns:w16sdtdh="http://schemas.microsoft.com/office/word/2020/wordml/sdtdatahash" xmlns:w16se="http://schemas.microsoft.com/office/word/2015/wordml/symex" xmlns:sl="http://schemas.openxmlformats.org/schemaLibrary/2006/main" mc:Ignorable="w14 w15 w16se w16cid w16 w16cex w16sdtdh">
+<w:settings xmlns:mc="http://schemas.openxmlformats.org/markup-compatibility/2006" xmlns:o="urn:schemas-microsoft-com:office:office" xmlns:r="http://schemas.openxmlformats.org/officeDocument/2006/relationships" xmlns:m="http://schemas.openxmlformats.org/officeDocument/2006/math" xmlns:v="urn:schemas-microsoft-com:vml" xmlns:w10="urn:schemas-microsoft-com:office:word" xmlns:w="http://schemas.openxmlformats.org/wordprocessingml/2006/main" xmlns:w14="http://schemas.microsoft.com/office/word/2010/wordml" xmlns:w15="http://schemas.microsoft.com/office/word/2012/wordml" xmlns:w16cex="http://schemas.microsoft.com/office/word/2018/wordml/cex" xmlns:w16cid="http://schemas.microsoft.com/office/word/2016/wordml/cid" xmlns:w16="http://schemas.microsoft.com/office/word/2018/wordml" xmlns:w16du="http://schemas.microsoft.com/office/word/2023/wordml/word16du" xmlns:w16sdtdh="http://schemas.microsoft.com/office/word/2020/wordml/sdtdatahash" xmlns:w16sdtfl="http://schemas.microsoft.com/office/word/2024/wordml/sdtformatlock" xmlns:w16se="http://schemas.microsoft.com/office/word/2015/wordml/symex" xmlns:sl="http://schemas.openxmlformats.org/schemaLibrary/2006/main" mc:Ignorable="w14 w15 w16se w16cid w16 w16cex w16sdtdh w16sdtfl w16du">
   <w:view w:val="normal"/>
   <w:defaultTabStop w:val="708"/>
   <w:hyphenationZone w:val="283"/>
@@ -6454,10 +6146,14 @@
   </w:compat>
   <w:rsids>
     <w:rsidRoot w:val="005F24BA"/>
+    <w:rsid w:val="000C7A35"/>
     <w:rsid w:val="00326B6D"/>
     <w:rsid w:val="00547F2B"/>
     <w:rsid w:val="005F24BA"/>
     <w:rsid w:val="0069510A"/>
+    <w:rsid w:val="00714A4D"/>
+    <w:rsid w:val="008479C4"/>
+    <w:rsid w:val="00A24ECF"/>
     <w:rsid w:val="00A747D4"/>
   </w:rsids>
   <m:mathPr>
@@ -6482,7 +6178,7 @@
 </file>
 
 <file path=word/glossary/styles.xml><?xml version="1.0" encoding="utf-8"?>
-<w:styles xmlns:mc="http://schemas.openxmlformats.org/markup-compatibility/2006" xmlns:r="http://schemas.openxmlformats.org/officeDocument/2006/relationships" xmlns:w="http://schemas.openxmlformats.org/wordprocessingml/2006/main" xmlns:w14="http://schemas.microsoft.com/office/word/2010/wordml" xmlns:w15="http://schemas.microsoft.com/office/word/2012/wordml" xmlns:w16cex="http://schemas.microsoft.com/office/word/2018/wordml/cex" xmlns:w16cid="http://schemas.microsoft.com/office/word/2016/wordml/cid" xmlns:w16="http://schemas.microsoft.com/office/word/2018/wordml" xmlns:w16sdtdh="http://schemas.microsoft.com/office/word/2020/wordml/sdtdatahash" xmlns:w16se="http://schemas.microsoft.com/office/word/2015/wordml/symex" mc:Ignorable="w14 w15 w16se w16cid w16 w16cex w16sdtdh">
+<w:styles xmlns:mc="http://schemas.openxmlformats.org/markup-compatibility/2006" xmlns:r="http://schemas.openxmlformats.org/officeDocument/2006/relationships" xmlns:w="http://schemas.openxmlformats.org/wordprocessingml/2006/main" xmlns:w14="http://schemas.microsoft.com/office/word/2010/wordml" xmlns:w15="http://schemas.microsoft.com/office/word/2012/wordml" xmlns:w16cex="http://schemas.microsoft.com/office/word/2018/wordml/cex" xmlns:w16cid="http://schemas.microsoft.com/office/word/2016/wordml/cid" xmlns:w16="http://schemas.microsoft.com/office/word/2018/wordml" xmlns:w16du="http://schemas.microsoft.com/office/word/2023/wordml/word16du" xmlns:w16sdtdh="http://schemas.microsoft.com/office/word/2020/wordml/sdtdatahash" xmlns:w16sdtfl="http://schemas.microsoft.com/office/word/2024/wordml/sdtformatlock" xmlns:w16se="http://schemas.microsoft.com/office/word/2015/wordml/symex" mc:Ignorable="w14 w15 w16se w16cid w16 w16cex w16sdtdh w16sdtfl w16du">
   <w:docDefaults>
     <w:rPrDefault>
       <w:rPr>
@@ -6926,7 +6622,7 @@
 </file>
 
 <file path=word/glossary/webSettings.xml><?xml version="1.0" encoding="utf-8"?>
-<w:webSettings xmlns:mc="http://schemas.openxmlformats.org/markup-compatibility/2006" xmlns:r="http://schemas.openxmlformats.org/officeDocument/2006/relationships" xmlns:w="http://schemas.openxmlformats.org/wordprocessingml/2006/main" xmlns:w14="http://schemas.microsoft.com/office/word/2010/wordml" xmlns:w15="http://schemas.microsoft.com/office/word/2012/wordml" xmlns:w16cex="http://schemas.microsoft.com/office/word/2018/wordml/cex" xmlns:w16cid="http://schemas.microsoft.com/office/word/2016/wordml/cid" xmlns:w16="http://schemas.microsoft.com/office/word/2018/wordml" xmlns:w16sdtdh="http://schemas.microsoft.com/office/word/2020/wordml/sdtdatahash" xmlns:w16se="http://schemas.microsoft.com/office/word/2015/wordml/symex" mc:Ignorable="w14 w15 w16se w16cid w16 w16cex w16sdtdh">
+<w:webSettings xmlns:mc="http://schemas.openxmlformats.org/markup-compatibility/2006" xmlns:r="http://schemas.openxmlformats.org/officeDocument/2006/relationships" xmlns:w="http://schemas.openxmlformats.org/wordprocessingml/2006/main" xmlns:w14="http://schemas.microsoft.com/office/word/2010/wordml" xmlns:w15="http://schemas.microsoft.com/office/word/2012/wordml" xmlns:w16cex="http://schemas.microsoft.com/office/word/2018/wordml/cex" xmlns:w16cid="http://schemas.microsoft.com/office/word/2016/wordml/cid" xmlns:w16="http://schemas.microsoft.com/office/word/2018/wordml" xmlns:w16du="http://schemas.microsoft.com/office/word/2023/wordml/word16du" xmlns:w16sdtdh="http://schemas.microsoft.com/office/word/2020/wordml/sdtdatahash" xmlns:w16sdtfl="http://schemas.microsoft.com/office/word/2024/wordml/sdtformatlock" xmlns:w16se="http://schemas.microsoft.com/office/word/2015/wordml/symex" mc:Ignorable="w14 w15 w16se w16cid w16 w16cex w16sdtdh w16sdtfl w16du">
   <w:optimizeForBrowser/>
   <w:allowPNG/>
 </w:webSettings>

</xml_diff>